<commit_message>
Third commit to remove unwanted  text.
</commit_message>
<xml_diff>
--- a/HTML n css notes.docx
+++ b/HTML n css notes.docx
@@ -5,28 +5,13 @@
     <w:p>
       <w:pPr>
         <w:rPr>
-          <w:sz w:val="24"/>
-          <w:szCs w:val="24"/>
-        </w:rPr>
-      </w:pPr>
-      <w:r>
-        <w:rPr>
-          <w:sz w:val="24"/>
-          <w:szCs w:val="24"/>
-        </w:rPr>
-        <w:t>My second commit.</w:t>
-      </w:r>
+          <w:b/>
+          <w:sz w:val="28"/>
+          <w:szCs w:val="24"/>
+        </w:rPr>
+      </w:pPr>
       <w:bookmarkStart w:id="0" w:name="_GoBack"/>
       <w:bookmarkEnd w:id="0"/>
-    </w:p>
-    <w:p>
-      <w:pPr>
-        <w:rPr>
-          <w:b/>
-          <w:sz w:val="28"/>
-          <w:szCs w:val="24"/>
-        </w:rPr>
-      </w:pPr>
       <w:r>
         <w:rPr>
           <w:b/>
@@ -104,13 +89,23 @@
           <w:szCs w:val="24"/>
         </w:rPr>
       </w:pPr>
-      <w:r>
-        <w:rPr>
-          <w:rFonts w:ascii="Comic Sans MS" w:hAnsi="Comic Sans MS"/>
-          <w:sz w:val="24"/>
-          <w:szCs w:val="24"/>
-        </w:rPr>
-        <w:t>html is not only for readable to the user but also conveyed the structure of the document, the relationship of the content with</w:t>
+      <w:proofErr w:type="gramStart"/>
+      <w:r>
+        <w:rPr>
+          <w:rFonts w:ascii="Comic Sans MS" w:hAnsi="Comic Sans MS"/>
+          <w:sz w:val="24"/>
+          <w:szCs w:val="24"/>
+        </w:rPr>
+        <w:t>html</w:t>
+      </w:r>
+      <w:proofErr w:type="gramEnd"/>
+      <w:r>
+        <w:rPr>
+          <w:rFonts w:ascii="Comic Sans MS" w:hAnsi="Comic Sans MS"/>
+          <w:sz w:val="24"/>
+          <w:szCs w:val="24"/>
+        </w:rPr>
+        <w:t xml:space="preserve"> is not only for readable to the user but also conveyed the structure of the document, the relationship of the content with</w:t>
       </w:r>
       <w:r>
         <w:rPr>
@@ -126,7 +121,25 @@
           <w:sz w:val="24"/>
           <w:szCs w:val="24"/>
         </w:rPr>
-        <w:t>other and allow the user to link other pages and sites. It does everything bz it is a markup language.</w:t>
+        <w:t xml:space="preserve">other and allow the user to link other pages and sites. It does everything </w:t>
+      </w:r>
+      <w:proofErr w:type="gramStart"/>
+      <w:r>
+        <w:rPr>
+          <w:rFonts w:ascii="Comic Sans MS" w:hAnsi="Comic Sans MS"/>
+          <w:sz w:val="24"/>
+          <w:szCs w:val="24"/>
+        </w:rPr>
+        <w:t>bz</w:t>
+      </w:r>
+      <w:proofErr w:type="gramEnd"/>
+      <w:r>
+        <w:rPr>
+          <w:rFonts w:ascii="Comic Sans MS" w:hAnsi="Comic Sans MS"/>
+          <w:sz w:val="24"/>
+          <w:szCs w:val="24"/>
+        </w:rPr>
+        <w:t xml:space="preserve"> it is a markup language.</w:t>
       </w:r>
     </w:p>
     <w:p>
@@ -231,7 +244,25 @@
           <w:sz w:val="24"/>
           <w:szCs w:val="24"/>
         </w:rPr>
-        <w:t>&lt;p&gt; is opening tag &lt;/p&gt; closing tag, lang - attribute, "en"- value which is always in inverted commas.</w:t>
+        <w:t xml:space="preserve">&lt;p&gt; is opening tag &lt;/p&gt; closing tag, </w:t>
+      </w:r>
+      <w:proofErr w:type="gramStart"/>
+      <w:r>
+        <w:rPr>
+          <w:rFonts w:ascii="Comic Sans MS" w:hAnsi="Comic Sans MS"/>
+          <w:sz w:val="24"/>
+          <w:szCs w:val="24"/>
+        </w:rPr>
+        <w:t>lang</w:t>
+      </w:r>
+      <w:proofErr w:type="gramEnd"/>
+      <w:r>
+        <w:rPr>
+          <w:rFonts w:ascii="Comic Sans MS" w:hAnsi="Comic Sans MS"/>
+          <w:sz w:val="24"/>
+          <w:szCs w:val="24"/>
+        </w:rPr>
+        <w:t xml:space="preserve"> - attribute, "en"- value which is always in inverted commas.</w:t>
       </w:r>
     </w:p>
     <w:p>
@@ -253,7 +284,25 @@
           <w:sz w:val="24"/>
           <w:szCs w:val="24"/>
         </w:rPr>
-        <w:t>Child tag always close before parent tag. for ex. *&lt;p&gt;Sandhya is a good girl&lt;em&gt;She does her work&lt;strong&gt;carefully&lt;/strong&gt;&lt;/em&gt;&lt;/p&gt;</w:t>
+        <w:t xml:space="preserve">Child </w:t>
+      </w:r>
+      <w:proofErr w:type="gramStart"/>
+      <w:r>
+        <w:rPr>
+          <w:rFonts w:ascii="Comic Sans MS" w:hAnsi="Comic Sans MS"/>
+          <w:sz w:val="24"/>
+          <w:szCs w:val="24"/>
+        </w:rPr>
+        <w:t>tag always close</w:t>
+      </w:r>
+      <w:proofErr w:type="gramEnd"/>
+      <w:r>
+        <w:rPr>
+          <w:rFonts w:ascii="Comic Sans MS" w:hAnsi="Comic Sans MS"/>
+          <w:sz w:val="24"/>
+          <w:szCs w:val="24"/>
+        </w:rPr>
+        <w:t xml:space="preserve"> before parent tag. for ex. *&lt;p&gt;Sandhya is a good girl&lt;em&gt;She does her work&lt;strong&gt;carefully&lt;/strong&gt;&lt;/em&gt;&lt;/p&gt;</w:t>
       </w:r>
     </w:p>
     <w:p>
@@ -406,47 +455,128 @@
           <w:szCs w:val="24"/>
         </w:rPr>
       </w:pPr>
-      <w:r>
-        <w:rPr>
-          <w:rFonts w:ascii="Comic Sans MS" w:hAnsi="Comic Sans MS"/>
-          <w:sz w:val="24"/>
-          <w:szCs w:val="24"/>
-        </w:rPr>
-        <w:t>&lt;!doctype html&gt; it shows the browser and user which version of html is used...</w:t>
-      </w:r>
-    </w:p>
-    <w:p>
-      <w:pPr>
-        <w:rPr>
-          <w:rFonts w:ascii="Comic Sans MS" w:hAnsi="Comic Sans MS"/>
-          <w:sz w:val="24"/>
-          <w:szCs w:val="24"/>
-        </w:rPr>
-      </w:pPr>
-      <w:r>
-        <w:rPr>
-          <w:rFonts w:ascii="Comic Sans MS" w:hAnsi="Comic Sans MS"/>
-          <w:sz w:val="24"/>
-          <w:szCs w:val="24"/>
-        </w:rPr>
-        <w:t>&lt;html&gt;</w:t>
-      </w:r>
-    </w:p>
-    <w:p>
-      <w:pPr>
-        <w:rPr>
-          <w:rFonts w:ascii="Comic Sans MS" w:hAnsi="Comic Sans MS"/>
-          <w:sz w:val="24"/>
-          <w:szCs w:val="24"/>
-        </w:rPr>
-      </w:pPr>
-      <w:r>
-        <w:rPr>
-          <w:rFonts w:ascii="Comic Sans MS" w:hAnsi="Comic Sans MS"/>
-          <w:sz w:val="24"/>
-          <w:szCs w:val="24"/>
-        </w:rPr>
-        <w:t>&lt;meta charset="utf-8"&gt;Every tag does not required a closing tag same as with meta tag. It needs only opening tag. "utf-8" is a standard charset.&gt;</w:t>
+      <w:proofErr w:type="gramStart"/>
+      <w:r>
+        <w:rPr>
+          <w:rFonts w:ascii="Comic Sans MS" w:hAnsi="Comic Sans MS"/>
+          <w:sz w:val="24"/>
+          <w:szCs w:val="24"/>
+        </w:rPr>
+        <w:t>&lt;!doctype</w:t>
+      </w:r>
+      <w:proofErr w:type="gramEnd"/>
+      <w:r>
+        <w:rPr>
+          <w:rFonts w:ascii="Comic Sans MS" w:hAnsi="Comic Sans MS"/>
+          <w:sz w:val="24"/>
+          <w:szCs w:val="24"/>
+        </w:rPr>
+        <w:t xml:space="preserve"> html&gt; it shows the browser and user which version of html is used...</w:t>
+      </w:r>
+    </w:p>
+    <w:p>
+      <w:pPr>
+        <w:rPr>
+          <w:rFonts w:ascii="Comic Sans MS" w:hAnsi="Comic Sans MS"/>
+          <w:sz w:val="24"/>
+          <w:szCs w:val="24"/>
+        </w:rPr>
+      </w:pPr>
+      <w:r>
+        <w:rPr>
+          <w:rFonts w:ascii="Comic Sans MS" w:hAnsi="Comic Sans MS"/>
+          <w:sz w:val="24"/>
+          <w:szCs w:val="24"/>
+        </w:rPr>
+        <w:t>&lt;</w:t>
+      </w:r>
+      <w:proofErr w:type="gramStart"/>
+      <w:r>
+        <w:rPr>
+          <w:rFonts w:ascii="Comic Sans MS" w:hAnsi="Comic Sans MS"/>
+          <w:sz w:val="24"/>
+          <w:szCs w:val="24"/>
+        </w:rPr>
+        <w:t>html</w:t>
+      </w:r>
+      <w:proofErr w:type="gramEnd"/>
+      <w:r>
+        <w:rPr>
+          <w:rFonts w:ascii="Comic Sans MS" w:hAnsi="Comic Sans MS"/>
+          <w:sz w:val="24"/>
+          <w:szCs w:val="24"/>
+        </w:rPr>
+        <w:t>&gt;</w:t>
+      </w:r>
+    </w:p>
+    <w:p>
+      <w:pPr>
+        <w:rPr>
+          <w:rFonts w:ascii="Comic Sans MS" w:hAnsi="Comic Sans MS"/>
+          <w:sz w:val="24"/>
+          <w:szCs w:val="24"/>
+        </w:rPr>
+      </w:pPr>
+      <w:r>
+        <w:rPr>
+          <w:rFonts w:ascii="Comic Sans MS" w:hAnsi="Comic Sans MS"/>
+          <w:sz w:val="24"/>
+          <w:szCs w:val="24"/>
+        </w:rPr>
+        <w:t>&lt;</w:t>
+      </w:r>
+      <w:proofErr w:type="gramStart"/>
+      <w:r>
+        <w:rPr>
+          <w:rFonts w:ascii="Comic Sans MS" w:hAnsi="Comic Sans MS"/>
+          <w:sz w:val="24"/>
+          <w:szCs w:val="24"/>
+        </w:rPr>
+        <w:t>meta</w:t>
+      </w:r>
+      <w:proofErr w:type="gramEnd"/>
+      <w:r>
+        <w:rPr>
+          <w:rFonts w:ascii="Comic Sans MS" w:hAnsi="Comic Sans MS"/>
+          <w:sz w:val="24"/>
+          <w:szCs w:val="24"/>
+        </w:rPr>
+        <w:t xml:space="preserve"> charset="utf-8"&gt;Every tag does not required a closing tag same as with meta tag. It needs only opening tag. "utf-8" is a standard charset.&gt;</w:t>
+      </w:r>
+    </w:p>
+    <w:p>
+      <w:pPr>
+        <w:rPr>
+          <w:rFonts w:ascii="Comic Sans MS" w:hAnsi="Comic Sans MS"/>
+          <w:sz w:val="24"/>
+          <w:szCs w:val="24"/>
+        </w:rPr>
+      </w:pPr>
+      <w:r>
+        <w:rPr>
+          <w:rFonts w:ascii="Comic Sans MS" w:hAnsi="Comic Sans MS"/>
+          <w:sz w:val="24"/>
+          <w:szCs w:val="24"/>
+        </w:rPr>
+        <w:t>&lt;</w:t>
+      </w:r>
+      <w:proofErr w:type="gramStart"/>
+      <w:r>
+        <w:rPr>
+          <w:rFonts w:ascii="Comic Sans MS" w:hAnsi="Comic Sans MS"/>
+          <w:sz w:val="24"/>
+          <w:szCs w:val="24"/>
+        </w:rPr>
+        <w:t>meta</w:t>
+      </w:r>
+      <w:proofErr w:type="gramEnd"/>
+      <w:r>
+        <w:rPr>
+          <w:rFonts w:ascii="Comic Sans MS" w:hAnsi="Comic Sans MS"/>
+          <w:sz w:val="24"/>
+          <w:szCs w:val="24"/>
+        </w:rPr>
+        <w:t xml:space="preserve"> name="describtion" content="A page for exploring basic HTML documents"&gt;</w:t>
       </w:r>
     </w:p>
     <w:p>
@@ -464,58 +594,95 @@
           <w:szCs w:val="24"/>
         </w:rPr>
         <w:lastRenderedPageBreak/>
-        <w:t>&lt;meta name="describtion" content="A page for exploring basic HTML documents"&gt;</w:t>
-      </w:r>
-    </w:p>
-    <w:p>
-      <w:pPr>
-        <w:rPr>
-          <w:rFonts w:ascii="Comic Sans MS" w:hAnsi="Comic Sans MS"/>
-          <w:sz w:val="24"/>
-          <w:szCs w:val="24"/>
-        </w:rPr>
-      </w:pPr>
-      <w:r>
-        <w:rPr>
-          <w:rFonts w:ascii="Comic Sans MS" w:hAnsi="Comic Sans MS"/>
-          <w:sz w:val="24"/>
-          <w:szCs w:val="24"/>
-        </w:rPr>
-        <w:t xml:space="preserve">&lt;title&gt;we have two version of region&lt;/title&gt; </w:t>
-      </w:r>
-    </w:p>
-    <w:p>
-      <w:pPr>
-        <w:rPr>
-          <w:rFonts w:ascii="Comic Sans MS" w:hAnsi="Comic Sans MS"/>
-          <w:sz w:val="24"/>
-          <w:szCs w:val="24"/>
-        </w:rPr>
-      </w:pPr>
-      <w:r>
-        <w:rPr>
-          <w:rFonts w:ascii="Comic Sans MS" w:hAnsi="Comic Sans MS"/>
-          <w:sz w:val="24"/>
-          <w:szCs w:val="24"/>
-        </w:rPr>
-        <w:t>&lt;head&gt;this makes the document better but not define. Head represent functioning content&lt;/head&gt;</w:t>
-      </w:r>
-    </w:p>
-    <w:p>
-      <w:pPr>
-        <w:rPr>
-          <w:rFonts w:ascii="Comic Sans MS" w:hAnsi="Comic Sans MS"/>
-          <w:sz w:val="24"/>
-          <w:szCs w:val="24"/>
-        </w:rPr>
-      </w:pPr>
-      <w:r>
-        <w:rPr>
-          <w:rFonts w:ascii="Comic Sans MS" w:hAnsi="Comic Sans MS"/>
-          <w:sz w:val="24"/>
-          <w:szCs w:val="24"/>
-        </w:rPr>
-        <w:t>&lt;body&gt;visual elements are in body tag&lt;/body&gt;</w:t>
+        <w:t>&lt;</w:t>
+      </w:r>
+      <w:proofErr w:type="gramStart"/>
+      <w:r>
+        <w:rPr>
+          <w:rFonts w:ascii="Comic Sans MS" w:hAnsi="Comic Sans MS"/>
+          <w:sz w:val="24"/>
+          <w:szCs w:val="24"/>
+        </w:rPr>
+        <w:t>title&gt;</w:t>
+      </w:r>
+      <w:proofErr w:type="gramEnd"/>
+      <w:r>
+        <w:rPr>
+          <w:rFonts w:ascii="Comic Sans MS" w:hAnsi="Comic Sans MS"/>
+          <w:sz w:val="24"/>
+          <w:szCs w:val="24"/>
+        </w:rPr>
+        <w:t xml:space="preserve">we have two version of region&lt;/title&gt; </w:t>
+      </w:r>
+    </w:p>
+    <w:p>
+      <w:pPr>
+        <w:rPr>
+          <w:rFonts w:ascii="Comic Sans MS" w:hAnsi="Comic Sans MS"/>
+          <w:sz w:val="24"/>
+          <w:szCs w:val="24"/>
+        </w:rPr>
+      </w:pPr>
+      <w:r>
+        <w:rPr>
+          <w:rFonts w:ascii="Comic Sans MS" w:hAnsi="Comic Sans MS"/>
+          <w:sz w:val="24"/>
+          <w:szCs w:val="24"/>
+        </w:rPr>
+        <w:t>&lt;</w:t>
+      </w:r>
+      <w:proofErr w:type="gramStart"/>
+      <w:r>
+        <w:rPr>
+          <w:rFonts w:ascii="Comic Sans MS" w:hAnsi="Comic Sans MS"/>
+          <w:sz w:val="24"/>
+          <w:szCs w:val="24"/>
+        </w:rPr>
+        <w:t>head&gt;</w:t>
+      </w:r>
+      <w:proofErr w:type="gramEnd"/>
+      <w:r>
+        <w:rPr>
+          <w:rFonts w:ascii="Comic Sans MS" w:hAnsi="Comic Sans MS"/>
+          <w:sz w:val="24"/>
+          <w:szCs w:val="24"/>
+        </w:rPr>
+        <w:t>this makes the document better but not define. Head represent functioning content&lt;/head&gt;</w:t>
+      </w:r>
+    </w:p>
+    <w:p>
+      <w:pPr>
+        <w:rPr>
+          <w:rFonts w:ascii="Comic Sans MS" w:hAnsi="Comic Sans MS"/>
+          <w:sz w:val="24"/>
+          <w:szCs w:val="24"/>
+        </w:rPr>
+      </w:pPr>
+      <w:r>
+        <w:rPr>
+          <w:rFonts w:ascii="Comic Sans MS" w:hAnsi="Comic Sans MS"/>
+          <w:sz w:val="24"/>
+          <w:szCs w:val="24"/>
+        </w:rPr>
+        <w:t>&lt;</w:t>
+      </w:r>
+      <w:proofErr w:type="gramStart"/>
+      <w:r>
+        <w:rPr>
+          <w:rFonts w:ascii="Comic Sans MS" w:hAnsi="Comic Sans MS"/>
+          <w:sz w:val="24"/>
+          <w:szCs w:val="24"/>
+        </w:rPr>
+        <w:t>body&gt;</w:t>
+      </w:r>
+      <w:proofErr w:type="gramEnd"/>
+      <w:r>
+        <w:rPr>
+          <w:rFonts w:ascii="Comic Sans MS" w:hAnsi="Comic Sans MS"/>
+          <w:sz w:val="24"/>
+          <w:szCs w:val="24"/>
+        </w:rPr>
+        <w:t>visual elements are in body tag&lt;/body&gt;</w:t>
       </w:r>
     </w:p>
     <w:p>
@@ -566,7 +733,25 @@
           <w:sz w:val="24"/>
           <w:szCs w:val="24"/>
         </w:rPr>
-        <w:t>&lt;html lang="en"&gt; by putting lang attribute to html tag, it show that this HTML document is going to be use English as a first language. It</w:t>
+        <w:t xml:space="preserve">&lt;html </w:t>
+      </w:r>
+      <w:proofErr w:type="gramStart"/>
+      <w:r>
+        <w:rPr>
+          <w:rFonts w:ascii="Comic Sans MS" w:hAnsi="Comic Sans MS"/>
+          <w:sz w:val="24"/>
+          <w:szCs w:val="24"/>
+        </w:rPr>
+        <w:t>lang</w:t>
+      </w:r>
+      <w:proofErr w:type="gramEnd"/>
+      <w:r>
+        <w:rPr>
+          <w:rFonts w:ascii="Comic Sans MS" w:hAnsi="Comic Sans MS"/>
+          <w:sz w:val="24"/>
+          <w:szCs w:val="24"/>
+        </w:rPr>
+        <w:t>="en"&gt; by putting lang attribute to html tag, it show that this HTML document is going to be use English as a first language. It</w:t>
       </w:r>
       <w:r>
         <w:rPr>
@@ -645,13 +830,23 @@
           <w:szCs w:val="24"/>
         </w:rPr>
       </w:pPr>
-      <w:r>
-        <w:rPr>
-          <w:rFonts w:ascii="Comic Sans MS" w:hAnsi="Comic Sans MS"/>
-          <w:sz w:val="24"/>
-          <w:szCs w:val="24"/>
-        </w:rPr>
-        <w:t>there are seven main model</w:t>
+      <w:proofErr w:type="gramStart"/>
+      <w:r>
+        <w:rPr>
+          <w:rFonts w:ascii="Comic Sans MS" w:hAnsi="Comic Sans MS"/>
+          <w:sz w:val="24"/>
+          <w:szCs w:val="24"/>
+        </w:rPr>
+        <w:t>there</w:t>
+      </w:r>
+      <w:proofErr w:type="gramEnd"/>
+      <w:r>
+        <w:rPr>
+          <w:rFonts w:ascii="Comic Sans MS" w:hAnsi="Comic Sans MS"/>
+          <w:sz w:val="24"/>
+          <w:szCs w:val="24"/>
+        </w:rPr>
+        <w:t xml:space="preserve"> are seven main model</w:t>
       </w:r>
       <w:r>
         <w:rPr>
@@ -678,6 +873,7 @@
         </w:rPr>
         <w:t xml:space="preserve"> 1. </w:t>
       </w:r>
+      <w:proofErr w:type="gramStart"/>
       <w:r>
         <w:rPr>
           <w:rFonts w:ascii="Comic Sans MS" w:hAnsi="Comic Sans MS"/>
@@ -685,7 +881,17 @@
           <w:sz w:val="24"/>
           <w:szCs w:val="24"/>
         </w:rPr>
-        <w:t>metadata content</w:t>
+        <w:t>metadata</w:t>
+      </w:r>
+      <w:proofErr w:type="gramEnd"/>
+      <w:r>
+        <w:rPr>
+          <w:rFonts w:ascii="Comic Sans MS" w:hAnsi="Comic Sans MS"/>
+          <w:b/>
+          <w:sz w:val="24"/>
+          <w:szCs w:val="24"/>
+        </w:rPr>
+        <w:t xml:space="preserve"> content</w:t>
       </w:r>
       <w:r>
         <w:rPr>
@@ -749,7 +955,25 @@
           <w:sz w:val="24"/>
           <w:szCs w:val="24"/>
         </w:rPr>
-        <w:t>relationship of the document with other documents or that conveys other "out of band" information. ..base, link, meta, noscript,</w:t>
+        <w:t>relationship of the document with other documents or that conveys other "out of band" information. ..</w:t>
+      </w:r>
+      <w:proofErr w:type="gramStart"/>
+      <w:r>
+        <w:rPr>
+          <w:rFonts w:ascii="Comic Sans MS" w:hAnsi="Comic Sans MS"/>
+          <w:sz w:val="24"/>
+          <w:szCs w:val="24"/>
+        </w:rPr>
+        <w:t>base</w:t>
+      </w:r>
+      <w:proofErr w:type="gramEnd"/>
+      <w:r>
+        <w:rPr>
+          <w:rFonts w:ascii="Comic Sans MS" w:hAnsi="Comic Sans MS"/>
+          <w:sz w:val="24"/>
+          <w:szCs w:val="24"/>
+        </w:rPr>
+        <w:t>, link, meta, noscript,</w:t>
       </w:r>
       <w:r>
         <w:rPr>
@@ -776,6 +1000,7 @@
           <w:szCs w:val="24"/>
         </w:rPr>
       </w:pPr>
+      <w:proofErr w:type="gramStart"/>
       <w:r>
         <w:rPr>
           <w:rFonts w:ascii="Comic Sans MS" w:hAnsi="Comic Sans MS"/>
@@ -791,7 +1016,17 @@
           <w:sz w:val="24"/>
           <w:szCs w:val="24"/>
         </w:rPr>
-        <w:t>embedded content</w:t>
+        <w:t>embedded</w:t>
+      </w:r>
+      <w:proofErr w:type="gramEnd"/>
+      <w:r>
+        <w:rPr>
+          <w:rFonts w:ascii="Comic Sans MS" w:hAnsi="Comic Sans MS"/>
+          <w:b/>
+          <w:sz w:val="24"/>
+          <w:szCs w:val="24"/>
+        </w:rPr>
+        <w:t xml:space="preserve"> content</w:t>
       </w:r>
       <w:r>
         <w:rPr>
@@ -818,6 +1053,7 @@
           <w:szCs w:val="24"/>
         </w:rPr>
       </w:pPr>
+      <w:proofErr w:type="gramStart"/>
       <w:r>
         <w:rPr>
           <w:rFonts w:ascii="Comic Sans MS" w:hAnsi="Comic Sans MS"/>
@@ -833,7 +1069,17 @@
           <w:sz w:val="24"/>
           <w:szCs w:val="24"/>
         </w:rPr>
-        <w:t>interactive content</w:t>
+        <w:t>interactive</w:t>
+      </w:r>
+      <w:proofErr w:type="gramEnd"/>
+      <w:r>
+        <w:rPr>
+          <w:rFonts w:ascii="Comic Sans MS" w:hAnsi="Comic Sans MS"/>
+          <w:b/>
+          <w:sz w:val="24"/>
+          <w:szCs w:val="24"/>
+        </w:rPr>
+        <w:t xml:space="preserve"> content</w:t>
       </w:r>
       <w:r>
         <w:rPr>
@@ -868,6 +1114,7 @@
           <w:szCs w:val="24"/>
         </w:rPr>
       </w:pPr>
+      <w:proofErr w:type="gramStart"/>
       <w:r>
         <w:rPr>
           <w:rFonts w:ascii="Comic Sans MS" w:hAnsi="Comic Sans MS"/>
@@ -883,7 +1130,17 @@
           <w:sz w:val="24"/>
           <w:szCs w:val="24"/>
         </w:rPr>
-        <w:t>heading content</w:t>
+        <w:t>heading</w:t>
+      </w:r>
+      <w:proofErr w:type="gramEnd"/>
+      <w:r>
+        <w:rPr>
+          <w:rFonts w:ascii="Comic Sans MS" w:hAnsi="Comic Sans MS"/>
+          <w:b/>
+          <w:sz w:val="24"/>
+          <w:szCs w:val="24"/>
+        </w:rPr>
+        <w:t xml:space="preserve"> content</w:t>
       </w:r>
       <w:r>
         <w:rPr>
@@ -968,6 +1225,138 @@
           <w:szCs w:val="24"/>
         </w:rPr>
       </w:pPr>
+      <w:proofErr w:type="gramStart"/>
+      <w:r>
+        <w:rPr>
+          <w:rFonts w:ascii="Comic Sans MS" w:hAnsi="Comic Sans MS"/>
+          <w:sz w:val="24"/>
+          <w:szCs w:val="24"/>
+        </w:rPr>
+        <w:t>6.</w:t>
+      </w:r>
+      <w:r>
+        <w:rPr>
+          <w:rFonts w:ascii="Comic Sans MS" w:hAnsi="Comic Sans MS"/>
+          <w:b/>
+          <w:sz w:val="24"/>
+          <w:szCs w:val="24"/>
+        </w:rPr>
+        <w:t>flow</w:t>
+      </w:r>
+      <w:proofErr w:type="gramEnd"/>
+      <w:r>
+        <w:rPr>
+          <w:rFonts w:ascii="Comic Sans MS" w:hAnsi="Comic Sans MS"/>
+          <w:b/>
+          <w:sz w:val="24"/>
+          <w:szCs w:val="24"/>
+        </w:rPr>
+        <w:t xml:space="preserve"> content</w:t>
+      </w:r>
+      <w:r>
+        <w:rPr>
+          <w:rFonts w:ascii="Comic Sans MS" w:hAnsi="Comic Sans MS"/>
+          <w:sz w:val="24"/>
+          <w:szCs w:val="24"/>
+        </w:rPr>
+        <w:t>-this contains the maturity of elements in html 5. An element that would be included in the normal flow of the document...</w:t>
+      </w:r>
+      <w:r>
+        <w:rPr>
+          <w:rFonts w:ascii="Comic Sans MS" w:hAnsi="Comic Sans MS"/>
+          <w:sz w:val="24"/>
+          <w:szCs w:val="24"/>
+        </w:rPr>
+        <w:t xml:space="preserve"> </w:t>
+      </w:r>
+      <w:r>
+        <w:rPr>
+          <w:rFonts w:ascii="Comic Sans MS" w:hAnsi="Comic Sans MS"/>
+          <w:sz w:val="24"/>
+          <w:szCs w:val="24"/>
+        </w:rPr>
+        <w:t>a</w:t>
+      </w:r>
+      <w:r>
+        <w:rPr>
+          <w:rFonts w:ascii="Comic Sans MS" w:hAnsi="Comic Sans MS"/>
+          <w:sz w:val="24"/>
+          <w:szCs w:val="24"/>
+        </w:rPr>
+        <w:t>, abbr,</w:t>
+      </w:r>
+      <w:r>
+        <w:rPr>
+          <w:rFonts w:ascii="Comic Sans MS" w:hAnsi="Comic Sans MS"/>
+          <w:sz w:val="24"/>
+          <w:szCs w:val="24"/>
+        </w:rPr>
+        <w:t xml:space="preserve"> address, area</w:t>
+      </w:r>
+      <w:r>
+        <w:rPr>
+          <w:rFonts w:ascii="Comic Sans MS" w:hAnsi="Comic Sans MS"/>
+          <w:sz w:val="24"/>
+          <w:szCs w:val="24"/>
+        </w:rPr>
+        <w:t>*</w:t>
+      </w:r>
+      <w:r>
+        <w:rPr>
+          <w:rFonts w:ascii="Comic Sans MS" w:hAnsi="Comic Sans MS"/>
+          <w:sz w:val="24"/>
+          <w:szCs w:val="24"/>
+        </w:rPr>
+        <w:t>,</w:t>
+      </w:r>
+      <w:r>
+        <w:rPr>
+          <w:rFonts w:ascii="Comic Sans MS" w:hAnsi="Comic Sans MS"/>
+          <w:sz w:val="24"/>
+          <w:szCs w:val="24"/>
+        </w:rPr>
+        <w:t xml:space="preserve"> article, aside, audio, b, bdi, bdo, blockquote, br</w:t>
+      </w:r>
+      <w:r>
+        <w:rPr>
+          <w:rFonts w:ascii="Comic Sans MS" w:hAnsi="Comic Sans MS"/>
+          <w:sz w:val="24"/>
+          <w:szCs w:val="24"/>
+        </w:rPr>
+        <w:t xml:space="preserve">, button, convas, cite, </w:t>
+      </w:r>
+      <w:r>
+        <w:rPr>
+          <w:rFonts w:ascii="Comic Sans MS" w:hAnsi="Comic Sans MS"/>
+          <w:sz w:val="24"/>
+          <w:szCs w:val="24"/>
+        </w:rPr>
+        <w:t>code, data, date, datalist, del</w:t>
+      </w:r>
+      <w:r>
+        <w:rPr>
+          <w:rFonts w:ascii="Comic Sans MS" w:hAnsi="Comic Sans MS"/>
+          <w:sz w:val="24"/>
+          <w:szCs w:val="24"/>
+        </w:rPr>
+        <w:t xml:space="preserve">, dfn, </w:t>
+      </w:r>
+      <w:r>
+        <w:rPr>
+          <w:rFonts w:ascii="Comic Sans MS" w:hAnsi="Comic Sans MS"/>
+          <w:sz w:val="24"/>
+          <w:szCs w:val="24"/>
+        </w:rPr>
+        <w:t xml:space="preserve">div, dl, </w:t>
+      </w:r>
+      <w:r>
+        <w:rPr>
+          <w:rFonts w:ascii="Comic Sans MS" w:hAnsi="Comic Sans MS"/>
+          <w:sz w:val="24"/>
+          <w:szCs w:val="24"/>
+        </w:rPr>
+        <w:t xml:space="preserve">em, </w:t>
+      </w:r>
       <w:r>
         <w:rPr>
           <w:rFonts w:ascii="Comic Sans MS" w:hAnsi="Comic Sans MS"/>
@@ -975,8 +1364,154 @@
           <w:szCs w:val="24"/>
         </w:rPr>
         <w:lastRenderedPageBreak/>
-        <w:t>6.</w:t>
-      </w:r>
+        <w:t>em</w:t>
+      </w:r>
+      <w:r>
+        <w:rPr>
+          <w:rFonts w:ascii="Comic Sans MS" w:hAnsi="Comic Sans MS"/>
+          <w:sz w:val="24"/>
+          <w:szCs w:val="24"/>
+        </w:rPr>
+        <w:t xml:space="preserve">bed, </w:t>
+      </w:r>
+      <w:r>
+        <w:rPr>
+          <w:rFonts w:ascii="Comic Sans MS" w:hAnsi="Comic Sans MS"/>
+          <w:sz w:val="24"/>
+          <w:szCs w:val="24"/>
+        </w:rPr>
+        <w:t xml:space="preserve">fieldset, figure, footer, form, h1, h2, h3,h4,h5,h6, header, hr, i, </w:t>
+      </w:r>
+      <w:r>
+        <w:rPr>
+          <w:rFonts w:ascii="Comic Sans MS" w:hAnsi="Comic Sans MS"/>
+          <w:sz w:val="24"/>
+          <w:szCs w:val="24"/>
+        </w:rPr>
+        <w:t xml:space="preserve">iframe, img, </w:t>
+      </w:r>
+      <w:r>
+        <w:rPr>
+          <w:rFonts w:ascii="Comic Sans MS" w:hAnsi="Comic Sans MS"/>
+          <w:sz w:val="24"/>
+          <w:szCs w:val="24"/>
+        </w:rPr>
+        <w:t xml:space="preserve">input, ins, kbd, keygen, label, main ,map </w:t>
+      </w:r>
+      <w:r>
+        <w:rPr>
+          <w:rFonts w:ascii="Comic Sans MS" w:hAnsi="Comic Sans MS"/>
+          <w:sz w:val="24"/>
+          <w:szCs w:val="24"/>
+        </w:rPr>
+        <w:t xml:space="preserve">, mark, math, meter, noscript, object, </w:t>
+      </w:r>
+      <w:r>
+        <w:rPr>
+          <w:rFonts w:ascii="Comic Sans MS" w:hAnsi="Comic Sans MS"/>
+          <w:sz w:val="24"/>
+          <w:szCs w:val="24"/>
+        </w:rPr>
+        <w:t xml:space="preserve">ol, </w:t>
+      </w:r>
+      <w:r>
+        <w:rPr>
+          <w:rFonts w:ascii="Comic Sans MS" w:hAnsi="Comic Sans MS"/>
+          <w:sz w:val="24"/>
+          <w:szCs w:val="24"/>
+        </w:rPr>
+        <w:t xml:space="preserve">output, </w:t>
+      </w:r>
+      <w:r>
+        <w:rPr>
+          <w:rFonts w:ascii="Comic Sans MS" w:hAnsi="Comic Sans MS"/>
+          <w:sz w:val="24"/>
+          <w:szCs w:val="24"/>
+        </w:rPr>
+        <w:t xml:space="preserve">p, pre, </w:t>
+      </w:r>
+      <w:r>
+        <w:rPr>
+          <w:rFonts w:ascii="Comic Sans MS" w:hAnsi="Comic Sans MS"/>
+          <w:sz w:val="24"/>
+          <w:szCs w:val="24"/>
+        </w:rPr>
+        <w:t xml:space="preserve">progress, q, ruby, s, samp, script, </w:t>
+      </w:r>
+      <w:r>
+        <w:rPr>
+          <w:rFonts w:ascii="Comic Sans MS" w:hAnsi="Comic Sans MS"/>
+          <w:sz w:val="24"/>
+          <w:szCs w:val="24"/>
+        </w:rPr>
+        <w:t xml:space="preserve">section, </w:t>
+      </w:r>
+      <w:r>
+        <w:rPr>
+          <w:rFonts w:ascii="Comic Sans MS" w:hAnsi="Comic Sans MS"/>
+          <w:sz w:val="24"/>
+          <w:szCs w:val="24"/>
+        </w:rPr>
+        <w:t>sele</w:t>
+      </w:r>
+      <w:r>
+        <w:rPr>
+          <w:rFonts w:ascii="Comic Sans MS" w:hAnsi="Comic Sans MS"/>
+          <w:sz w:val="24"/>
+          <w:szCs w:val="24"/>
+        </w:rPr>
+        <w:t xml:space="preserve">ct, small, span, strong, </w:t>
+      </w:r>
+      <w:r>
+        <w:rPr>
+          <w:rFonts w:ascii="Comic Sans MS" w:hAnsi="Comic Sans MS"/>
+          <w:sz w:val="24"/>
+          <w:szCs w:val="24"/>
+        </w:rPr>
+        <w:t xml:space="preserve">style*, </w:t>
+      </w:r>
+      <w:r>
+        <w:rPr>
+          <w:rFonts w:ascii="Comic Sans MS" w:hAnsi="Comic Sans MS"/>
+          <w:sz w:val="24"/>
+          <w:szCs w:val="24"/>
+        </w:rPr>
+        <w:t xml:space="preserve">sub, </w:t>
+      </w:r>
+      <w:r>
+        <w:rPr>
+          <w:rFonts w:ascii="Comic Sans MS" w:hAnsi="Comic Sans MS"/>
+          <w:sz w:val="24"/>
+          <w:szCs w:val="24"/>
+        </w:rPr>
+        <w:t>sup, svg, textarea, time, u, ul, var</w:t>
+      </w:r>
+      <w:r>
+        <w:rPr>
+          <w:rFonts w:ascii="Comic Sans MS" w:hAnsi="Comic Sans MS"/>
+          <w:sz w:val="24"/>
+          <w:szCs w:val="24"/>
+        </w:rPr>
+        <w:t>, video, text*, wbr...here *under certain circumstances</w:t>
+      </w:r>
+    </w:p>
+    <w:p>
+      <w:pPr>
+        <w:rPr>
+          <w:rFonts w:ascii="Comic Sans MS" w:hAnsi="Comic Sans MS"/>
+          <w:sz w:val="24"/>
+          <w:szCs w:val="24"/>
+        </w:rPr>
+      </w:pPr>
+      <w:r>
+        <w:rPr>
+          <w:rFonts w:ascii="Comic Sans MS" w:hAnsi="Comic Sans MS"/>
+          <w:sz w:val="24"/>
+          <w:szCs w:val="24"/>
+        </w:rPr>
+        <w:t xml:space="preserve">7. </w:t>
+      </w:r>
+      <w:proofErr w:type="gramStart"/>
       <w:r>
         <w:rPr>
           <w:rFonts w:ascii="Comic Sans MS" w:hAnsi="Comic Sans MS"/>
@@ -984,257 +1519,9 @@
           <w:sz w:val="24"/>
           <w:szCs w:val="24"/>
         </w:rPr>
-        <w:t>flow content</w:t>
-      </w:r>
-      <w:r>
-        <w:rPr>
-          <w:rFonts w:ascii="Comic Sans MS" w:hAnsi="Comic Sans MS"/>
-          <w:sz w:val="24"/>
-          <w:szCs w:val="24"/>
-        </w:rPr>
-        <w:t>-this contains the maturity of elements in html 5. An element that would be included in the normal flow of the document...</w:t>
-      </w:r>
-      <w:r>
-        <w:rPr>
-          <w:rFonts w:ascii="Comic Sans MS" w:hAnsi="Comic Sans MS"/>
-          <w:sz w:val="24"/>
-          <w:szCs w:val="24"/>
-        </w:rPr>
-        <w:t xml:space="preserve"> </w:t>
-      </w:r>
-      <w:r>
-        <w:rPr>
-          <w:rFonts w:ascii="Comic Sans MS" w:hAnsi="Comic Sans MS"/>
-          <w:sz w:val="24"/>
-          <w:szCs w:val="24"/>
-        </w:rPr>
-        <w:t>a</w:t>
-      </w:r>
-      <w:r>
-        <w:rPr>
-          <w:rFonts w:ascii="Comic Sans MS" w:hAnsi="Comic Sans MS"/>
-          <w:sz w:val="24"/>
-          <w:szCs w:val="24"/>
-        </w:rPr>
-        <w:t>, abbr,</w:t>
-      </w:r>
-      <w:r>
-        <w:rPr>
-          <w:rFonts w:ascii="Comic Sans MS" w:hAnsi="Comic Sans MS"/>
-          <w:sz w:val="24"/>
-          <w:szCs w:val="24"/>
-        </w:rPr>
-        <w:t xml:space="preserve"> address, area</w:t>
-      </w:r>
-      <w:r>
-        <w:rPr>
-          <w:rFonts w:ascii="Comic Sans MS" w:hAnsi="Comic Sans MS"/>
-          <w:sz w:val="24"/>
-          <w:szCs w:val="24"/>
-        </w:rPr>
-        <w:t>*</w:t>
-      </w:r>
-      <w:r>
-        <w:rPr>
-          <w:rFonts w:ascii="Comic Sans MS" w:hAnsi="Comic Sans MS"/>
-          <w:sz w:val="24"/>
-          <w:szCs w:val="24"/>
-        </w:rPr>
-        <w:t>,</w:t>
-      </w:r>
-      <w:r>
-        <w:rPr>
-          <w:rFonts w:ascii="Comic Sans MS" w:hAnsi="Comic Sans MS"/>
-          <w:sz w:val="24"/>
-          <w:szCs w:val="24"/>
-        </w:rPr>
-        <w:t xml:space="preserve"> article, aside, audio, b, bdi, bdo, blockquote, br</w:t>
-      </w:r>
-      <w:r>
-        <w:rPr>
-          <w:rFonts w:ascii="Comic Sans MS" w:hAnsi="Comic Sans MS"/>
-          <w:sz w:val="24"/>
-          <w:szCs w:val="24"/>
-        </w:rPr>
-        <w:t xml:space="preserve">, button, convas, cite, </w:t>
-      </w:r>
-      <w:r>
-        <w:rPr>
-          <w:rFonts w:ascii="Comic Sans MS" w:hAnsi="Comic Sans MS"/>
-          <w:sz w:val="24"/>
-          <w:szCs w:val="24"/>
-        </w:rPr>
-        <w:t>code, data, date, datalist, del</w:t>
-      </w:r>
-      <w:r>
-        <w:rPr>
-          <w:rFonts w:ascii="Comic Sans MS" w:hAnsi="Comic Sans MS"/>
-          <w:sz w:val="24"/>
-          <w:szCs w:val="24"/>
-        </w:rPr>
-        <w:t xml:space="preserve">, dfn, </w:t>
-      </w:r>
-      <w:r>
-        <w:rPr>
-          <w:rFonts w:ascii="Comic Sans MS" w:hAnsi="Comic Sans MS"/>
-          <w:sz w:val="24"/>
-          <w:szCs w:val="24"/>
-        </w:rPr>
-        <w:t xml:space="preserve">div, dl, </w:t>
-      </w:r>
-      <w:r>
-        <w:rPr>
-          <w:rFonts w:ascii="Comic Sans MS" w:hAnsi="Comic Sans MS"/>
-          <w:sz w:val="24"/>
-          <w:szCs w:val="24"/>
-        </w:rPr>
-        <w:t>em, em</w:t>
-      </w:r>
-      <w:r>
-        <w:rPr>
-          <w:rFonts w:ascii="Comic Sans MS" w:hAnsi="Comic Sans MS"/>
-          <w:sz w:val="24"/>
-          <w:szCs w:val="24"/>
-        </w:rPr>
-        <w:t xml:space="preserve">bed, </w:t>
-      </w:r>
-      <w:r>
-        <w:rPr>
-          <w:rFonts w:ascii="Comic Sans MS" w:hAnsi="Comic Sans MS"/>
-          <w:sz w:val="24"/>
-          <w:szCs w:val="24"/>
-        </w:rPr>
-        <w:t xml:space="preserve">fieldset, figure, footer, form, h1, h2, h3,h4,h5,h6, header, hr, i, </w:t>
-      </w:r>
-      <w:r>
-        <w:rPr>
-          <w:rFonts w:ascii="Comic Sans MS" w:hAnsi="Comic Sans MS"/>
-          <w:sz w:val="24"/>
-          <w:szCs w:val="24"/>
-        </w:rPr>
-        <w:t xml:space="preserve">iframe, img, </w:t>
-      </w:r>
-      <w:r>
-        <w:rPr>
-          <w:rFonts w:ascii="Comic Sans MS" w:hAnsi="Comic Sans MS"/>
-          <w:sz w:val="24"/>
-          <w:szCs w:val="24"/>
-        </w:rPr>
-        <w:t xml:space="preserve">input, ins, kbd, keygen, label, main ,map </w:t>
-      </w:r>
-      <w:r>
-        <w:rPr>
-          <w:rFonts w:ascii="Comic Sans MS" w:hAnsi="Comic Sans MS"/>
-          <w:sz w:val="24"/>
-          <w:szCs w:val="24"/>
-        </w:rPr>
-        <w:t xml:space="preserve">, mark, math, meter, noscript, object, </w:t>
-      </w:r>
-      <w:r>
-        <w:rPr>
-          <w:rFonts w:ascii="Comic Sans MS" w:hAnsi="Comic Sans MS"/>
-          <w:sz w:val="24"/>
-          <w:szCs w:val="24"/>
-        </w:rPr>
-        <w:t xml:space="preserve">ol, </w:t>
-      </w:r>
-      <w:r>
-        <w:rPr>
-          <w:rFonts w:ascii="Comic Sans MS" w:hAnsi="Comic Sans MS"/>
-          <w:sz w:val="24"/>
-          <w:szCs w:val="24"/>
-        </w:rPr>
-        <w:t xml:space="preserve">output, </w:t>
-      </w:r>
-      <w:r>
-        <w:rPr>
-          <w:rFonts w:ascii="Comic Sans MS" w:hAnsi="Comic Sans MS"/>
-          <w:sz w:val="24"/>
-          <w:szCs w:val="24"/>
-        </w:rPr>
-        <w:t xml:space="preserve">p, pre, </w:t>
-      </w:r>
-      <w:r>
-        <w:rPr>
-          <w:rFonts w:ascii="Comic Sans MS" w:hAnsi="Comic Sans MS"/>
-          <w:sz w:val="24"/>
-          <w:szCs w:val="24"/>
-        </w:rPr>
-        <w:t xml:space="preserve">progress, q, ruby, s, samp, script, </w:t>
-      </w:r>
-      <w:r>
-        <w:rPr>
-          <w:rFonts w:ascii="Comic Sans MS" w:hAnsi="Comic Sans MS"/>
-          <w:sz w:val="24"/>
-          <w:szCs w:val="24"/>
-        </w:rPr>
-        <w:t xml:space="preserve">section, </w:t>
-      </w:r>
-      <w:r>
-        <w:rPr>
-          <w:rFonts w:ascii="Comic Sans MS" w:hAnsi="Comic Sans MS"/>
-          <w:sz w:val="24"/>
-          <w:szCs w:val="24"/>
-        </w:rPr>
-        <w:t>sele</w:t>
-      </w:r>
-      <w:r>
-        <w:rPr>
-          <w:rFonts w:ascii="Comic Sans MS" w:hAnsi="Comic Sans MS"/>
-          <w:sz w:val="24"/>
-          <w:szCs w:val="24"/>
-        </w:rPr>
-        <w:t xml:space="preserve">ct, small, span, strong, </w:t>
-      </w:r>
-      <w:r>
-        <w:rPr>
-          <w:rFonts w:ascii="Comic Sans MS" w:hAnsi="Comic Sans MS"/>
-          <w:sz w:val="24"/>
-          <w:szCs w:val="24"/>
-        </w:rPr>
-        <w:t xml:space="preserve">style*, </w:t>
-      </w:r>
-      <w:r>
-        <w:rPr>
-          <w:rFonts w:ascii="Comic Sans MS" w:hAnsi="Comic Sans MS"/>
-          <w:sz w:val="24"/>
-          <w:szCs w:val="24"/>
-        </w:rPr>
-        <w:t xml:space="preserve">sub, </w:t>
-      </w:r>
-      <w:r>
-        <w:rPr>
-          <w:rFonts w:ascii="Comic Sans MS" w:hAnsi="Comic Sans MS"/>
-          <w:sz w:val="24"/>
-          <w:szCs w:val="24"/>
-        </w:rPr>
-        <w:t>sup, svg, textarea, time, u, ul, var</w:t>
-      </w:r>
-      <w:r>
-        <w:rPr>
-          <w:rFonts w:ascii="Comic Sans MS" w:hAnsi="Comic Sans MS"/>
-          <w:sz w:val="24"/>
-          <w:szCs w:val="24"/>
-        </w:rPr>
-        <w:t>, video, text*, wbr...here *under certain circumstances</w:t>
-      </w:r>
-    </w:p>
-    <w:p>
-      <w:pPr>
-        <w:rPr>
-          <w:rFonts w:ascii="Comic Sans MS" w:hAnsi="Comic Sans MS"/>
-          <w:sz w:val="24"/>
-          <w:szCs w:val="24"/>
-        </w:rPr>
-      </w:pPr>
-      <w:r>
-        <w:rPr>
-          <w:rFonts w:ascii="Comic Sans MS" w:hAnsi="Comic Sans MS"/>
-          <w:sz w:val="24"/>
-          <w:szCs w:val="24"/>
-        </w:rPr>
-        <w:t xml:space="preserve">7. </w:t>
-      </w:r>
+        <w:t>sectioning</w:t>
+      </w:r>
+      <w:proofErr w:type="gramEnd"/>
       <w:r>
         <w:rPr>
           <w:rFonts w:ascii="Comic Sans MS" w:hAnsi="Comic Sans MS"/>
@@ -1242,7 +1529,7 @@
           <w:sz w:val="24"/>
           <w:szCs w:val="24"/>
         </w:rPr>
-        <w:t>sectioning content</w:t>
+        <w:t xml:space="preserve"> content</w:t>
       </w:r>
       <w:r>
         <w:rPr>
@@ -1403,7 +1690,43 @@
           <w:sz w:val="24"/>
           <w:szCs w:val="24"/>
         </w:rPr>
-        <w:t>Their should be one h1 on single page . Their should be stretergy behind using heading.</w:t>
+        <w:t xml:space="preserve">Their should be one h1 on single </w:t>
+      </w:r>
+      <w:proofErr w:type="gramStart"/>
+      <w:r>
+        <w:rPr>
+          <w:rFonts w:ascii="Comic Sans MS" w:hAnsi="Comic Sans MS"/>
+          <w:sz w:val="24"/>
+          <w:szCs w:val="24"/>
+        </w:rPr>
+        <w:t>page .</w:t>
+      </w:r>
+      <w:proofErr w:type="gramEnd"/>
+      <w:r>
+        <w:rPr>
+          <w:rFonts w:ascii="Comic Sans MS" w:hAnsi="Comic Sans MS"/>
+          <w:sz w:val="24"/>
+          <w:szCs w:val="24"/>
+        </w:rPr>
+        <w:t xml:space="preserve"> </w:t>
+      </w:r>
+      <w:proofErr w:type="gramStart"/>
+      <w:r>
+        <w:rPr>
+          <w:rFonts w:ascii="Comic Sans MS" w:hAnsi="Comic Sans MS"/>
+          <w:sz w:val="24"/>
+          <w:szCs w:val="24"/>
+        </w:rPr>
+        <w:t>Their should</w:t>
+      </w:r>
+      <w:proofErr w:type="gramEnd"/>
+      <w:r>
+        <w:rPr>
+          <w:rFonts w:ascii="Comic Sans MS" w:hAnsi="Comic Sans MS"/>
+          <w:sz w:val="24"/>
+          <w:szCs w:val="24"/>
+        </w:rPr>
+        <w:t xml:space="preserve"> be stretergy behind using heading.</w:t>
       </w:r>
     </w:p>
     <w:p>
@@ -1705,7 +2028,25 @@
           <w:sz w:val="24"/>
           <w:szCs w:val="24"/>
         </w:rPr>
-        <w:t xml:space="preserve">&amp;lang; for left angle bracket &lt; , &amp;rang; for right angle bracket &gt;, </w:t>
+        <w:t xml:space="preserve">&amp;lang; for left angle bracket </w:t>
+      </w:r>
+      <w:proofErr w:type="gramStart"/>
+      <w:r>
+        <w:rPr>
+          <w:rFonts w:ascii="Comic Sans MS" w:hAnsi="Comic Sans MS"/>
+          <w:sz w:val="24"/>
+          <w:szCs w:val="24"/>
+        </w:rPr>
+        <w:t>&lt; ,</w:t>
+      </w:r>
+      <w:proofErr w:type="gramEnd"/>
+      <w:r>
+        <w:rPr>
+          <w:rFonts w:ascii="Comic Sans MS" w:hAnsi="Comic Sans MS"/>
+          <w:sz w:val="24"/>
+          <w:szCs w:val="24"/>
+        </w:rPr>
+        <w:t xml:space="preserve"> &amp;rang; for right angle bracket &gt;, </w:t>
       </w:r>
       <w:r>
         <w:rPr>
@@ -1738,7 +2079,6 @@
           <w:sz w:val="24"/>
           <w:szCs w:val="24"/>
         </w:rPr>
-        <w:lastRenderedPageBreak/>
         <w:t>0.7Controlling w</w:t>
       </w:r>
       <w:r>
@@ -1758,6 +2098,7 @@
           <w:szCs w:val="24"/>
         </w:rPr>
       </w:pPr>
+      <w:proofErr w:type="gramStart"/>
       <w:r>
         <w:rPr>
           <w:rFonts w:ascii="Comic Sans MS" w:hAnsi="Comic Sans MS"/>
@@ -1766,14 +2107,25 @@
         </w:rPr>
         <w:t>&amp;nbsp; for non-breaking space.</w:t>
       </w:r>
-      <w:r>
-        <w:rPr>
-          <w:rFonts w:ascii="Comic Sans MS" w:hAnsi="Comic Sans MS"/>
-          <w:sz w:val="24"/>
-          <w:szCs w:val="24"/>
-        </w:rPr>
-        <w:t xml:space="preserve"> For ex Formula&amp;nbsp;one</w:t>
-      </w:r>
+      <w:proofErr w:type="gramEnd"/>
+      <w:r>
+        <w:rPr>
+          <w:rFonts w:ascii="Comic Sans MS" w:hAnsi="Comic Sans MS"/>
+          <w:sz w:val="24"/>
+          <w:szCs w:val="24"/>
+        </w:rPr>
+        <w:t xml:space="preserve"> For ex Formula&amp;nbsp</w:t>
+      </w:r>
+      <w:proofErr w:type="gramStart"/>
+      <w:r>
+        <w:rPr>
+          <w:rFonts w:ascii="Comic Sans MS" w:hAnsi="Comic Sans MS"/>
+          <w:sz w:val="24"/>
+          <w:szCs w:val="24"/>
+        </w:rPr>
+        <w:t>;one</w:t>
+      </w:r>
+      <w:proofErr w:type="gramEnd"/>
     </w:p>
     <w:p>
       <w:pPr>
@@ -1794,6 +2146,7 @@
           <w:sz w:val="24"/>
           <w:szCs w:val="24"/>
         </w:rPr>
+        <w:lastRenderedPageBreak/>
         <w:t>It is not possible to memorize all character entity so use Wikipedia</w:t>
       </w:r>
     </w:p>
@@ -1853,7 +2206,25 @@
           <w:sz w:val="24"/>
           <w:szCs w:val="24"/>
         </w:rPr>
-        <w:t>Src-it is attribute used to tell the browser where to find the image.</w:t>
+        <w:t xml:space="preserve">Src-it is </w:t>
+      </w:r>
+      <w:proofErr w:type="gramStart"/>
+      <w:r>
+        <w:rPr>
+          <w:rFonts w:ascii="Comic Sans MS" w:hAnsi="Comic Sans MS"/>
+          <w:sz w:val="24"/>
+          <w:szCs w:val="24"/>
+        </w:rPr>
+        <w:t>attribute</w:t>
+      </w:r>
+      <w:proofErr w:type="gramEnd"/>
+      <w:r>
+        <w:rPr>
+          <w:rFonts w:ascii="Comic Sans MS" w:hAnsi="Comic Sans MS"/>
+          <w:sz w:val="24"/>
+          <w:szCs w:val="24"/>
+        </w:rPr>
+        <w:t xml:space="preserve"> used to tell the browser where to find the image.</w:t>
       </w:r>
     </w:p>
     <w:p>
@@ -1971,7 +2342,25 @@
           <w:sz w:val="24"/>
           <w:szCs w:val="24"/>
         </w:rPr>
-        <w:t xml:space="preserve"> standard layout for website</w:t>
+        <w:t xml:space="preserve"> standard </w:t>
+      </w:r>
+      <w:proofErr w:type="gramStart"/>
+      <w:r>
+        <w:rPr>
+          <w:rFonts w:ascii="Comic Sans MS" w:hAnsi="Comic Sans MS"/>
+          <w:sz w:val="24"/>
+          <w:szCs w:val="24"/>
+        </w:rPr>
+        <w:t>layout</w:t>
+      </w:r>
+      <w:proofErr w:type="gramEnd"/>
+      <w:r>
+        <w:rPr>
+          <w:rFonts w:ascii="Comic Sans MS" w:hAnsi="Comic Sans MS"/>
+          <w:sz w:val="24"/>
+          <w:szCs w:val="24"/>
+        </w:rPr>
+        <w:t xml:space="preserve"> for website</w:t>
       </w:r>
     </w:p>
     <w:p>
@@ -2192,13 +2581,23 @@
           <w:szCs w:val="24"/>
         </w:rPr>
       </w:pPr>
-      <w:r>
-        <w:rPr>
-          <w:rFonts w:ascii="Comic Sans MS" w:hAnsi="Comic Sans MS"/>
-          <w:sz w:val="24"/>
-          <w:szCs w:val="24"/>
-        </w:rPr>
-        <w:t>inline level element-</w:t>
+      <w:proofErr w:type="gramStart"/>
+      <w:r>
+        <w:rPr>
+          <w:rFonts w:ascii="Comic Sans MS" w:hAnsi="Comic Sans MS"/>
+          <w:sz w:val="24"/>
+          <w:szCs w:val="24"/>
+        </w:rPr>
+        <w:t>inline</w:t>
+      </w:r>
+      <w:proofErr w:type="gramEnd"/>
+      <w:r>
+        <w:rPr>
+          <w:rFonts w:ascii="Comic Sans MS" w:hAnsi="Comic Sans MS"/>
+          <w:sz w:val="24"/>
+          <w:szCs w:val="24"/>
+        </w:rPr>
+        <w:t xml:space="preserve"> level element-</w:t>
       </w:r>
     </w:p>
     <w:p>

</xml_diff>

<commit_message>
Updated html code and document.
</commit_message>
<xml_diff>
--- a/HTML n css notes.docx
+++ b/HTML n css notes.docx
@@ -10,8 +10,6 @@
           <w:szCs w:val="24"/>
         </w:rPr>
       </w:pPr>
-      <w:bookmarkStart w:id="0" w:name="_GoBack"/>
-      <w:bookmarkEnd w:id="0"/>
       <w:r>
         <w:rPr>
           <w:b/>
@@ -73,7 +71,25 @@
           <w:sz w:val="24"/>
           <w:szCs w:val="24"/>
         </w:rPr>
-        <w:t>(HyperText Markup Language) provides essential structure for the web pages- if we take away HTML nothing is left, no webpage, no content nothing. for proper website we need HTML</w:t>
+        <w:t>(</w:t>
+      </w:r>
+      <w:proofErr w:type="spellStart"/>
+      <w:r>
+        <w:rPr>
+          <w:rFonts w:ascii="Comic Sans MS" w:hAnsi="Comic Sans MS"/>
+          <w:sz w:val="24"/>
+          <w:szCs w:val="24"/>
+        </w:rPr>
+        <w:t>HyperText</w:t>
+      </w:r>
+      <w:proofErr w:type="spellEnd"/>
+      <w:r>
+        <w:rPr>
+          <w:rFonts w:ascii="Comic Sans MS" w:hAnsi="Comic Sans MS"/>
+          <w:sz w:val="24"/>
+          <w:szCs w:val="24"/>
+        </w:rPr>
+        <w:t xml:space="preserve"> Markup Language) provides essential structure for the web pages- if we take away HTML nothing is left, no webpage, no content nothing. for proper website we need HTML</w:t>
       </w:r>
     </w:p>
     <w:p>
@@ -123,6 +139,7 @@
         </w:rPr>
         <w:t xml:space="preserve">other and allow the user to link other pages and sites. It does everything </w:t>
       </w:r>
+      <w:proofErr w:type="spellStart"/>
       <w:proofErr w:type="gramStart"/>
       <w:r>
         <w:rPr>
@@ -132,6 +149,7 @@
         </w:rPr>
         <w:t>bz</w:t>
       </w:r>
+      <w:proofErr w:type="spellEnd"/>
       <w:proofErr w:type="gramEnd"/>
       <w:r>
         <w:rPr>
@@ -161,7 +179,25 @@
           <w:sz w:val="24"/>
           <w:szCs w:val="24"/>
         </w:rPr>
-        <w:t>CSS-how page looks- page designs-if we take away css, the page is simply uninstalled.</w:t>
+        <w:t xml:space="preserve">CSS-how page looks- page designs-if we take away </w:t>
+      </w:r>
+      <w:proofErr w:type="spellStart"/>
+      <w:r>
+        <w:rPr>
+          <w:rFonts w:ascii="Comic Sans MS" w:hAnsi="Comic Sans MS"/>
+          <w:sz w:val="24"/>
+          <w:szCs w:val="24"/>
+        </w:rPr>
+        <w:t>css</w:t>
+      </w:r>
+      <w:proofErr w:type="spellEnd"/>
+      <w:r>
+        <w:rPr>
+          <w:rFonts w:ascii="Comic Sans MS" w:hAnsi="Comic Sans MS"/>
+          <w:sz w:val="24"/>
+          <w:szCs w:val="24"/>
+        </w:rPr>
+        <w:t>, the page is simply uninstalled.</w:t>
       </w:r>
     </w:p>
     <w:p>
@@ -183,7 +219,25 @@
           <w:sz w:val="24"/>
           <w:szCs w:val="24"/>
         </w:rPr>
-        <w:t>JS- page behaviour- if we take away JS, no function perform</w:t>
+        <w:t xml:space="preserve">JS- page </w:t>
+      </w:r>
+      <w:proofErr w:type="spellStart"/>
+      <w:r>
+        <w:rPr>
+          <w:rFonts w:ascii="Comic Sans MS" w:hAnsi="Comic Sans MS"/>
+          <w:sz w:val="24"/>
+          <w:szCs w:val="24"/>
+        </w:rPr>
+        <w:t>behaviour</w:t>
+      </w:r>
+      <w:proofErr w:type="spellEnd"/>
+      <w:r>
+        <w:rPr>
+          <w:rFonts w:ascii="Comic Sans MS" w:hAnsi="Comic Sans MS"/>
+          <w:sz w:val="24"/>
+          <w:szCs w:val="24"/>
+        </w:rPr>
+        <w:t>- if we take away JS, no function perform</w:t>
       </w:r>
     </w:p>
     <w:p>
@@ -222,7 +276,25 @@
           <w:sz w:val="24"/>
           <w:szCs w:val="24"/>
         </w:rPr>
-        <w:t>&lt;p lang="en"&gt;&lt;/p&gt;</w:t>
+        <w:t xml:space="preserve">&lt;p </w:t>
+      </w:r>
+      <w:proofErr w:type="spellStart"/>
+      <w:r>
+        <w:rPr>
+          <w:rFonts w:ascii="Comic Sans MS" w:hAnsi="Comic Sans MS"/>
+          <w:sz w:val="24"/>
+          <w:szCs w:val="24"/>
+        </w:rPr>
+        <w:t>lang</w:t>
+      </w:r>
+      <w:proofErr w:type="spellEnd"/>
+      <w:r>
+        <w:rPr>
+          <w:rFonts w:ascii="Comic Sans MS" w:hAnsi="Comic Sans MS"/>
+          <w:sz w:val="24"/>
+          <w:szCs w:val="24"/>
+        </w:rPr>
+        <w:t>="en"&gt;&lt;/p&gt;</w:t>
       </w:r>
     </w:p>
     <w:p>
@@ -246,6 +318,7 @@
         </w:rPr>
         <w:t xml:space="preserve">&lt;p&gt; is opening tag &lt;/p&gt; closing tag, </w:t>
       </w:r>
+      <w:proofErr w:type="spellStart"/>
       <w:proofErr w:type="gramStart"/>
       <w:r>
         <w:rPr>
@@ -255,6 +328,7 @@
         </w:rPr>
         <w:t>lang</w:t>
       </w:r>
+      <w:proofErr w:type="spellEnd"/>
       <w:proofErr w:type="gramEnd"/>
       <w:r>
         <w:rPr>
@@ -302,7 +376,61 @@
           <w:sz w:val="24"/>
           <w:szCs w:val="24"/>
         </w:rPr>
-        <w:t xml:space="preserve"> before parent tag. for ex. *&lt;p&gt;Sandhya is a good girl&lt;em&gt;She does her work&lt;strong&gt;carefully&lt;/strong&gt;&lt;/em&gt;&lt;/p&gt;</w:t>
+        <w:t xml:space="preserve"> before parent tag. for ex. *&lt;p&gt;</w:t>
+      </w:r>
+      <w:proofErr w:type="spellStart"/>
+      <w:r>
+        <w:rPr>
+          <w:rFonts w:ascii="Comic Sans MS" w:hAnsi="Comic Sans MS"/>
+          <w:sz w:val="24"/>
+          <w:szCs w:val="24"/>
+        </w:rPr>
+        <w:t>Sandhya</w:t>
+      </w:r>
+      <w:proofErr w:type="spellEnd"/>
+      <w:r>
+        <w:rPr>
+          <w:rFonts w:ascii="Comic Sans MS" w:hAnsi="Comic Sans MS"/>
+          <w:sz w:val="24"/>
+          <w:szCs w:val="24"/>
+        </w:rPr>
+        <w:t xml:space="preserve"> is a good girl&lt;</w:t>
+      </w:r>
+      <w:proofErr w:type="spellStart"/>
+      <w:r>
+        <w:rPr>
+          <w:rFonts w:ascii="Comic Sans MS" w:hAnsi="Comic Sans MS"/>
+          <w:sz w:val="24"/>
+          <w:szCs w:val="24"/>
+        </w:rPr>
+        <w:t>em</w:t>
+      </w:r>
+      <w:proofErr w:type="spellEnd"/>
+      <w:r>
+        <w:rPr>
+          <w:rFonts w:ascii="Comic Sans MS" w:hAnsi="Comic Sans MS"/>
+          <w:sz w:val="24"/>
+          <w:szCs w:val="24"/>
+        </w:rPr>
+        <w:t>&gt;She does her work&lt;strong&gt;carefully&lt;/strong&gt;&lt;/</w:t>
+      </w:r>
+      <w:proofErr w:type="spellStart"/>
+      <w:r>
+        <w:rPr>
+          <w:rFonts w:ascii="Comic Sans MS" w:hAnsi="Comic Sans MS"/>
+          <w:sz w:val="24"/>
+          <w:szCs w:val="24"/>
+        </w:rPr>
+        <w:t>em</w:t>
+      </w:r>
+      <w:proofErr w:type="spellEnd"/>
+      <w:r>
+        <w:rPr>
+          <w:rFonts w:ascii="Comic Sans MS" w:hAnsi="Comic Sans MS"/>
+          <w:sz w:val="24"/>
+          <w:szCs w:val="24"/>
+        </w:rPr>
+        <w:t>&gt;&lt;/p&gt;</w:t>
       </w:r>
     </w:p>
     <w:p>
@@ -462,8 +590,18 @@
           <w:sz w:val="24"/>
           <w:szCs w:val="24"/>
         </w:rPr>
-        <w:t>&lt;!doctype</w:t>
-      </w:r>
+        <w:t>&lt;!</w:t>
+      </w:r>
+      <w:proofErr w:type="spellStart"/>
+      <w:r>
+        <w:rPr>
+          <w:rFonts w:ascii="Comic Sans MS" w:hAnsi="Comic Sans MS"/>
+          <w:sz w:val="24"/>
+          <w:szCs w:val="24"/>
+        </w:rPr>
+        <w:t>doctype</w:t>
+      </w:r>
+      <w:proofErr w:type="spellEnd"/>
       <w:proofErr w:type="gramEnd"/>
       <w:r>
         <w:rPr>
@@ -576,7 +714,25 @@
           <w:sz w:val="24"/>
           <w:szCs w:val="24"/>
         </w:rPr>
-        <w:t xml:space="preserve"> name="describtion" content="A page for exploring basic HTML documents"&gt;</w:t>
+        <w:t xml:space="preserve"> name="</w:t>
+      </w:r>
+      <w:proofErr w:type="spellStart"/>
+      <w:r>
+        <w:rPr>
+          <w:rFonts w:ascii="Comic Sans MS" w:hAnsi="Comic Sans MS"/>
+          <w:sz w:val="24"/>
+          <w:szCs w:val="24"/>
+        </w:rPr>
+        <w:t>describtion</w:t>
+      </w:r>
+      <w:proofErr w:type="spellEnd"/>
+      <w:r>
+        <w:rPr>
+          <w:rFonts w:ascii="Comic Sans MS" w:hAnsi="Comic Sans MS"/>
+          <w:sz w:val="24"/>
+          <w:szCs w:val="24"/>
+        </w:rPr>
+        <w:t>" content="A page for exploring basic HTML documents"&gt;</w:t>
       </w:r>
     </w:p>
     <w:p>
@@ -735,6 +891,7 @@
         </w:rPr>
         <w:t xml:space="preserve">&lt;html </w:t>
       </w:r>
+      <w:proofErr w:type="spellStart"/>
       <w:proofErr w:type="gramStart"/>
       <w:r>
         <w:rPr>
@@ -744,6 +901,7 @@
         </w:rPr>
         <w:t>lang</w:t>
       </w:r>
+      <w:proofErr w:type="spellEnd"/>
       <w:proofErr w:type="gramEnd"/>
       <w:r>
         <w:rPr>
@@ -751,7 +909,25 @@
           <w:sz w:val="24"/>
           <w:szCs w:val="24"/>
         </w:rPr>
-        <w:t>="en"&gt; by putting lang attribute to html tag, it show that this HTML document is going to be use English as a first language. It</w:t>
+        <w:t xml:space="preserve">="en"&gt; by putting </w:t>
+      </w:r>
+      <w:proofErr w:type="spellStart"/>
+      <w:r>
+        <w:rPr>
+          <w:rFonts w:ascii="Comic Sans MS" w:hAnsi="Comic Sans MS"/>
+          <w:sz w:val="24"/>
+          <w:szCs w:val="24"/>
+        </w:rPr>
+        <w:t>lang</w:t>
+      </w:r>
+      <w:proofErr w:type="spellEnd"/>
+      <w:r>
+        <w:rPr>
+          <w:rFonts w:ascii="Comic Sans MS" w:hAnsi="Comic Sans MS"/>
+          <w:sz w:val="24"/>
+          <w:szCs w:val="24"/>
+        </w:rPr>
+        <w:t xml:space="preserve"> attribute to html tag, it show that this HTML document is going to be use English as a first language. It</w:t>
       </w:r>
       <w:r>
         <w:rPr>
@@ -973,7 +1149,25 @@
           <w:sz w:val="24"/>
           <w:szCs w:val="24"/>
         </w:rPr>
-        <w:t>, link, meta, noscript,</w:t>
+        <w:t xml:space="preserve">, link, meta, </w:t>
+      </w:r>
+      <w:proofErr w:type="spellStart"/>
+      <w:r>
+        <w:rPr>
+          <w:rFonts w:ascii="Comic Sans MS" w:hAnsi="Comic Sans MS"/>
+          <w:sz w:val="24"/>
+          <w:szCs w:val="24"/>
+        </w:rPr>
+        <w:t>noscript</w:t>
+      </w:r>
+      <w:proofErr w:type="spellEnd"/>
+      <w:r>
+        <w:rPr>
+          <w:rFonts w:ascii="Comic Sans MS" w:hAnsi="Comic Sans MS"/>
+          <w:sz w:val="24"/>
+          <w:szCs w:val="24"/>
+        </w:rPr>
+        <w:t>,</w:t>
       </w:r>
       <w:r>
         <w:rPr>
@@ -1034,7 +1228,79 @@
           <w:sz w:val="24"/>
           <w:szCs w:val="24"/>
         </w:rPr>
-        <w:t>- is any content that import other resources into the document...audio, convas, iframe, embed, img, math, svg, video, object</w:t>
+        <w:t xml:space="preserve">- is any content that import other resources into the document...audio, </w:t>
+      </w:r>
+      <w:proofErr w:type="spellStart"/>
+      <w:r>
+        <w:rPr>
+          <w:rFonts w:ascii="Comic Sans MS" w:hAnsi="Comic Sans MS"/>
+          <w:sz w:val="24"/>
+          <w:szCs w:val="24"/>
+        </w:rPr>
+        <w:t>convas</w:t>
+      </w:r>
+      <w:proofErr w:type="spellEnd"/>
+      <w:r>
+        <w:rPr>
+          <w:rFonts w:ascii="Comic Sans MS" w:hAnsi="Comic Sans MS"/>
+          <w:sz w:val="24"/>
+          <w:szCs w:val="24"/>
+        </w:rPr>
+        <w:t xml:space="preserve">, </w:t>
+      </w:r>
+      <w:proofErr w:type="spellStart"/>
+      <w:r>
+        <w:rPr>
+          <w:rFonts w:ascii="Comic Sans MS" w:hAnsi="Comic Sans MS"/>
+          <w:sz w:val="24"/>
+          <w:szCs w:val="24"/>
+        </w:rPr>
+        <w:t>iframe</w:t>
+      </w:r>
+      <w:proofErr w:type="spellEnd"/>
+      <w:r>
+        <w:rPr>
+          <w:rFonts w:ascii="Comic Sans MS" w:hAnsi="Comic Sans MS"/>
+          <w:sz w:val="24"/>
+          <w:szCs w:val="24"/>
+        </w:rPr>
+        <w:t xml:space="preserve">, embed, </w:t>
+      </w:r>
+      <w:proofErr w:type="spellStart"/>
+      <w:r>
+        <w:rPr>
+          <w:rFonts w:ascii="Comic Sans MS" w:hAnsi="Comic Sans MS"/>
+          <w:sz w:val="24"/>
+          <w:szCs w:val="24"/>
+        </w:rPr>
+        <w:t>img</w:t>
+      </w:r>
+      <w:proofErr w:type="spellEnd"/>
+      <w:r>
+        <w:rPr>
+          <w:rFonts w:ascii="Comic Sans MS" w:hAnsi="Comic Sans MS"/>
+          <w:sz w:val="24"/>
+          <w:szCs w:val="24"/>
+        </w:rPr>
+        <w:t xml:space="preserve">, math, </w:t>
+      </w:r>
+      <w:proofErr w:type="spellStart"/>
+      <w:r>
+        <w:rPr>
+          <w:rFonts w:ascii="Comic Sans MS" w:hAnsi="Comic Sans MS"/>
+          <w:sz w:val="24"/>
+          <w:szCs w:val="24"/>
+        </w:rPr>
+        <w:t>svg</w:t>
+      </w:r>
+      <w:proofErr w:type="spellEnd"/>
+      <w:r>
+        <w:rPr>
+          <w:rFonts w:ascii="Comic Sans MS" w:hAnsi="Comic Sans MS"/>
+          <w:sz w:val="24"/>
+          <w:szCs w:val="24"/>
+        </w:rPr>
+        <w:t>, video, object</w:t>
       </w:r>
       <w:r>
         <w:rPr>
@@ -1087,23 +1353,113 @@
           <w:sz w:val="24"/>
           <w:szCs w:val="24"/>
         </w:rPr>
-        <w:t>- is any content that specifically intented for sometype of user interaction....a, audio*,button, embed, iframe,</w:t>
-      </w:r>
-      <w:r>
-        <w:rPr>
-          <w:rFonts w:ascii="Comic Sans MS" w:hAnsi="Comic Sans MS"/>
-          <w:sz w:val="24"/>
-          <w:szCs w:val="24"/>
-        </w:rPr>
-        <w:t xml:space="preserve">image*, input*, keygen,label, </w:t>
-      </w:r>
-      <w:r>
-        <w:rPr>
-          <w:rFonts w:ascii="Comic Sans MS" w:hAnsi="Comic Sans MS"/>
-          <w:sz w:val="24"/>
-          <w:szCs w:val="24"/>
-        </w:rPr>
-        <w:t>object*, select, textarea, video*....here *under certain circumstances</w:t>
+        <w:t xml:space="preserve">- is any content that specifically </w:t>
+      </w:r>
+      <w:proofErr w:type="spellStart"/>
+      <w:r>
+        <w:rPr>
+          <w:rFonts w:ascii="Comic Sans MS" w:hAnsi="Comic Sans MS"/>
+          <w:sz w:val="24"/>
+          <w:szCs w:val="24"/>
+        </w:rPr>
+        <w:t>intented</w:t>
+      </w:r>
+      <w:proofErr w:type="spellEnd"/>
+      <w:r>
+        <w:rPr>
+          <w:rFonts w:ascii="Comic Sans MS" w:hAnsi="Comic Sans MS"/>
+          <w:sz w:val="24"/>
+          <w:szCs w:val="24"/>
+        </w:rPr>
+        <w:t xml:space="preserve"> for </w:t>
+      </w:r>
+      <w:proofErr w:type="spellStart"/>
+      <w:r>
+        <w:rPr>
+          <w:rFonts w:ascii="Comic Sans MS" w:hAnsi="Comic Sans MS"/>
+          <w:sz w:val="24"/>
+          <w:szCs w:val="24"/>
+        </w:rPr>
+        <w:t>sometype</w:t>
+      </w:r>
+      <w:proofErr w:type="spellEnd"/>
+      <w:r>
+        <w:rPr>
+          <w:rFonts w:ascii="Comic Sans MS" w:hAnsi="Comic Sans MS"/>
+          <w:sz w:val="24"/>
+          <w:szCs w:val="24"/>
+        </w:rPr>
+        <w:t xml:space="preserve"> of user interaction....a, audio*,button, embed, </w:t>
+      </w:r>
+      <w:proofErr w:type="spellStart"/>
+      <w:r>
+        <w:rPr>
+          <w:rFonts w:ascii="Comic Sans MS" w:hAnsi="Comic Sans MS"/>
+          <w:sz w:val="24"/>
+          <w:szCs w:val="24"/>
+        </w:rPr>
+        <w:t>iframe,</w:t>
+      </w:r>
+      <w:r>
+        <w:rPr>
+          <w:rFonts w:ascii="Comic Sans MS" w:hAnsi="Comic Sans MS"/>
+          <w:sz w:val="24"/>
+          <w:szCs w:val="24"/>
+        </w:rPr>
+        <w:t>image</w:t>
+      </w:r>
+      <w:proofErr w:type="spellEnd"/>
+      <w:r>
+        <w:rPr>
+          <w:rFonts w:ascii="Comic Sans MS" w:hAnsi="Comic Sans MS"/>
+          <w:sz w:val="24"/>
+          <w:szCs w:val="24"/>
+        </w:rPr>
+        <w:t xml:space="preserve">*, input*, </w:t>
+      </w:r>
+      <w:proofErr w:type="spellStart"/>
+      <w:r>
+        <w:rPr>
+          <w:rFonts w:ascii="Comic Sans MS" w:hAnsi="Comic Sans MS"/>
+          <w:sz w:val="24"/>
+          <w:szCs w:val="24"/>
+        </w:rPr>
+        <w:t>keygen,label</w:t>
+      </w:r>
+      <w:proofErr w:type="spellEnd"/>
+      <w:r>
+        <w:rPr>
+          <w:rFonts w:ascii="Comic Sans MS" w:hAnsi="Comic Sans MS"/>
+          <w:sz w:val="24"/>
+          <w:szCs w:val="24"/>
+        </w:rPr>
+        <w:t xml:space="preserve">, </w:t>
+      </w:r>
+      <w:r>
+        <w:rPr>
+          <w:rFonts w:ascii="Comic Sans MS" w:hAnsi="Comic Sans MS"/>
+          <w:sz w:val="24"/>
+          <w:szCs w:val="24"/>
+        </w:rPr>
+        <w:t xml:space="preserve">object*, select, </w:t>
+      </w:r>
+      <w:proofErr w:type="spellStart"/>
+      <w:r>
+        <w:rPr>
+          <w:rFonts w:ascii="Comic Sans MS" w:hAnsi="Comic Sans MS"/>
+          <w:sz w:val="24"/>
+          <w:szCs w:val="24"/>
+        </w:rPr>
+        <w:t>textarea</w:t>
+      </w:r>
+      <w:proofErr w:type="spellEnd"/>
+      <w:r>
+        <w:rPr>
+          <w:rFonts w:ascii="Comic Sans MS" w:hAnsi="Comic Sans MS"/>
+          <w:sz w:val="24"/>
+          <w:szCs w:val="24"/>
+        </w:rPr>
+        <w:t>, video*....here *under certain circumstances</w:t>
       </w:r>
     </w:p>
     <w:p>
@@ -1182,7 +1538,151 @@
           <w:sz w:val="24"/>
           <w:szCs w:val="24"/>
         </w:rPr>
-        <w:t>- this is the text of the document...a*, abbr, area*, audio, b, bdi, bdo, br, button, convas, cite, code, data, date, datalist, del*, dfn, em, em</w:t>
+        <w:t xml:space="preserve">- this is the text of the document...a*, </w:t>
+      </w:r>
+      <w:proofErr w:type="spellStart"/>
+      <w:r>
+        <w:rPr>
+          <w:rFonts w:ascii="Comic Sans MS" w:hAnsi="Comic Sans MS"/>
+          <w:sz w:val="24"/>
+          <w:szCs w:val="24"/>
+        </w:rPr>
+        <w:t>abbr</w:t>
+      </w:r>
+      <w:proofErr w:type="spellEnd"/>
+      <w:r>
+        <w:rPr>
+          <w:rFonts w:ascii="Comic Sans MS" w:hAnsi="Comic Sans MS"/>
+          <w:sz w:val="24"/>
+          <w:szCs w:val="24"/>
+        </w:rPr>
+        <w:t xml:space="preserve">, area*, audio, b, </w:t>
+      </w:r>
+      <w:proofErr w:type="spellStart"/>
+      <w:r>
+        <w:rPr>
+          <w:rFonts w:ascii="Comic Sans MS" w:hAnsi="Comic Sans MS"/>
+          <w:sz w:val="24"/>
+          <w:szCs w:val="24"/>
+        </w:rPr>
+        <w:t>bdi</w:t>
+      </w:r>
+      <w:proofErr w:type="spellEnd"/>
+      <w:r>
+        <w:rPr>
+          <w:rFonts w:ascii="Comic Sans MS" w:hAnsi="Comic Sans MS"/>
+          <w:sz w:val="24"/>
+          <w:szCs w:val="24"/>
+        </w:rPr>
+        <w:t xml:space="preserve">, </w:t>
+      </w:r>
+      <w:proofErr w:type="spellStart"/>
+      <w:r>
+        <w:rPr>
+          <w:rFonts w:ascii="Comic Sans MS" w:hAnsi="Comic Sans MS"/>
+          <w:sz w:val="24"/>
+          <w:szCs w:val="24"/>
+        </w:rPr>
+        <w:t>bdo</w:t>
+      </w:r>
+      <w:proofErr w:type="spellEnd"/>
+      <w:r>
+        <w:rPr>
+          <w:rFonts w:ascii="Comic Sans MS" w:hAnsi="Comic Sans MS"/>
+          <w:sz w:val="24"/>
+          <w:szCs w:val="24"/>
+        </w:rPr>
+        <w:t xml:space="preserve">, </w:t>
+      </w:r>
+      <w:proofErr w:type="spellStart"/>
+      <w:r>
+        <w:rPr>
+          <w:rFonts w:ascii="Comic Sans MS" w:hAnsi="Comic Sans MS"/>
+          <w:sz w:val="24"/>
+          <w:szCs w:val="24"/>
+        </w:rPr>
+        <w:t>br</w:t>
+      </w:r>
+      <w:proofErr w:type="spellEnd"/>
+      <w:r>
+        <w:rPr>
+          <w:rFonts w:ascii="Comic Sans MS" w:hAnsi="Comic Sans MS"/>
+          <w:sz w:val="24"/>
+          <w:szCs w:val="24"/>
+        </w:rPr>
+        <w:t xml:space="preserve">, button, </w:t>
+      </w:r>
+      <w:proofErr w:type="spellStart"/>
+      <w:r>
+        <w:rPr>
+          <w:rFonts w:ascii="Comic Sans MS" w:hAnsi="Comic Sans MS"/>
+          <w:sz w:val="24"/>
+          <w:szCs w:val="24"/>
+        </w:rPr>
+        <w:t>convas</w:t>
+      </w:r>
+      <w:proofErr w:type="spellEnd"/>
+      <w:r>
+        <w:rPr>
+          <w:rFonts w:ascii="Comic Sans MS" w:hAnsi="Comic Sans MS"/>
+          <w:sz w:val="24"/>
+          <w:szCs w:val="24"/>
+        </w:rPr>
+        <w:t xml:space="preserve">, cite, code, data, date, </w:t>
+      </w:r>
+      <w:proofErr w:type="spellStart"/>
+      <w:r>
+        <w:rPr>
+          <w:rFonts w:ascii="Comic Sans MS" w:hAnsi="Comic Sans MS"/>
+          <w:sz w:val="24"/>
+          <w:szCs w:val="24"/>
+        </w:rPr>
+        <w:t>datalist</w:t>
+      </w:r>
+      <w:proofErr w:type="spellEnd"/>
+      <w:r>
+        <w:rPr>
+          <w:rFonts w:ascii="Comic Sans MS" w:hAnsi="Comic Sans MS"/>
+          <w:sz w:val="24"/>
+          <w:szCs w:val="24"/>
+        </w:rPr>
+        <w:t xml:space="preserve">, del*, </w:t>
+      </w:r>
+      <w:proofErr w:type="spellStart"/>
+      <w:r>
+        <w:rPr>
+          <w:rFonts w:ascii="Comic Sans MS" w:hAnsi="Comic Sans MS"/>
+          <w:sz w:val="24"/>
+          <w:szCs w:val="24"/>
+        </w:rPr>
+        <w:t>dfn</w:t>
+      </w:r>
+      <w:proofErr w:type="spellEnd"/>
+      <w:r>
+        <w:rPr>
+          <w:rFonts w:ascii="Comic Sans MS" w:hAnsi="Comic Sans MS"/>
+          <w:sz w:val="24"/>
+          <w:szCs w:val="24"/>
+        </w:rPr>
+        <w:t xml:space="preserve">, </w:t>
+      </w:r>
+      <w:proofErr w:type="spellStart"/>
+      <w:r>
+        <w:rPr>
+          <w:rFonts w:ascii="Comic Sans MS" w:hAnsi="Comic Sans MS"/>
+          <w:sz w:val="24"/>
+          <w:szCs w:val="24"/>
+        </w:rPr>
+        <w:t>em</w:t>
+      </w:r>
+      <w:proofErr w:type="spellEnd"/>
+      <w:r>
+        <w:rPr>
+          <w:rFonts w:ascii="Comic Sans MS" w:hAnsi="Comic Sans MS"/>
+          <w:sz w:val="24"/>
+          <w:szCs w:val="24"/>
+        </w:rPr>
+        <w:t>, em</w:t>
       </w:r>
       <w:r>
         <w:rPr>
@@ -1192,13 +1692,113 @@
         </w:rPr>
         <w:t xml:space="preserve">bed, </w:t>
       </w:r>
-      <w:r>
-        <w:rPr>
-          <w:rFonts w:ascii="Comic Sans MS" w:hAnsi="Comic Sans MS"/>
-          <w:sz w:val="24"/>
-          <w:szCs w:val="24"/>
-        </w:rPr>
-        <w:t>iframe, img, input, ins*, kbd, keygen, label, map*, mark, math, meter, noscript, object, output, progress, q, ruby, s, samp, script, sele</w:t>
+      <w:proofErr w:type="spellStart"/>
+      <w:r>
+        <w:rPr>
+          <w:rFonts w:ascii="Comic Sans MS" w:hAnsi="Comic Sans MS"/>
+          <w:sz w:val="24"/>
+          <w:szCs w:val="24"/>
+        </w:rPr>
+        <w:t>iframe</w:t>
+      </w:r>
+      <w:proofErr w:type="spellEnd"/>
+      <w:r>
+        <w:rPr>
+          <w:rFonts w:ascii="Comic Sans MS" w:hAnsi="Comic Sans MS"/>
+          <w:sz w:val="24"/>
+          <w:szCs w:val="24"/>
+        </w:rPr>
+        <w:t xml:space="preserve">, </w:t>
+      </w:r>
+      <w:proofErr w:type="spellStart"/>
+      <w:r>
+        <w:rPr>
+          <w:rFonts w:ascii="Comic Sans MS" w:hAnsi="Comic Sans MS"/>
+          <w:sz w:val="24"/>
+          <w:szCs w:val="24"/>
+        </w:rPr>
+        <w:t>img</w:t>
+      </w:r>
+      <w:proofErr w:type="spellEnd"/>
+      <w:r>
+        <w:rPr>
+          <w:rFonts w:ascii="Comic Sans MS" w:hAnsi="Comic Sans MS"/>
+          <w:sz w:val="24"/>
+          <w:szCs w:val="24"/>
+        </w:rPr>
+        <w:t xml:space="preserve">, input, ins*, </w:t>
+      </w:r>
+      <w:proofErr w:type="spellStart"/>
+      <w:r>
+        <w:rPr>
+          <w:rFonts w:ascii="Comic Sans MS" w:hAnsi="Comic Sans MS"/>
+          <w:sz w:val="24"/>
+          <w:szCs w:val="24"/>
+        </w:rPr>
+        <w:t>kbd</w:t>
+      </w:r>
+      <w:proofErr w:type="spellEnd"/>
+      <w:r>
+        <w:rPr>
+          <w:rFonts w:ascii="Comic Sans MS" w:hAnsi="Comic Sans MS"/>
+          <w:sz w:val="24"/>
+          <w:szCs w:val="24"/>
+        </w:rPr>
+        <w:t xml:space="preserve">, </w:t>
+      </w:r>
+      <w:proofErr w:type="spellStart"/>
+      <w:r>
+        <w:rPr>
+          <w:rFonts w:ascii="Comic Sans MS" w:hAnsi="Comic Sans MS"/>
+          <w:sz w:val="24"/>
+          <w:szCs w:val="24"/>
+        </w:rPr>
+        <w:t>keygen</w:t>
+      </w:r>
+      <w:proofErr w:type="spellEnd"/>
+      <w:r>
+        <w:rPr>
+          <w:rFonts w:ascii="Comic Sans MS" w:hAnsi="Comic Sans MS"/>
+          <w:sz w:val="24"/>
+          <w:szCs w:val="24"/>
+        </w:rPr>
+        <w:t xml:space="preserve">, label, map*, mark, math, meter, </w:t>
+      </w:r>
+      <w:proofErr w:type="spellStart"/>
+      <w:r>
+        <w:rPr>
+          <w:rFonts w:ascii="Comic Sans MS" w:hAnsi="Comic Sans MS"/>
+          <w:sz w:val="24"/>
+          <w:szCs w:val="24"/>
+        </w:rPr>
+        <w:t>noscript</w:t>
+      </w:r>
+      <w:proofErr w:type="spellEnd"/>
+      <w:r>
+        <w:rPr>
+          <w:rFonts w:ascii="Comic Sans MS" w:hAnsi="Comic Sans MS"/>
+          <w:sz w:val="24"/>
+          <w:szCs w:val="24"/>
+        </w:rPr>
+        <w:t xml:space="preserve">, object, output, progress, q, ruby, s, </w:t>
+      </w:r>
+      <w:proofErr w:type="spellStart"/>
+      <w:r>
+        <w:rPr>
+          <w:rFonts w:ascii="Comic Sans MS" w:hAnsi="Comic Sans MS"/>
+          <w:sz w:val="24"/>
+          <w:szCs w:val="24"/>
+        </w:rPr>
+        <w:t>samp</w:t>
+      </w:r>
+      <w:proofErr w:type="spellEnd"/>
+      <w:r>
+        <w:rPr>
+          <w:rFonts w:ascii="Comic Sans MS" w:hAnsi="Comic Sans MS"/>
+          <w:sz w:val="24"/>
+          <w:szCs w:val="24"/>
+        </w:rPr>
+        <w:t>, script, sele</w:t>
       </w:r>
       <w:r>
         <w:rPr>
@@ -1214,7 +1814,79 @@
           <w:sz w:val="24"/>
           <w:szCs w:val="24"/>
         </w:rPr>
-        <w:t>sup, svg, textarea, time, u, var, video, text*, wbr...here *under certain circumstances</w:t>
+        <w:t xml:space="preserve">sup, </w:t>
+      </w:r>
+      <w:proofErr w:type="spellStart"/>
+      <w:r>
+        <w:rPr>
+          <w:rFonts w:ascii="Comic Sans MS" w:hAnsi="Comic Sans MS"/>
+          <w:sz w:val="24"/>
+          <w:szCs w:val="24"/>
+        </w:rPr>
+        <w:t>svg</w:t>
+      </w:r>
+      <w:proofErr w:type="spellEnd"/>
+      <w:r>
+        <w:rPr>
+          <w:rFonts w:ascii="Comic Sans MS" w:hAnsi="Comic Sans MS"/>
+          <w:sz w:val="24"/>
+          <w:szCs w:val="24"/>
+        </w:rPr>
+        <w:t xml:space="preserve">, </w:t>
+      </w:r>
+      <w:proofErr w:type="spellStart"/>
+      <w:r>
+        <w:rPr>
+          <w:rFonts w:ascii="Comic Sans MS" w:hAnsi="Comic Sans MS"/>
+          <w:sz w:val="24"/>
+          <w:szCs w:val="24"/>
+        </w:rPr>
+        <w:t>textarea</w:t>
+      </w:r>
+      <w:proofErr w:type="spellEnd"/>
+      <w:r>
+        <w:rPr>
+          <w:rFonts w:ascii="Comic Sans MS" w:hAnsi="Comic Sans MS"/>
+          <w:sz w:val="24"/>
+          <w:szCs w:val="24"/>
+        </w:rPr>
+        <w:t xml:space="preserve">, time, u, </w:t>
+      </w:r>
+      <w:proofErr w:type="spellStart"/>
+      <w:r>
+        <w:rPr>
+          <w:rFonts w:ascii="Comic Sans MS" w:hAnsi="Comic Sans MS"/>
+          <w:sz w:val="24"/>
+          <w:szCs w:val="24"/>
+        </w:rPr>
+        <w:t>var</w:t>
+      </w:r>
+      <w:proofErr w:type="spellEnd"/>
+      <w:r>
+        <w:rPr>
+          <w:rFonts w:ascii="Comic Sans MS" w:hAnsi="Comic Sans MS"/>
+          <w:sz w:val="24"/>
+          <w:szCs w:val="24"/>
+        </w:rPr>
+        <w:t xml:space="preserve">, video, text*, </w:t>
+      </w:r>
+      <w:proofErr w:type="spellStart"/>
+      <w:r>
+        <w:rPr>
+          <w:rFonts w:ascii="Comic Sans MS" w:hAnsi="Comic Sans MS"/>
+          <w:sz w:val="24"/>
+          <w:szCs w:val="24"/>
+        </w:rPr>
+        <w:t>wbr</w:t>
+      </w:r>
+      <w:proofErr w:type="spellEnd"/>
+      <w:r>
+        <w:rPr>
+          <w:rFonts w:ascii="Comic Sans MS" w:hAnsi="Comic Sans MS"/>
+          <w:sz w:val="24"/>
+          <w:szCs w:val="24"/>
+        </w:rPr>
+        <w:t>...here *under certain circumstances</w:t>
       </w:r>
     </w:p>
     <w:p>
@@ -1283,7 +1955,25 @@
           <w:sz w:val="24"/>
           <w:szCs w:val="24"/>
         </w:rPr>
-        <w:t>, abbr,</w:t>
+        <w:t xml:space="preserve">, </w:t>
+      </w:r>
+      <w:proofErr w:type="spellStart"/>
+      <w:r>
+        <w:rPr>
+          <w:rFonts w:ascii="Comic Sans MS" w:hAnsi="Comic Sans MS"/>
+          <w:sz w:val="24"/>
+          <w:szCs w:val="24"/>
+        </w:rPr>
+        <w:t>abbr</w:t>
+      </w:r>
+      <w:proofErr w:type="spellEnd"/>
+      <w:r>
+        <w:rPr>
+          <w:rFonts w:ascii="Comic Sans MS" w:hAnsi="Comic Sans MS"/>
+          <w:sz w:val="24"/>
+          <w:szCs w:val="24"/>
+        </w:rPr>
+        <w:t>,</w:t>
       </w:r>
       <w:r>
         <w:rPr>
@@ -1315,31 +2005,149 @@
           <w:sz w:val="24"/>
           <w:szCs w:val="24"/>
         </w:rPr>
-        <w:t xml:space="preserve"> article, aside, audio, b, bdi, bdo, blockquote, br</w:t>
-      </w:r>
-      <w:r>
-        <w:rPr>
-          <w:rFonts w:ascii="Comic Sans MS" w:hAnsi="Comic Sans MS"/>
-          <w:sz w:val="24"/>
-          <w:szCs w:val="24"/>
-        </w:rPr>
-        <w:t xml:space="preserve">, button, convas, cite, </w:t>
-      </w:r>
-      <w:r>
-        <w:rPr>
-          <w:rFonts w:ascii="Comic Sans MS" w:hAnsi="Comic Sans MS"/>
-          <w:sz w:val="24"/>
-          <w:szCs w:val="24"/>
-        </w:rPr>
-        <w:t>code, data, date, datalist, del</w:t>
-      </w:r>
-      <w:r>
-        <w:rPr>
-          <w:rFonts w:ascii="Comic Sans MS" w:hAnsi="Comic Sans MS"/>
-          <w:sz w:val="24"/>
-          <w:szCs w:val="24"/>
-        </w:rPr>
-        <w:t xml:space="preserve">, dfn, </w:t>
+        <w:t xml:space="preserve"> article, aside, audio, b, </w:t>
+      </w:r>
+      <w:proofErr w:type="spellStart"/>
+      <w:r>
+        <w:rPr>
+          <w:rFonts w:ascii="Comic Sans MS" w:hAnsi="Comic Sans MS"/>
+          <w:sz w:val="24"/>
+          <w:szCs w:val="24"/>
+        </w:rPr>
+        <w:t>bdi</w:t>
+      </w:r>
+      <w:proofErr w:type="spellEnd"/>
+      <w:r>
+        <w:rPr>
+          <w:rFonts w:ascii="Comic Sans MS" w:hAnsi="Comic Sans MS"/>
+          <w:sz w:val="24"/>
+          <w:szCs w:val="24"/>
+        </w:rPr>
+        <w:t xml:space="preserve">, </w:t>
+      </w:r>
+      <w:proofErr w:type="spellStart"/>
+      <w:r>
+        <w:rPr>
+          <w:rFonts w:ascii="Comic Sans MS" w:hAnsi="Comic Sans MS"/>
+          <w:sz w:val="24"/>
+          <w:szCs w:val="24"/>
+        </w:rPr>
+        <w:t>bdo</w:t>
+      </w:r>
+      <w:proofErr w:type="spellEnd"/>
+      <w:r>
+        <w:rPr>
+          <w:rFonts w:ascii="Comic Sans MS" w:hAnsi="Comic Sans MS"/>
+          <w:sz w:val="24"/>
+          <w:szCs w:val="24"/>
+        </w:rPr>
+        <w:t xml:space="preserve">, </w:t>
+      </w:r>
+      <w:proofErr w:type="spellStart"/>
+      <w:r>
+        <w:rPr>
+          <w:rFonts w:ascii="Comic Sans MS" w:hAnsi="Comic Sans MS"/>
+          <w:sz w:val="24"/>
+          <w:szCs w:val="24"/>
+        </w:rPr>
+        <w:t>blockquote</w:t>
+      </w:r>
+      <w:proofErr w:type="spellEnd"/>
+      <w:r>
+        <w:rPr>
+          <w:rFonts w:ascii="Comic Sans MS" w:hAnsi="Comic Sans MS"/>
+          <w:sz w:val="24"/>
+          <w:szCs w:val="24"/>
+        </w:rPr>
+        <w:t xml:space="preserve">, </w:t>
+      </w:r>
+      <w:proofErr w:type="spellStart"/>
+      <w:r>
+        <w:rPr>
+          <w:rFonts w:ascii="Comic Sans MS" w:hAnsi="Comic Sans MS"/>
+          <w:sz w:val="24"/>
+          <w:szCs w:val="24"/>
+        </w:rPr>
+        <w:t>br</w:t>
+      </w:r>
+      <w:proofErr w:type="spellEnd"/>
+      <w:r>
+        <w:rPr>
+          <w:rFonts w:ascii="Comic Sans MS" w:hAnsi="Comic Sans MS"/>
+          <w:sz w:val="24"/>
+          <w:szCs w:val="24"/>
+        </w:rPr>
+        <w:t xml:space="preserve">, button, </w:t>
+      </w:r>
+      <w:proofErr w:type="spellStart"/>
+      <w:r>
+        <w:rPr>
+          <w:rFonts w:ascii="Comic Sans MS" w:hAnsi="Comic Sans MS"/>
+          <w:sz w:val="24"/>
+          <w:szCs w:val="24"/>
+        </w:rPr>
+        <w:t>convas</w:t>
+      </w:r>
+      <w:proofErr w:type="spellEnd"/>
+      <w:r>
+        <w:rPr>
+          <w:rFonts w:ascii="Comic Sans MS" w:hAnsi="Comic Sans MS"/>
+          <w:sz w:val="24"/>
+          <w:szCs w:val="24"/>
+        </w:rPr>
+        <w:t xml:space="preserve">, cite, </w:t>
+      </w:r>
+      <w:r>
+        <w:rPr>
+          <w:rFonts w:ascii="Comic Sans MS" w:hAnsi="Comic Sans MS"/>
+          <w:sz w:val="24"/>
+          <w:szCs w:val="24"/>
+        </w:rPr>
+        <w:t xml:space="preserve">code, data, date, </w:t>
+      </w:r>
+      <w:proofErr w:type="spellStart"/>
+      <w:r>
+        <w:rPr>
+          <w:rFonts w:ascii="Comic Sans MS" w:hAnsi="Comic Sans MS"/>
+          <w:sz w:val="24"/>
+          <w:szCs w:val="24"/>
+        </w:rPr>
+        <w:t>datalist</w:t>
+      </w:r>
+      <w:proofErr w:type="spellEnd"/>
+      <w:r>
+        <w:rPr>
+          <w:rFonts w:ascii="Comic Sans MS" w:hAnsi="Comic Sans MS"/>
+          <w:sz w:val="24"/>
+          <w:szCs w:val="24"/>
+        </w:rPr>
+        <w:t>, del</w:t>
+      </w:r>
+      <w:r>
+        <w:rPr>
+          <w:rFonts w:ascii="Comic Sans MS" w:hAnsi="Comic Sans MS"/>
+          <w:sz w:val="24"/>
+          <w:szCs w:val="24"/>
+        </w:rPr>
+        <w:t xml:space="preserve">, </w:t>
+      </w:r>
+      <w:proofErr w:type="spellStart"/>
+      <w:r>
+        <w:rPr>
+          <w:rFonts w:ascii="Comic Sans MS" w:hAnsi="Comic Sans MS"/>
+          <w:sz w:val="24"/>
+          <w:szCs w:val="24"/>
+        </w:rPr>
+        <w:t>dfn</w:t>
+      </w:r>
+      <w:proofErr w:type="spellEnd"/>
+      <w:r>
+        <w:rPr>
+          <w:rFonts w:ascii="Comic Sans MS" w:hAnsi="Comic Sans MS"/>
+          <w:sz w:val="24"/>
+          <w:szCs w:val="24"/>
+        </w:rPr>
+        <w:t xml:space="preserve">, </w:t>
       </w:r>
       <w:r>
         <w:rPr>
@@ -1349,13 +2157,23 @@
         </w:rPr>
         <w:t xml:space="preserve">div, dl, </w:t>
       </w:r>
-      <w:r>
-        <w:rPr>
-          <w:rFonts w:ascii="Comic Sans MS" w:hAnsi="Comic Sans MS"/>
-          <w:sz w:val="24"/>
-          <w:szCs w:val="24"/>
-        </w:rPr>
-        <w:t xml:space="preserve">em, </w:t>
+      <w:proofErr w:type="spellStart"/>
+      <w:r>
+        <w:rPr>
+          <w:rFonts w:ascii="Comic Sans MS" w:hAnsi="Comic Sans MS"/>
+          <w:sz w:val="24"/>
+          <w:szCs w:val="24"/>
+        </w:rPr>
+        <w:t>em</w:t>
+      </w:r>
+      <w:proofErr w:type="spellEnd"/>
+      <w:r>
+        <w:rPr>
+          <w:rFonts w:ascii="Comic Sans MS" w:hAnsi="Comic Sans MS"/>
+          <w:sz w:val="24"/>
+          <w:szCs w:val="24"/>
+        </w:rPr>
+        <w:t xml:space="preserve">, </w:t>
       </w:r>
       <w:r>
         <w:rPr>
@@ -1374,45 +2192,165 @@
         </w:rPr>
         <w:t xml:space="preserve">bed, </w:t>
       </w:r>
-      <w:r>
-        <w:rPr>
-          <w:rFonts w:ascii="Comic Sans MS" w:hAnsi="Comic Sans MS"/>
-          <w:sz w:val="24"/>
-          <w:szCs w:val="24"/>
-        </w:rPr>
-        <w:t xml:space="preserve">fieldset, figure, footer, form, h1, h2, h3,h4,h5,h6, header, hr, i, </w:t>
-      </w:r>
-      <w:r>
-        <w:rPr>
-          <w:rFonts w:ascii="Comic Sans MS" w:hAnsi="Comic Sans MS"/>
-          <w:sz w:val="24"/>
-          <w:szCs w:val="24"/>
-        </w:rPr>
-        <w:t xml:space="preserve">iframe, img, </w:t>
-      </w:r>
-      <w:r>
-        <w:rPr>
-          <w:rFonts w:ascii="Comic Sans MS" w:hAnsi="Comic Sans MS"/>
-          <w:sz w:val="24"/>
-          <w:szCs w:val="24"/>
-        </w:rPr>
-        <w:t xml:space="preserve">input, ins, kbd, keygen, label, main ,map </w:t>
-      </w:r>
-      <w:r>
-        <w:rPr>
-          <w:rFonts w:ascii="Comic Sans MS" w:hAnsi="Comic Sans MS"/>
-          <w:sz w:val="24"/>
-          <w:szCs w:val="24"/>
-        </w:rPr>
-        <w:t xml:space="preserve">, mark, math, meter, noscript, object, </w:t>
-      </w:r>
-      <w:r>
-        <w:rPr>
-          <w:rFonts w:ascii="Comic Sans MS" w:hAnsi="Comic Sans MS"/>
-          <w:sz w:val="24"/>
-          <w:szCs w:val="24"/>
-        </w:rPr>
-        <w:t xml:space="preserve">ol, </w:t>
+      <w:proofErr w:type="spellStart"/>
+      <w:r>
+        <w:rPr>
+          <w:rFonts w:ascii="Comic Sans MS" w:hAnsi="Comic Sans MS"/>
+          <w:sz w:val="24"/>
+          <w:szCs w:val="24"/>
+        </w:rPr>
+        <w:t>fieldset</w:t>
+      </w:r>
+      <w:proofErr w:type="spellEnd"/>
+      <w:r>
+        <w:rPr>
+          <w:rFonts w:ascii="Comic Sans MS" w:hAnsi="Comic Sans MS"/>
+          <w:sz w:val="24"/>
+          <w:szCs w:val="24"/>
+        </w:rPr>
+        <w:t xml:space="preserve">, figure, footer, form, h1, h2, h3,h4,h5,h6, header, </w:t>
+      </w:r>
+      <w:proofErr w:type="spellStart"/>
+      <w:r>
+        <w:rPr>
+          <w:rFonts w:ascii="Comic Sans MS" w:hAnsi="Comic Sans MS"/>
+          <w:sz w:val="24"/>
+          <w:szCs w:val="24"/>
+        </w:rPr>
+        <w:t>hr</w:t>
+      </w:r>
+      <w:proofErr w:type="spellEnd"/>
+      <w:r>
+        <w:rPr>
+          <w:rFonts w:ascii="Comic Sans MS" w:hAnsi="Comic Sans MS"/>
+          <w:sz w:val="24"/>
+          <w:szCs w:val="24"/>
+        </w:rPr>
+        <w:t xml:space="preserve">, i, </w:t>
+      </w:r>
+      <w:proofErr w:type="spellStart"/>
+      <w:r>
+        <w:rPr>
+          <w:rFonts w:ascii="Comic Sans MS" w:hAnsi="Comic Sans MS"/>
+          <w:sz w:val="24"/>
+          <w:szCs w:val="24"/>
+        </w:rPr>
+        <w:t>iframe</w:t>
+      </w:r>
+      <w:proofErr w:type="spellEnd"/>
+      <w:r>
+        <w:rPr>
+          <w:rFonts w:ascii="Comic Sans MS" w:hAnsi="Comic Sans MS"/>
+          <w:sz w:val="24"/>
+          <w:szCs w:val="24"/>
+        </w:rPr>
+        <w:t xml:space="preserve">, </w:t>
+      </w:r>
+      <w:proofErr w:type="spellStart"/>
+      <w:r>
+        <w:rPr>
+          <w:rFonts w:ascii="Comic Sans MS" w:hAnsi="Comic Sans MS"/>
+          <w:sz w:val="24"/>
+          <w:szCs w:val="24"/>
+        </w:rPr>
+        <w:t>img</w:t>
+      </w:r>
+      <w:proofErr w:type="spellEnd"/>
+      <w:r>
+        <w:rPr>
+          <w:rFonts w:ascii="Comic Sans MS" w:hAnsi="Comic Sans MS"/>
+          <w:sz w:val="24"/>
+          <w:szCs w:val="24"/>
+        </w:rPr>
+        <w:t xml:space="preserve">, </w:t>
+      </w:r>
+      <w:r>
+        <w:rPr>
+          <w:rFonts w:ascii="Comic Sans MS" w:hAnsi="Comic Sans MS"/>
+          <w:sz w:val="24"/>
+          <w:szCs w:val="24"/>
+        </w:rPr>
+        <w:t xml:space="preserve">input, ins, </w:t>
+      </w:r>
+      <w:proofErr w:type="spellStart"/>
+      <w:r>
+        <w:rPr>
+          <w:rFonts w:ascii="Comic Sans MS" w:hAnsi="Comic Sans MS"/>
+          <w:sz w:val="24"/>
+          <w:szCs w:val="24"/>
+        </w:rPr>
+        <w:t>kbd</w:t>
+      </w:r>
+      <w:proofErr w:type="spellEnd"/>
+      <w:r>
+        <w:rPr>
+          <w:rFonts w:ascii="Comic Sans MS" w:hAnsi="Comic Sans MS"/>
+          <w:sz w:val="24"/>
+          <w:szCs w:val="24"/>
+        </w:rPr>
+        <w:t xml:space="preserve">, </w:t>
+      </w:r>
+      <w:proofErr w:type="spellStart"/>
+      <w:r>
+        <w:rPr>
+          <w:rFonts w:ascii="Comic Sans MS" w:hAnsi="Comic Sans MS"/>
+          <w:sz w:val="24"/>
+          <w:szCs w:val="24"/>
+        </w:rPr>
+        <w:t>keygen</w:t>
+      </w:r>
+      <w:proofErr w:type="spellEnd"/>
+      <w:r>
+        <w:rPr>
+          <w:rFonts w:ascii="Comic Sans MS" w:hAnsi="Comic Sans MS"/>
+          <w:sz w:val="24"/>
+          <w:szCs w:val="24"/>
+        </w:rPr>
+        <w:t xml:space="preserve">, label, main ,map </w:t>
+      </w:r>
+      <w:r>
+        <w:rPr>
+          <w:rFonts w:ascii="Comic Sans MS" w:hAnsi="Comic Sans MS"/>
+          <w:sz w:val="24"/>
+          <w:szCs w:val="24"/>
+        </w:rPr>
+        <w:t xml:space="preserve">, mark, math, meter, </w:t>
+      </w:r>
+      <w:proofErr w:type="spellStart"/>
+      <w:r>
+        <w:rPr>
+          <w:rFonts w:ascii="Comic Sans MS" w:hAnsi="Comic Sans MS"/>
+          <w:sz w:val="24"/>
+          <w:szCs w:val="24"/>
+        </w:rPr>
+        <w:t>noscript</w:t>
+      </w:r>
+      <w:proofErr w:type="spellEnd"/>
+      <w:r>
+        <w:rPr>
+          <w:rFonts w:ascii="Comic Sans MS" w:hAnsi="Comic Sans MS"/>
+          <w:sz w:val="24"/>
+          <w:szCs w:val="24"/>
+        </w:rPr>
+        <w:t xml:space="preserve">, object, </w:t>
+      </w:r>
+      <w:proofErr w:type="spellStart"/>
+      <w:r>
+        <w:rPr>
+          <w:rFonts w:ascii="Comic Sans MS" w:hAnsi="Comic Sans MS"/>
+          <w:sz w:val="24"/>
+          <w:szCs w:val="24"/>
+        </w:rPr>
+        <w:t>ol</w:t>
+      </w:r>
+      <w:proofErr w:type="spellEnd"/>
+      <w:r>
+        <w:rPr>
+          <w:rFonts w:ascii="Comic Sans MS" w:hAnsi="Comic Sans MS"/>
+          <w:sz w:val="24"/>
+          <w:szCs w:val="24"/>
+        </w:rPr>
+        <w:t xml:space="preserve">, </w:t>
       </w:r>
       <w:r>
         <w:rPr>
@@ -1436,7 +2374,25 @@
           <w:sz w:val="24"/>
           <w:szCs w:val="24"/>
         </w:rPr>
-        <w:t xml:space="preserve">progress, q, ruby, s, samp, script, </w:t>
+        <w:t xml:space="preserve">progress, q, ruby, s, </w:t>
+      </w:r>
+      <w:proofErr w:type="spellStart"/>
+      <w:r>
+        <w:rPr>
+          <w:rFonts w:ascii="Comic Sans MS" w:hAnsi="Comic Sans MS"/>
+          <w:sz w:val="24"/>
+          <w:szCs w:val="24"/>
+        </w:rPr>
+        <w:t>samp</w:t>
+      </w:r>
+      <w:proofErr w:type="spellEnd"/>
+      <w:r>
+        <w:rPr>
+          <w:rFonts w:ascii="Comic Sans MS" w:hAnsi="Comic Sans MS"/>
+          <w:sz w:val="24"/>
+          <w:szCs w:val="24"/>
+        </w:rPr>
+        <w:t xml:space="preserve">, script, </w:t>
       </w:r>
       <w:r>
         <w:rPr>
@@ -1484,15 +2440,97 @@
           <w:sz w:val="24"/>
           <w:szCs w:val="24"/>
         </w:rPr>
-        <w:t>sup, svg, textarea, time, u, ul, var</w:t>
-      </w:r>
-      <w:r>
-        <w:rPr>
-          <w:rFonts w:ascii="Comic Sans MS" w:hAnsi="Comic Sans MS"/>
-          <w:sz w:val="24"/>
-          <w:szCs w:val="24"/>
-        </w:rPr>
-        <w:t>, video, text*, wbr...here *under certain circumstances</w:t>
+        <w:t xml:space="preserve">sup, </w:t>
+      </w:r>
+      <w:proofErr w:type="spellStart"/>
+      <w:r>
+        <w:rPr>
+          <w:rFonts w:ascii="Comic Sans MS" w:hAnsi="Comic Sans MS"/>
+          <w:sz w:val="24"/>
+          <w:szCs w:val="24"/>
+        </w:rPr>
+        <w:t>svg</w:t>
+      </w:r>
+      <w:proofErr w:type="spellEnd"/>
+      <w:r>
+        <w:rPr>
+          <w:rFonts w:ascii="Comic Sans MS" w:hAnsi="Comic Sans MS"/>
+          <w:sz w:val="24"/>
+          <w:szCs w:val="24"/>
+        </w:rPr>
+        <w:t xml:space="preserve">, </w:t>
+      </w:r>
+      <w:proofErr w:type="spellStart"/>
+      <w:r>
+        <w:rPr>
+          <w:rFonts w:ascii="Comic Sans MS" w:hAnsi="Comic Sans MS"/>
+          <w:sz w:val="24"/>
+          <w:szCs w:val="24"/>
+        </w:rPr>
+        <w:t>textarea</w:t>
+      </w:r>
+      <w:proofErr w:type="spellEnd"/>
+      <w:r>
+        <w:rPr>
+          <w:rFonts w:ascii="Comic Sans MS" w:hAnsi="Comic Sans MS"/>
+          <w:sz w:val="24"/>
+          <w:szCs w:val="24"/>
+        </w:rPr>
+        <w:t xml:space="preserve">, time, u, </w:t>
+      </w:r>
+      <w:proofErr w:type="spellStart"/>
+      <w:r>
+        <w:rPr>
+          <w:rFonts w:ascii="Comic Sans MS" w:hAnsi="Comic Sans MS"/>
+          <w:sz w:val="24"/>
+          <w:szCs w:val="24"/>
+        </w:rPr>
+        <w:t>ul</w:t>
+      </w:r>
+      <w:proofErr w:type="spellEnd"/>
+      <w:r>
+        <w:rPr>
+          <w:rFonts w:ascii="Comic Sans MS" w:hAnsi="Comic Sans MS"/>
+          <w:sz w:val="24"/>
+          <w:szCs w:val="24"/>
+        </w:rPr>
+        <w:t xml:space="preserve">, </w:t>
+      </w:r>
+      <w:proofErr w:type="spellStart"/>
+      <w:r>
+        <w:rPr>
+          <w:rFonts w:ascii="Comic Sans MS" w:hAnsi="Comic Sans MS"/>
+          <w:sz w:val="24"/>
+          <w:szCs w:val="24"/>
+        </w:rPr>
+        <w:t>var</w:t>
+      </w:r>
+      <w:proofErr w:type="spellEnd"/>
+      <w:r>
+        <w:rPr>
+          <w:rFonts w:ascii="Comic Sans MS" w:hAnsi="Comic Sans MS"/>
+          <w:sz w:val="24"/>
+          <w:szCs w:val="24"/>
+        </w:rPr>
+        <w:t xml:space="preserve">, video, text*, </w:t>
+      </w:r>
+      <w:proofErr w:type="spellStart"/>
+      <w:r>
+        <w:rPr>
+          <w:rFonts w:ascii="Comic Sans MS" w:hAnsi="Comic Sans MS"/>
+          <w:sz w:val="24"/>
+          <w:szCs w:val="24"/>
+        </w:rPr>
+        <w:t>wbr</w:t>
+      </w:r>
+      <w:proofErr w:type="spellEnd"/>
+      <w:r>
+        <w:rPr>
+          <w:rFonts w:ascii="Comic Sans MS" w:hAnsi="Comic Sans MS"/>
+          <w:sz w:val="24"/>
+          <w:szCs w:val="24"/>
+        </w:rPr>
+        <w:t>...here *under certain circumstances</w:t>
       </w:r>
     </w:p>
     <w:p>
@@ -1553,7 +2591,25 @@
           <w:sz w:val="24"/>
           <w:szCs w:val="24"/>
         </w:rPr>
-        <w:t xml:space="preserve"> of  header and footer….article, aside, nav, section</w:t>
+        <w:t xml:space="preserve"> of  header and footer….article, aside, </w:t>
+      </w:r>
+      <w:proofErr w:type="spellStart"/>
+      <w:r>
+        <w:rPr>
+          <w:rFonts w:ascii="Comic Sans MS" w:hAnsi="Comic Sans MS"/>
+          <w:sz w:val="24"/>
+          <w:szCs w:val="24"/>
+        </w:rPr>
+        <w:t>nav</w:t>
+      </w:r>
+      <w:proofErr w:type="spellEnd"/>
+      <w:r>
+        <w:rPr>
+          <w:rFonts w:ascii="Comic Sans MS" w:hAnsi="Comic Sans MS"/>
+          <w:sz w:val="24"/>
+          <w:szCs w:val="24"/>
+        </w:rPr>
+        <w:t>, section</w:t>
       </w:r>
     </w:p>
     <w:p>
@@ -1684,13 +2740,23 @@
           <w:szCs w:val="24"/>
         </w:rPr>
       </w:pPr>
-      <w:r>
-        <w:rPr>
-          <w:rFonts w:ascii="Comic Sans MS" w:hAnsi="Comic Sans MS"/>
-          <w:sz w:val="24"/>
-          <w:szCs w:val="24"/>
-        </w:rPr>
-        <w:t xml:space="preserve">Their should be one h1 on single </w:t>
+      <w:proofErr w:type="spellStart"/>
+      <w:r>
+        <w:rPr>
+          <w:rFonts w:ascii="Comic Sans MS" w:hAnsi="Comic Sans MS"/>
+          <w:sz w:val="24"/>
+          <w:szCs w:val="24"/>
+        </w:rPr>
+        <w:t>Their</w:t>
+      </w:r>
+      <w:proofErr w:type="spellEnd"/>
+      <w:r>
+        <w:rPr>
+          <w:rFonts w:ascii="Comic Sans MS" w:hAnsi="Comic Sans MS"/>
+          <w:sz w:val="24"/>
+          <w:szCs w:val="24"/>
+        </w:rPr>
+        <w:t xml:space="preserve"> should be one h1 on single </w:t>
       </w:r>
       <w:proofErr w:type="gramStart"/>
       <w:r>
@@ -1710,6 +2776,7 @@
         </w:rPr>
         <w:t xml:space="preserve"> </w:t>
       </w:r>
+      <w:proofErr w:type="spellStart"/>
       <w:proofErr w:type="gramStart"/>
       <w:r>
         <w:rPr>
@@ -1717,7 +2784,16 @@
           <w:sz w:val="24"/>
           <w:szCs w:val="24"/>
         </w:rPr>
-        <w:t>Their should</w:t>
+        <w:t>Their</w:t>
+      </w:r>
+      <w:proofErr w:type="spellEnd"/>
+      <w:r>
+        <w:rPr>
+          <w:rFonts w:ascii="Comic Sans MS" w:hAnsi="Comic Sans MS"/>
+          <w:sz w:val="24"/>
+          <w:szCs w:val="24"/>
+        </w:rPr>
+        <w:t xml:space="preserve"> should</w:t>
       </w:r>
       <w:proofErr w:type="gramEnd"/>
       <w:r>
@@ -1726,7 +2802,25 @@
           <w:sz w:val="24"/>
           <w:szCs w:val="24"/>
         </w:rPr>
-        <w:t xml:space="preserve"> be stretergy behind using heading.</w:t>
+        <w:t xml:space="preserve"> be </w:t>
+      </w:r>
+      <w:proofErr w:type="spellStart"/>
+      <w:r>
+        <w:rPr>
+          <w:rFonts w:ascii="Comic Sans MS" w:hAnsi="Comic Sans MS"/>
+          <w:sz w:val="24"/>
+          <w:szCs w:val="24"/>
+        </w:rPr>
+        <w:t>stretergy</w:t>
+      </w:r>
+      <w:proofErr w:type="spellEnd"/>
+      <w:r>
+        <w:rPr>
+          <w:rFonts w:ascii="Comic Sans MS" w:hAnsi="Comic Sans MS"/>
+          <w:sz w:val="24"/>
+          <w:szCs w:val="24"/>
+        </w:rPr>
+        <w:t xml:space="preserve"> behind using heading.</w:t>
       </w:r>
     </w:p>
     <w:p>
@@ -1792,7 +2886,43 @@
           <w:sz w:val="24"/>
           <w:szCs w:val="24"/>
         </w:rPr>
-        <w:t>&lt;em&gt;emphasize&lt;/em&gt;</w:t>
+        <w:t>&lt;</w:t>
+      </w:r>
+      <w:proofErr w:type="spellStart"/>
+      <w:r>
+        <w:rPr>
+          <w:rFonts w:ascii="Comic Sans MS" w:hAnsi="Comic Sans MS"/>
+          <w:sz w:val="24"/>
+          <w:szCs w:val="24"/>
+        </w:rPr>
+        <w:t>em</w:t>
+      </w:r>
+      <w:proofErr w:type="spellEnd"/>
+      <w:r>
+        <w:rPr>
+          <w:rFonts w:ascii="Comic Sans MS" w:hAnsi="Comic Sans MS"/>
+          <w:sz w:val="24"/>
+          <w:szCs w:val="24"/>
+        </w:rPr>
+        <w:t>&gt;emphasize&lt;/</w:t>
+      </w:r>
+      <w:proofErr w:type="spellStart"/>
+      <w:r>
+        <w:rPr>
+          <w:rFonts w:ascii="Comic Sans MS" w:hAnsi="Comic Sans MS"/>
+          <w:sz w:val="24"/>
+          <w:szCs w:val="24"/>
+        </w:rPr>
+        <w:t>em</w:t>
+      </w:r>
+      <w:proofErr w:type="spellEnd"/>
+      <w:r>
+        <w:rPr>
+          <w:rFonts w:ascii="Comic Sans MS" w:hAnsi="Comic Sans MS"/>
+          <w:sz w:val="24"/>
+          <w:szCs w:val="24"/>
+        </w:rPr>
+        <w:t>&gt;</w:t>
       </w:r>
     </w:p>
     <w:p>
@@ -1836,7 +2966,25 @@
           <w:sz w:val="24"/>
           <w:szCs w:val="24"/>
         </w:rPr>
-        <w:t xml:space="preserve">&lt;br&gt; </w:t>
+        <w:t>&lt;</w:t>
+      </w:r>
+      <w:proofErr w:type="spellStart"/>
+      <w:r>
+        <w:rPr>
+          <w:rFonts w:ascii="Comic Sans MS" w:hAnsi="Comic Sans MS"/>
+          <w:sz w:val="24"/>
+          <w:szCs w:val="24"/>
+        </w:rPr>
+        <w:t>br</w:t>
+      </w:r>
+      <w:proofErr w:type="spellEnd"/>
+      <w:r>
+        <w:rPr>
+          <w:rFonts w:ascii="Comic Sans MS" w:hAnsi="Comic Sans MS"/>
+          <w:sz w:val="24"/>
+          <w:szCs w:val="24"/>
+        </w:rPr>
+        <w:t xml:space="preserve">&gt; </w:t>
       </w:r>
       <w:r>
         <w:rPr>
@@ -1953,7 +3101,25 @@
           <w:sz w:val="24"/>
           <w:szCs w:val="24"/>
         </w:rPr>
-        <w:t>Controlling the breaks &lt;br&gt;</w:t>
+        <w:t>Controlling the breaks &lt;</w:t>
+      </w:r>
+      <w:proofErr w:type="spellStart"/>
+      <w:r>
+        <w:rPr>
+          <w:rFonts w:ascii="Comic Sans MS" w:hAnsi="Comic Sans MS"/>
+          <w:sz w:val="24"/>
+          <w:szCs w:val="24"/>
+        </w:rPr>
+        <w:t>br</w:t>
+      </w:r>
+      <w:proofErr w:type="spellEnd"/>
+      <w:r>
+        <w:rPr>
+          <w:rFonts w:ascii="Comic Sans MS" w:hAnsi="Comic Sans MS"/>
+          <w:sz w:val="24"/>
+          <w:szCs w:val="24"/>
+        </w:rPr>
+        <w:t>&gt;</w:t>
       </w:r>
       <w:r>
         <w:rPr>
@@ -2028,7 +3194,25 @@
           <w:sz w:val="24"/>
           <w:szCs w:val="24"/>
         </w:rPr>
-        <w:t xml:space="preserve">&amp;lang; for left angle bracket </w:t>
+        <w:t>&amp;</w:t>
+      </w:r>
+      <w:proofErr w:type="spellStart"/>
+      <w:r>
+        <w:rPr>
+          <w:rFonts w:ascii="Comic Sans MS" w:hAnsi="Comic Sans MS"/>
+          <w:sz w:val="24"/>
+          <w:szCs w:val="24"/>
+        </w:rPr>
+        <w:t>lang</w:t>
+      </w:r>
+      <w:proofErr w:type="spellEnd"/>
+      <w:r>
+        <w:rPr>
+          <w:rFonts w:ascii="Comic Sans MS" w:hAnsi="Comic Sans MS"/>
+          <w:sz w:val="24"/>
+          <w:szCs w:val="24"/>
+        </w:rPr>
+        <w:t xml:space="preserve">; for left angle bracket </w:t>
       </w:r>
       <w:proofErr w:type="gramStart"/>
       <w:r>
@@ -2105,7 +3289,25 @@
           <w:sz w:val="24"/>
           <w:szCs w:val="24"/>
         </w:rPr>
-        <w:t>&amp;nbsp; for non-breaking space.</w:t>
+        <w:t>&amp;</w:t>
+      </w:r>
+      <w:proofErr w:type="spellStart"/>
+      <w:r>
+        <w:rPr>
+          <w:rFonts w:ascii="Comic Sans MS" w:hAnsi="Comic Sans MS"/>
+          <w:sz w:val="24"/>
+          <w:szCs w:val="24"/>
+        </w:rPr>
+        <w:t>nbsp</w:t>
+      </w:r>
+      <w:proofErr w:type="spellEnd"/>
+      <w:r>
+        <w:rPr>
+          <w:rFonts w:ascii="Comic Sans MS" w:hAnsi="Comic Sans MS"/>
+          <w:sz w:val="24"/>
+          <w:szCs w:val="24"/>
+        </w:rPr>
+        <w:t>; for non-breaking space.</w:t>
       </w:r>
       <w:proofErr w:type="gramEnd"/>
       <w:r>
@@ -2114,7 +3316,16 @@
           <w:sz w:val="24"/>
           <w:szCs w:val="24"/>
         </w:rPr>
-        <w:t xml:space="preserve"> For ex Formula&amp;nbsp</w:t>
+        <w:t xml:space="preserve"> For ex </w:t>
+      </w:r>
+      <w:proofErr w:type="spellStart"/>
+      <w:r>
+        <w:rPr>
+          <w:rFonts w:ascii="Comic Sans MS" w:hAnsi="Comic Sans MS"/>
+          <w:sz w:val="24"/>
+          <w:szCs w:val="24"/>
+        </w:rPr>
+        <w:t>Formula&amp;nbsp</w:t>
       </w:r>
       <w:proofErr w:type="gramStart"/>
       <w:r>
@@ -2125,6 +3336,7 @@
         </w:rPr>
         <w:t>;one</w:t>
       </w:r>
+      <w:proofErr w:type="spellEnd"/>
       <w:proofErr w:type="gramEnd"/>
     </w:p>
     <w:p>
@@ -2200,13 +3412,23 @@
           <w:szCs w:val="24"/>
         </w:rPr>
       </w:pPr>
-      <w:r>
-        <w:rPr>
-          <w:rFonts w:ascii="Comic Sans MS" w:hAnsi="Comic Sans MS"/>
-          <w:sz w:val="24"/>
-          <w:szCs w:val="24"/>
-        </w:rPr>
-        <w:t xml:space="preserve">Src-it is </w:t>
+      <w:proofErr w:type="spellStart"/>
+      <w:r>
+        <w:rPr>
+          <w:rFonts w:ascii="Comic Sans MS" w:hAnsi="Comic Sans MS"/>
+          <w:sz w:val="24"/>
+          <w:szCs w:val="24"/>
+        </w:rPr>
+        <w:t>Src</w:t>
+      </w:r>
+      <w:proofErr w:type="spellEnd"/>
+      <w:r>
+        <w:rPr>
+          <w:rFonts w:ascii="Comic Sans MS" w:hAnsi="Comic Sans MS"/>
+          <w:sz w:val="24"/>
+          <w:szCs w:val="24"/>
+        </w:rPr>
+        <w:t xml:space="preserve">-it is </w:t>
       </w:r>
       <w:proofErr w:type="gramStart"/>
       <w:r>
@@ -2258,8 +3480,27 @@
           <w:sz w:val="24"/>
           <w:szCs w:val="24"/>
         </w:rPr>
-        <w:t>&lt;img=</w:t>
-      </w:r>
+        <w:t>&lt;</w:t>
+      </w:r>
+      <w:proofErr w:type="spellStart"/>
+      <w:r>
+        <w:rPr>
+          <w:rFonts w:ascii="Comic Sans MS" w:hAnsi="Comic Sans MS"/>
+          <w:sz w:val="24"/>
+          <w:szCs w:val="24"/>
+        </w:rPr>
+        <w:t>img</w:t>
+      </w:r>
+      <w:proofErr w:type="spellEnd"/>
+      <w:r>
+        <w:rPr>
+          <w:rFonts w:ascii="Comic Sans MS" w:hAnsi="Comic Sans MS"/>
+          <w:sz w:val="24"/>
+          <w:szCs w:val="24"/>
+        </w:rPr>
+        <w:t>=</w:t>
+      </w:r>
+      <w:proofErr w:type="spellStart"/>
       <w:r>
         <w:rPr>
           <w:rFonts w:ascii="Comic Sans MS" w:hAnsi="Comic Sans MS"/>
@@ -2282,7 +3523,16 @@
           <w:sz w:val="24"/>
           <w:szCs w:val="24"/>
         </w:rPr>
-        <w:t>warrior-pose</w:t>
+        <w:t>warrior</w:t>
+      </w:r>
+      <w:proofErr w:type="spellEnd"/>
+      <w:r>
+        <w:rPr>
+          <w:rFonts w:ascii="Comic Sans MS" w:hAnsi="Comic Sans MS"/>
+          <w:sz w:val="24"/>
+          <w:szCs w:val="24"/>
+        </w:rPr>
+        <w:t>-pose</w:t>
       </w:r>
       <w:r>
         <w:rPr>
@@ -2561,6 +3811,313 @@
           <w:sz w:val="24"/>
           <w:szCs w:val="24"/>
         </w:rPr>
+        <w:t>organized has been taught in this video.</w:t>
+      </w:r>
+    </w:p>
+    <w:p>
+      <w:pPr>
+        <w:rPr>
+          <w:rFonts w:ascii="Comic Sans MS" w:hAnsi="Comic Sans MS"/>
+          <w:sz w:val="24"/>
+          <w:szCs w:val="24"/>
+        </w:rPr>
+      </w:pPr>
+      <w:r>
+        <w:rPr>
+          <w:rFonts w:ascii="Comic Sans MS" w:hAnsi="Comic Sans MS"/>
+          <w:sz w:val="24"/>
+          <w:szCs w:val="24"/>
+        </w:rPr>
+        <w:t>0.3</w:t>
+      </w:r>
+      <w:r>
+        <w:rPr>
+          <w:rFonts w:ascii="Comic Sans MS" w:hAnsi="Comic Sans MS"/>
+          <w:sz w:val="24"/>
+          <w:szCs w:val="24"/>
+        </w:rPr>
+        <w:t xml:space="preserve"> The </w:t>
+      </w:r>
+      <w:proofErr w:type="spellStart"/>
+      <w:r>
+        <w:rPr>
+          <w:rFonts w:ascii="Comic Sans MS" w:hAnsi="Comic Sans MS"/>
+          <w:sz w:val="24"/>
+          <w:szCs w:val="24"/>
+        </w:rPr>
+        <w:t>nav</w:t>
+      </w:r>
+      <w:proofErr w:type="spellEnd"/>
+      <w:r>
+        <w:rPr>
+          <w:rFonts w:ascii="Comic Sans MS" w:hAnsi="Comic Sans MS"/>
+          <w:sz w:val="24"/>
+          <w:szCs w:val="24"/>
+        </w:rPr>
+        <w:t xml:space="preserve"> element</w:t>
+      </w:r>
+    </w:p>
+    <w:p>
+      <w:pPr>
+        <w:rPr>
+          <w:rFonts w:ascii="Comic Sans MS" w:hAnsi="Comic Sans MS"/>
+          <w:sz w:val="24"/>
+          <w:szCs w:val="24"/>
+        </w:rPr>
+      </w:pPr>
+      <w:r>
+        <w:rPr>
+          <w:rFonts w:ascii="Comic Sans MS" w:hAnsi="Comic Sans MS"/>
+          <w:sz w:val="24"/>
+          <w:szCs w:val="24"/>
+        </w:rPr>
+        <w:t xml:space="preserve">The </w:t>
+      </w:r>
+      <w:proofErr w:type="spellStart"/>
+      <w:r>
+        <w:rPr>
+          <w:rFonts w:ascii="Comic Sans MS" w:hAnsi="Comic Sans MS"/>
+          <w:sz w:val="24"/>
+          <w:szCs w:val="24"/>
+        </w:rPr>
+        <w:t>nav</w:t>
+      </w:r>
+      <w:proofErr w:type="spellEnd"/>
+      <w:r>
+        <w:rPr>
+          <w:rFonts w:ascii="Comic Sans MS" w:hAnsi="Comic Sans MS"/>
+          <w:sz w:val="24"/>
+          <w:szCs w:val="24"/>
+        </w:rPr>
+        <w:t xml:space="preserve"> </w:t>
+      </w:r>
+      <w:proofErr w:type="gramStart"/>
+      <w:r>
+        <w:rPr>
+          <w:rFonts w:ascii="Comic Sans MS" w:hAnsi="Comic Sans MS"/>
+          <w:sz w:val="24"/>
+          <w:szCs w:val="24"/>
+        </w:rPr>
+        <w:t>element represent</w:t>
+      </w:r>
+      <w:proofErr w:type="gramEnd"/>
+      <w:r>
+        <w:rPr>
+          <w:rFonts w:ascii="Comic Sans MS" w:hAnsi="Comic Sans MS"/>
+          <w:sz w:val="24"/>
+          <w:szCs w:val="24"/>
+        </w:rPr>
+        <w:t xml:space="preserve"> the section of a page that links to the other pages</w:t>
+      </w:r>
+      <w:r>
+        <w:rPr>
+          <w:rFonts w:ascii="Comic Sans MS" w:hAnsi="Comic Sans MS"/>
+          <w:sz w:val="24"/>
+          <w:szCs w:val="24"/>
+        </w:rPr>
+        <w:t xml:space="preserve"> or to parts with in the page.</w:t>
+      </w:r>
+    </w:p>
+    <w:p>
+      <w:pPr>
+        <w:rPr>
+          <w:rFonts w:ascii="Comic Sans MS" w:hAnsi="Comic Sans MS"/>
+          <w:sz w:val="24"/>
+          <w:szCs w:val="24"/>
+        </w:rPr>
+      </w:pPr>
+      <w:r>
+        <w:rPr>
+          <w:rFonts w:ascii="Comic Sans MS" w:hAnsi="Comic Sans MS"/>
+          <w:sz w:val="24"/>
+          <w:szCs w:val="24"/>
+        </w:rPr>
+        <w:t>0.4 The article element</w:t>
+      </w:r>
+    </w:p>
+    <w:p>
+      <w:pPr>
+        <w:rPr>
+          <w:rFonts w:ascii="Comic Sans MS" w:hAnsi="Comic Sans MS"/>
+          <w:sz w:val="24"/>
+          <w:szCs w:val="24"/>
+        </w:rPr>
+      </w:pPr>
+      <w:r>
+        <w:rPr>
+          <w:rFonts w:ascii="Comic Sans MS" w:hAnsi="Comic Sans MS"/>
+          <w:sz w:val="24"/>
+          <w:szCs w:val="24"/>
+        </w:rPr>
+        <w:t>Article element is used to give structure to the content</w:t>
+      </w:r>
+      <w:r>
+        <w:rPr>
+          <w:rFonts w:ascii="Comic Sans MS" w:hAnsi="Comic Sans MS"/>
+          <w:sz w:val="24"/>
+          <w:szCs w:val="24"/>
+        </w:rPr>
+        <w:t xml:space="preserve">. </w:t>
+      </w:r>
+    </w:p>
+    <w:p>
+      <w:pPr>
+        <w:rPr>
+          <w:rFonts w:ascii="Comic Sans MS" w:hAnsi="Comic Sans MS"/>
+          <w:sz w:val="24"/>
+          <w:szCs w:val="24"/>
+        </w:rPr>
+      </w:pPr>
+      <w:r>
+        <w:rPr>
+          <w:rFonts w:ascii="Comic Sans MS" w:hAnsi="Comic Sans MS"/>
+          <w:sz w:val="24"/>
+          <w:szCs w:val="24"/>
+        </w:rPr>
+        <w:t>0.5</w:t>
+      </w:r>
+      <w:r>
+        <w:rPr>
+          <w:rFonts w:ascii="Comic Sans MS" w:hAnsi="Comic Sans MS"/>
+          <w:sz w:val="24"/>
+          <w:szCs w:val="24"/>
+        </w:rPr>
+        <w:t xml:space="preserve"> The section element</w:t>
+      </w:r>
+    </w:p>
+    <w:p>
+      <w:pPr>
+        <w:rPr>
+          <w:rFonts w:ascii="Comic Sans MS" w:hAnsi="Comic Sans MS"/>
+          <w:sz w:val="24"/>
+          <w:szCs w:val="24"/>
+        </w:rPr>
+      </w:pPr>
+      <w:r>
+        <w:rPr>
+          <w:rFonts w:ascii="Comic Sans MS" w:hAnsi="Comic Sans MS"/>
+          <w:sz w:val="24"/>
+          <w:szCs w:val="24"/>
+        </w:rPr>
+        <w:t xml:space="preserve">The section element represents a genetic section of a document or application. A </w:t>
+      </w:r>
+      <w:proofErr w:type="gramStart"/>
+      <w:r>
+        <w:rPr>
+          <w:rFonts w:ascii="Comic Sans MS" w:hAnsi="Comic Sans MS"/>
+          <w:sz w:val="24"/>
+          <w:szCs w:val="24"/>
+        </w:rPr>
+        <w:t>section ,</w:t>
+      </w:r>
+      <w:proofErr w:type="gramEnd"/>
+      <w:r>
+        <w:rPr>
+          <w:rFonts w:ascii="Comic Sans MS" w:hAnsi="Comic Sans MS"/>
+          <w:sz w:val="24"/>
+          <w:szCs w:val="24"/>
+        </w:rPr>
+        <w:t xml:space="preserve"> in this context, is a thematic</w:t>
+      </w:r>
+      <w:r>
+        <w:rPr>
+          <w:rFonts w:ascii="Comic Sans MS" w:hAnsi="Comic Sans MS"/>
+          <w:sz w:val="24"/>
+          <w:szCs w:val="24"/>
+        </w:rPr>
+        <w:t>(</w:t>
+      </w:r>
+      <w:r>
+        <w:rPr>
+          <w:rFonts w:ascii="Arial" w:hAnsi="Arial" w:cs="Arial"/>
+          <w:color w:val="222222"/>
+          <w:shd w:val="clear" w:color="auto" w:fill="FFFFFF"/>
+        </w:rPr>
+        <w:t>having or relating to subjects or a particular subject</w:t>
+      </w:r>
+      <w:r>
+        <w:rPr>
+          <w:rFonts w:ascii="Comic Sans MS" w:hAnsi="Comic Sans MS"/>
+          <w:sz w:val="24"/>
+          <w:szCs w:val="24"/>
+        </w:rPr>
+        <w:t>)</w:t>
+      </w:r>
+      <w:r>
+        <w:rPr>
+          <w:rFonts w:ascii="Comic Sans MS" w:hAnsi="Comic Sans MS"/>
+          <w:sz w:val="24"/>
+          <w:szCs w:val="24"/>
+        </w:rPr>
+        <w:t xml:space="preserve"> grouping of content. The theme of each section should be identified, typically by including a heading (h1-h6 element) as a child of the section element. </w:t>
+      </w:r>
+    </w:p>
+    <w:p>
+      <w:pPr>
+        <w:rPr>
+          <w:rFonts w:ascii="Comic Sans MS" w:hAnsi="Comic Sans MS"/>
+          <w:sz w:val="24"/>
+          <w:szCs w:val="24"/>
+        </w:rPr>
+      </w:pPr>
+      <w:r>
+        <w:rPr>
+          <w:rFonts w:ascii="Comic Sans MS" w:hAnsi="Comic Sans MS"/>
+          <w:sz w:val="24"/>
+          <w:szCs w:val="24"/>
+        </w:rPr>
+        <w:t>0.6</w:t>
+      </w:r>
+      <w:r>
+        <w:rPr>
+          <w:rFonts w:ascii="Comic Sans MS" w:hAnsi="Comic Sans MS"/>
+          <w:sz w:val="24"/>
+          <w:szCs w:val="24"/>
+        </w:rPr>
+        <w:t xml:space="preserve"> The aside element</w:t>
+      </w:r>
+    </w:p>
+    <w:p>
+      <w:pPr>
+        <w:rPr>
+          <w:rFonts w:ascii="Comic Sans MS" w:hAnsi="Comic Sans MS"/>
+          <w:sz w:val="24"/>
+          <w:szCs w:val="24"/>
+        </w:rPr>
+      </w:pPr>
+      <w:r>
+        <w:rPr>
+          <w:rFonts w:ascii="Comic Sans MS" w:hAnsi="Comic Sans MS"/>
+          <w:sz w:val="24"/>
+          <w:szCs w:val="24"/>
+        </w:rPr>
+        <w:t xml:space="preserve">The aside element is designed for </w:t>
+      </w:r>
+      <w:bookmarkStart w:id="0" w:name="_GoBack"/>
+      <w:bookmarkEnd w:id="0"/>
+      <w:r>
+        <w:rPr>
+          <w:rFonts w:ascii="Comic Sans MS" w:hAnsi="Comic Sans MS"/>
+          <w:sz w:val="24"/>
+          <w:szCs w:val="24"/>
+        </w:rPr>
+        <w:t>side border</w:t>
+      </w:r>
+    </w:p>
+    <w:p>
+      <w:pPr>
+        <w:rPr>
+          <w:rFonts w:ascii="Comic Sans MS" w:hAnsi="Comic Sans MS"/>
+          <w:sz w:val="24"/>
+          <w:szCs w:val="24"/>
+        </w:rPr>
+      </w:pPr>
+      <w:r>
+        <w:rPr>
+          <w:rFonts w:ascii="Comic Sans MS" w:hAnsi="Comic Sans MS"/>
+          <w:sz w:val="24"/>
+          <w:szCs w:val="24"/>
+        </w:rPr>
         <w:br w:type="page"/>
       </w:r>
       <w:r>
@@ -2679,7 +4236,43 @@
           <w:sz w:val="24"/>
           <w:szCs w:val="24"/>
         </w:rPr>
-        <w:t>*float, display and position can't be used all together on the same element. If using float, then display is iqnored and if using display, then position is iqnored.</w:t>
+        <w:t xml:space="preserve">*float, display and position can't be used all together on the same element. If using float, then display is </w:t>
+      </w:r>
+      <w:proofErr w:type="spellStart"/>
+      <w:r>
+        <w:rPr>
+          <w:rFonts w:ascii="Comic Sans MS" w:hAnsi="Comic Sans MS"/>
+          <w:sz w:val="24"/>
+          <w:szCs w:val="24"/>
+        </w:rPr>
+        <w:t>iqnored</w:t>
+      </w:r>
+      <w:proofErr w:type="spellEnd"/>
+      <w:r>
+        <w:rPr>
+          <w:rFonts w:ascii="Comic Sans MS" w:hAnsi="Comic Sans MS"/>
+          <w:sz w:val="24"/>
+          <w:szCs w:val="24"/>
+        </w:rPr>
+        <w:t xml:space="preserve"> and if using display, then position is </w:t>
+      </w:r>
+      <w:proofErr w:type="spellStart"/>
+      <w:r>
+        <w:rPr>
+          <w:rFonts w:ascii="Comic Sans MS" w:hAnsi="Comic Sans MS"/>
+          <w:sz w:val="24"/>
+          <w:szCs w:val="24"/>
+        </w:rPr>
+        <w:t>iqnored</w:t>
+      </w:r>
+      <w:proofErr w:type="spellEnd"/>
+      <w:r>
+        <w:rPr>
+          <w:rFonts w:ascii="Comic Sans MS" w:hAnsi="Comic Sans MS"/>
+          <w:sz w:val="24"/>
+          <w:szCs w:val="24"/>
+        </w:rPr>
+        <w:t>.</w:t>
       </w:r>
     </w:p>
     <w:p>

</xml_diff>

<commit_message>
html and css updated on 24th
</commit_message>
<xml_diff>
--- a/HTML n css notes.docx
+++ b/HTML n css notes.docx
@@ -52,7 +52,7 @@
         <w:pStyle w:val="ListParagraph"/>
         <w:numPr>
           <w:ilvl w:val="0"/>
-          <w:numId w:val="12"/>
+          <w:numId w:val="28"/>
         </w:numPr>
         <w:spacing w:line="360" w:lineRule="auto"/>
         <w:rPr>
@@ -83,7 +83,47 @@
           <w:sz w:val="24"/>
           <w:szCs w:val="24"/>
         </w:rPr>
-        <w:t>(HyperText Markup Language) provides essential structure for the web pages- if we take away HTML nothing is left, no webpage, no content nothing. for proper website we need HTML</w:t>
+        <w:t>(HyperText Markup Language) provi</w:t>
+      </w:r>
+      <w:r>
+        <w:rPr>
+          <w:rFonts w:ascii="Arial" w:hAnsi="Arial" w:cs="Arial"/>
+          <w:sz w:val="24"/>
+          <w:szCs w:val="24"/>
+        </w:rPr>
+        <w:t xml:space="preserve">des essential structure and semantics of the </w:t>
+      </w:r>
+      <w:r>
+        <w:rPr>
+          <w:rFonts w:ascii="Arial" w:hAnsi="Arial" w:cs="Arial"/>
+          <w:sz w:val="24"/>
+          <w:szCs w:val="24"/>
+        </w:rPr>
+        <w:t>web pages for accessibility and seo</w:t>
+      </w:r>
+      <w:r>
+        <w:rPr>
+          <w:rFonts w:ascii="Arial" w:hAnsi="Arial" w:cs="Arial"/>
+          <w:sz w:val="24"/>
+          <w:szCs w:val="24"/>
+        </w:rPr>
+        <w:t>(search engine optimization)</w:t>
+      </w:r>
+      <w:r>
+        <w:rPr>
+          <w:rFonts w:ascii="Arial" w:hAnsi="Arial" w:cs="Arial"/>
+          <w:sz w:val="24"/>
+          <w:szCs w:val="24"/>
+        </w:rPr>
+        <w:t>-</w:t>
+      </w:r>
+      <w:r>
+        <w:rPr>
+          <w:rFonts w:ascii="Arial" w:hAnsi="Arial" w:cs="Arial"/>
+          <w:sz w:val="24"/>
+          <w:szCs w:val="24"/>
+        </w:rPr>
+        <w:t xml:space="preserve"> if we take away HTML nothing is left, no webpage, no content nothing. for proper website we need HTML</w:t>
       </w:r>
     </w:p>
     <w:p>
@@ -91,7 +131,7 @@
         <w:pStyle w:val="ListParagraph"/>
         <w:numPr>
           <w:ilvl w:val="0"/>
-          <w:numId w:val="12"/>
+          <w:numId w:val="28"/>
         </w:numPr>
         <w:spacing w:line="360" w:lineRule="auto"/>
         <w:rPr>
@@ -130,7 +170,7 @@
         <w:pStyle w:val="ListParagraph"/>
         <w:numPr>
           <w:ilvl w:val="0"/>
-          <w:numId w:val="12"/>
+          <w:numId w:val="28"/>
         </w:numPr>
         <w:spacing w:line="360" w:lineRule="auto"/>
         <w:rPr>
@@ -145,7 +185,15 @@
           <w:sz w:val="24"/>
           <w:szCs w:val="24"/>
         </w:rPr>
-        <w:t>CSS-how page looks- page designs-if we take away css, the page is simply uninstalled.</w:t>
+        <w:t>HTML and css work closely together.</w:t>
+      </w:r>
+      <w:r>
+        <w:rPr>
+          <w:rFonts w:ascii="Arial" w:hAnsi="Arial" w:cs="Arial"/>
+          <w:sz w:val="24"/>
+          <w:szCs w:val="24"/>
+        </w:rPr>
+        <w:t xml:space="preserve"> Xhtml, html and html 5 all are different versions of html. Html 5 is the latest one.</w:t>
       </w:r>
     </w:p>
     <w:p>
@@ -153,7 +201,46 @@
         <w:pStyle w:val="ListParagraph"/>
         <w:numPr>
           <w:ilvl w:val="0"/>
-          <w:numId w:val="12"/>
+          <w:numId w:val="28"/>
+        </w:numPr>
+        <w:spacing w:line="360" w:lineRule="auto"/>
+        <w:rPr>
+          <w:rFonts w:ascii="Arial" w:hAnsi="Arial" w:cs="Arial"/>
+          <w:sz w:val="24"/>
+          <w:szCs w:val="24"/>
+        </w:rPr>
+      </w:pPr>
+      <w:r>
+        <w:rPr>
+          <w:rFonts w:ascii="Arial" w:hAnsi="Arial" w:cs="Arial"/>
+          <w:sz w:val="24"/>
+          <w:szCs w:val="24"/>
+        </w:rPr>
+        <w:t>CSS-</w:t>
+      </w:r>
+      <w:r>
+        <w:rPr>
+          <w:rFonts w:ascii="Arial" w:hAnsi="Arial" w:cs="Arial"/>
+          <w:sz w:val="24"/>
+          <w:szCs w:val="24"/>
+        </w:rPr>
+        <w:t xml:space="preserve">Cascading Style Sheets. Controls the visual presentation of page elements, it is responsible for page layout, color, typography and element dimensions, </w:t>
+      </w:r>
+      <w:r>
+        <w:rPr>
+          <w:rFonts w:ascii="Arial" w:hAnsi="Arial" w:cs="Arial"/>
+          <w:sz w:val="24"/>
+          <w:szCs w:val="24"/>
+        </w:rPr>
+        <w:t>how page looks- page designs-if we take away css, the page is simply uninstalled.</w:t>
+      </w:r>
+    </w:p>
+    <w:p>
+      <w:pPr>
+        <w:pStyle w:val="ListParagraph"/>
+        <w:numPr>
+          <w:ilvl w:val="0"/>
+          <w:numId w:val="28"/>
         </w:numPr>
         <w:spacing w:line="360" w:lineRule="auto"/>
         <w:rPr>
@@ -293,7 +380,7 @@
         <w:pStyle w:val="ListParagraph"/>
         <w:numPr>
           <w:ilvl w:val="0"/>
-          <w:numId w:val="4"/>
+          <w:numId w:val="27"/>
         </w:numPr>
         <w:rPr>
           <w:rFonts w:ascii="Arial" w:hAnsi="Arial" w:cs="Arial"/>
@@ -318,7 +405,7 @@
         <w:pStyle w:val="ListParagraph"/>
         <w:numPr>
           <w:ilvl w:val="0"/>
-          <w:numId w:val="4"/>
+          <w:numId w:val="27"/>
         </w:numPr>
         <w:rPr>
           <w:rFonts w:ascii="Arial" w:hAnsi="Arial" w:cs="Arial"/>
@@ -533,153 +620,6 @@
           <w:szCs w:val="26"/>
         </w:rPr>
         <w:t>meta charset="utf-8"&gt;Every tag does not required a closing tag same as with meta tag. It needs only opening tag. "utf-8" is a standard charset.&gt;</w:t>
-      </w:r>
-    </w:p>
-    <w:p>
-      <w:pPr>
-        <w:rPr>
-          <w:rFonts w:ascii="Arial" w:hAnsi="Arial" w:cs="Arial"/>
-          <w:sz w:val="26"/>
-          <w:szCs w:val="26"/>
-        </w:rPr>
-      </w:pPr>
-      <w:r>
-        <w:rPr>
-          <w:rFonts w:ascii="Arial" w:hAnsi="Arial" w:cs="Arial"/>
-          <w:sz w:val="26"/>
-          <w:szCs w:val="26"/>
-        </w:rPr>
-        <w:t>&lt;</w:t>
-      </w:r>
-      <w:r>
-        <w:rPr>
-          <w:rFonts w:ascii="Arial" w:hAnsi="Arial" w:cs="Arial"/>
-          <w:sz w:val="26"/>
-          <w:szCs w:val="26"/>
-        </w:rPr>
-        <w:t xml:space="preserve"> </w:t>
-      </w:r>
-      <w:r>
-        <w:rPr>
-          <w:rFonts w:ascii="Arial" w:hAnsi="Arial" w:cs="Arial"/>
-          <w:sz w:val="26"/>
-          <w:szCs w:val="26"/>
-        </w:rPr>
-        <w:t>meta name="describtion" content="A page for exploring basic HTML documents"&gt;</w:t>
-      </w:r>
-    </w:p>
-    <w:p>
-      <w:pPr>
-        <w:rPr>
-          <w:rFonts w:ascii="Arial" w:hAnsi="Arial" w:cs="Arial"/>
-          <w:sz w:val="26"/>
-          <w:szCs w:val="26"/>
-        </w:rPr>
-      </w:pPr>
-      <w:r>
-        <w:rPr>
-          <w:rFonts w:ascii="Arial" w:hAnsi="Arial" w:cs="Arial"/>
-          <w:sz w:val="26"/>
-          <w:szCs w:val="26"/>
-        </w:rPr>
-        <w:t>&lt;</w:t>
-      </w:r>
-      <w:r>
-        <w:rPr>
-          <w:rFonts w:ascii="Arial" w:hAnsi="Arial" w:cs="Arial"/>
-          <w:sz w:val="26"/>
-          <w:szCs w:val="26"/>
-        </w:rPr>
-        <w:t xml:space="preserve"> </w:t>
-      </w:r>
-      <w:r>
-        <w:rPr>
-          <w:rFonts w:ascii="Arial" w:hAnsi="Arial" w:cs="Arial"/>
-          <w:sz w:val="26"/>
-          <w:szCs w:val="26"/>
-        </w:rPr>
-        <w:t>title</w:t>
-      </w:r>
-      <w:r>
-        <w:rPr>
-          <w:rFonts w:ascii="Arial" w:hAnsi="Arial" w:cs="Arial"/>
-          <w:sz w:val="26"/>
-          <w:szCs w:val="26"/>
-        </w:rPr>
-        <w:t xml:space="preserve"> </w:t>
-      </w:r>
-      <w:r>
-        <w:rPr>
-          <w:rFonts w:ascii="Arial" w:hAnsi="Arial" w:cs="Arial"/>
-          <w:sz w:val="26"/>
-          <w:szCs w:val="26"/>
-        </w:rPr>
-        <w:t xml:space="preserve">&gt;we have two version of region&lt;/title&gt; </w:t>
-      </w:r>
-    </w:p>
-    <w:p>
-      <w:pPr>
-        <w:rPr>
-          <w:rFonts w:ascii="Arial" w:hAnsi="Arial" w:cs="Arial"/>
-          <w:sz w:val="26"/>
-          <w:szCs w:val="26"/>
-        </w:rPr>
-      </w:pPr>
-      <w:r>
-        <w:rPr>
-          <w:rFonts w:ascii="Arial" w:hAnsi="Arial" w:cs="Arial"/>
-          <w:sz w:val="26"/>
-          <w:szCs w:val="26"/>
-        </w:rPr>
-        <w:t>&lt;</w:t>
-      </w:r>
-      <w:r>
-        <w:rPr>
-          <w:rFonts w:ascii="Arial" w:hAnsi="Arial" w:cs="Arial"/>
-          <w:sz w:val="26"/>
-          <w:szCs w:val="26"/>
-        </w:rPr>
-        <w:t xml:space="preserve"> </w:t>
-      </w:r>
-      <w:r>
-        <w:rPr>
-          <w:rFonts w:ascii="Arial" w:hAnsi="Arial" w:cs="Arial"/>
-          <w:sz w:val="26"/>
-          <w:szCs w:val="26"/>
-        </w:rPr>
-        <w:t>head</w:t>
-      </w:r>
-      <w:r>
-        <w:rPr>
-          <w:rFonts w:ascii="Arial" w:hAnsi="Arial" w:cs="Arial"/>
-          <w:sz w:val="26"/>
-          <w:szCs w:val="26"/>
-        </w:rPr>
-        <w:t xml:space="preserve"> </w:t>
-      </w:r>
-      <w:r>
-        <w:rPr>
-          <w:rFonts w:ascii="Arial" w:hAnsi="Arial" w:cs="Arial"/>
-          <w:sz w:val="26"/>
-          <w:szCs w:val="26"/>
-        </w:rPr>
-        <w:t>&gt;</w:t>
-      </w:r>
-      <w:r>
-        <w:rPr>
-          <w:rFonts w:ascii="Arial" w:hAnsi="Arial" w:cs="Arial"/>
-          <w:sz w:val="26"/>
-          <w:szCs w:val="26"/>
-        </w:rPr>
-        <w:t xml:space="preserve"> </w:t>
-      </w:r>
-      <w:r>
-        <w:rPr>
-          <w:rFonts w:ascii="Arial" w:hAnsi="Arial" w:cs="Arial"/>
-          <w:sz w:val="26"/>
-          <w:szCs w:val="26"/>
-        </w:rPr>
-        <w:t>this makes the document better but not define. Head represent functioning content&lt;/head&gt;</w:t>
       </w:r>
     </w:p>
     <w:p>
@@ -713,6 +653,153 @@
           <w:sz w:val="26"/>
           <w:szCs w:val="26"/>
         </w:rPr>
+        <w:t>meta name="describtion" content="A page for exploring basic HTML documents"&gt;</w:t>
+      </w:r>
+    </w:p>
+    <w:p>
+      <w:pPr>
+        <w:rPr>
+          <w:rFonts w:ascii="Arial" w:hAnsi="Arial" w:cs="Arial"/>
+          <w:sz w:val="26"/>
+          <w:szCs w:val="26"/>
+        </w:rPr>
+      </w:pPr>
+      <w:r>
+        <w:rPr>
+          <w:rFonts w:ascii="Arial" w:hAnsi="Arial" w:cs="Arial"/>
+          <w:sz w:val="26"/>
+          <w:szCs w:val="26"/>
+        </w:rPr>
+        <w:t>&lt;</w:t>
+      </w:r>
+      <w:r>
+        <w:rPr>
+          <w:rFonts w:ascii="Arial" w:hAnsi="Arial" w:cs="Arial"/>
+          <w:sz w:val="26"/>
+          <w:szCs w:val="26"/>
+        </w:rPr>
+        <w:t xml:space="preserve"> </w:t>
+      </w:r>
+      <w:r>
+        <w:rPr>
+          <w:rFonts w:ascii="Arial" w:hAnsi="Arial" w:cs="Arial"/>
+          <w:sz w:val="26"/>
+          <w:szCs w:val="26"/>
+        </w:rPr>
+        <w:t>title</w:t>
+      </w:r>
+      <w:r>
+        <w:rPr>
+          <w:rFonts w:ascii="Arial" w:hAnsi="Arial" w:cs="Arial"/>
+          <w:sz w:val="26"/>
+          <w:szCs w:val="26"/>
+        </w:rPr>
+        <w:t xml:space="preserve"> </w:t>
+      </w:r>
+      <w:r>
+        <w:rPr>
+          <w:rFonts w:ascii="Arial" w:hAnsi="Arial" w:cs="Arial"/>
+          <w:sz w:val="26"/>
+          <w:szCs w:val="26"/>
+        </w:rPr>
+        <w:t xml:space="preserve">&gt;we have two version of region&lt;/title&gt; </w:t>
+      </w:r>
+    </w:p>
+    <w:p>
+      <w:pPr>
+        <w:rPr>
+          <w:rFonts w:ascii="Arial" w:hAnsi="Arial" w:cs="Arial"/>
+          <w:sz w:val="26"/>
+          <w:szCs w:val="26"/>
+        </w:rPr>
+      </w:pPr>
+      <w:r>
+        <w:rPr>
+          <w:rFonts w:ascii="Arial" w:hAnsi="Arial" w:cs="Arial"/>
+          <w:sz w:val="26"/>
+          <w:szCs w:val="26"/>
+        </w:rPr>
+        <w:t>&lt;</w:t>
+      </w:r>
+      <w:r>
+        <w:rPr>
+          <w:rFonts w:ascii="Arial" w:hAnsi="Arial" w:cs="Arial"/>
+          <w:sz w:val="26"/>
+          <w:szCs w:val="26"/>
+        </w:rPr>
+        <w:t xml:space="preserve"> </w:t>
+      </w:r>
+      <w:r>
+        <w:rPr>
+          <w:rFonts w:ascii="Arial" w:hAnsi="Arial" w:cs="Arial"/>
+          <w:sz w:val="26"/>
+          <w:szCs w:val="26"/>
+        </w:rPr>
+        <w:t>head</w:t>
+      </w:r>
+      <w:r>
+        <w:rPr>
+          <w:rFonts w:ascii="Arial" w:hAnsi="Arial" w:cs="Arial"/>
+          <w:sz w:val="26"/>
+          <w:szCs w:val="26"/>
+        </w:rPr>
+        <w:t xml:space="preserve"> </w:t>
+      </w:r>
+      <w:r>
+        <w:rPr>
+          <w:rFonts w:ascii="Arial" w:hAnsi="Arial" w:cs="Arial"/>
+          <w:sz w:val="26"/>
+          <w:szCs w:val="26"/>
+        </w:rPr>
+        <w:t>&gt;</w:t>
+      </w:r>
+      <w:r>
+        <w:rPr>
+          <w:rFonts w:ascii="Arial" w:hAnsi="Arial" w:cs="Arial"/>
+          <w:sz w:val="26"/>
+          <w:szCs w:val="26"/>
+        </w:rPr>
+        <w:t xml:space="preserve"> </w:t>
+      </w:r>
+      <w:r>
+        <w:rPr>
+          <w:rFonts w:ascii="Arial" w:hAnsi="Arial" w:cs="Arial"/>
+          <w:sz w:val="26"/>
+          <w:szCs w:val="26"/>
+        </w:rPr>
+        <w:t>this makes the document better but not define. Head represent functioning content&lt;/head&gt;</w:t>
+      </w:r>
+    </w:p>
+    <w:p>
+      <w:pPr>
+        <w:rPr>
+          <w:rFonts w:ascii="Arial" w:hAnsi="Arial" w:cs="Arial"/>
+          <w:sz w:val="26"/>
+          <w:szCs w:val="26"/>
+        </w:rPr>
+      </w:pPr>
+      <w:r>
+        <w:rPr>
+          <w:rFonts w:ascii="Arial" w:hAnsi="Arial" w:cs="Arial"/>
+          <w:sz w:val="26"/>
+          <w:szCs w:val="26"/>
+        </w:rPr>
+        <w:t>&lt;</w:t>
+      </w:r>
+      <w:r>
+        <w:rPr>
+          <w:rFonts w:ascii="Arial" w:hAnsi="Arial" w:cs="Arial"/>
+          <w:sz w:val="26"/>
+          <w:szCs w:val="26"/>
+        </w:rPr>
+        <w:t xml:space="preserve"> </w:t>
+      </w:r>
+      <w:r>
+        <w:rPr>
+          <w:rFonts w:ascii="Arial" w:hAnsi="Arial" w:cs="Arial"/>
+          <w:sz w:val="26"/>
+          <w:szCs w:val="26"/>
+        </w:rPr>
         <w:t>body</w:t>
       </w:r>
       <w:r>
@@ -1519,7 +1606,16 @@
           <w:sz w:val="26"/>
           <w:szCs w:val="26"/>
         </w:rPr>
-        <w:t xml:space="preserve">iframe, img, </w:t>
+        <w:t xml:space="preserve">iframe, </w:t>
+      </w:r>
+      <w:r>
+        <w:rPr>
+          <w:rFonts w:ascii="Arial" w:hAnsi="Arial" w:cs="Arial"/>
+          <w:sz w:val="26"/>
+          <w:szCs w:val="26"/>
+        </w:rPr>
+        <w:lastRenderedPageBreak/>
+        <w:t xml:space="preserve">img, </w:t>
       </w:r>
       <w:r>
         <w:rPr>
@@ -1632,7 +1728,6 @@
           <w:sz w:val="26"/>
           <w:szCs w:val="26"/>
         </w:rPr>
-        <w:lastRenderedPageBreak/>
         <w:t xml:space="preserve">7. </w:t>
       </w:r>
       <w:r>
@@ -1756,7 +1851,7 @@
         <w:pStyle w:val="ListParagraph"/>
         <w:numPr>
           <w:ilvl w:val="0"/>
-          <w:numId w:val="6"/>
+          <w:numId w:val="26"/>
         </w:numPr>
         <w:rPr>
           <w:rFonts w:ascii="Arial" w:hAnsi="Arial" w:cs="Arial"/>
@@ -1778,7 +1873,7 @@
         <w:pStyle w:val="ListParagraph"/>
         <w:numPr>
           <w:ilvl w:val="0"/>
-          <w:numId w:val="6"/>
+          <w:numId w:val="26"/>
         </w:numPr>
         <w:rPr>
           <w:rFonts w:ascii="Arial" w:hAnsi="Arial" w:cs="Arial"/>
@@ -1800,7 +1895,7 @@
         <w:pStyle w:val="ListParagraph"/>
         <w:numPr>
           <w:ilvl w:val="0"/>
-          <w:numId w:val="6"/>
+          <w:numId w:val="26"/>
         </w:numPr>
         <w:rPr>
           <w:rFonts w:ascii="Arial" w:hAnsi="Arial" w:cs="Arial"/>
@@ -1862,7 +1957,7 @@
         <w:pStyle w:val="ListParagraph"/>
         <w:numPr>
           <w:ilvl w:val="0"/>
-          <w:numId w:val="6"/>
+          <w:numId w:val="26"/>
         </w:numPr>
         <w:rPr>
           <w:rFonts w:ascii="Arial" w:hAnsi="Arial" w:cs="Arial"/>
@@ -1884,7 +1979,7 @@
         <w:pStyle w:val="ListParagraph"/>
         <w:numPr>
           <w:ilvl w:val="0"/>
-          <w:numId w:val="6"/>
+          <w:numId w:val="26"/>
         </w:numPr>
         <w:rPr>
           <w:rFonts w:ascii="Arial" w:hAnsi="Arial" w:cs="Arial"/>
@@ -1906,7 +2001,7 @@
         <w:pStyle w:val="ListParagraph"/>
         <w:numPr>
           <w:ilvl w:val="0"/>
-          <w:numId w:val="6"/>
+          <w:numId w:val="26"/>
         </w:numPr>
         <w:rPr>
           <w:rFonts w:ascii="Arial" w:hAnsi="Arial" w:cs="Arial"/>
@@ -1928,7 +2023,7 @@
         <w:pStyle w:val="ListParagraph"/>
         <w:numPr>
           <w:ilvl w:val="0"/>
-          <w:numId w:val="6"/>
+          <w:numId w:val="26"/>
         </w:numPr>
         <w:rPr>
           <w:rFonts w:ascii="Arial" w:hAnsi="Arial" w:cs="Arial"/>
@@ -1950,7 +2045,7 @@
         <w:pStyle w:val="ListParagraph"/>
         <w:numPr>
           <w:ilvl w:val="0"/>
-          <w:numId w:val="6"/>
+          <w:numId w:val="26"/>
         </w:numPr>
         <w:rPr>
           <w:rFonts w:ascii="Arial" w:hAnsi="Arial" w:cs="Arial"/>
@@ -2264,7 +2359,7 @@
         <w:pStyle w:val="ListParagraph"/>
         <w:numPr>
           <w:ilvl w:val="0"/>
-          <w:numId w:val="8"/>
+          <w:numId w:val="29"/>
         </w:numPr>
         <w:rPr>
           <w:rFonts w:ascii="Arial" w:hAnsi="Arial" w:cs="Arial"/>
@@ -2278,6 +2373,7 @@
           <w:sz w:val="26"/>
           <w:szCs w:val="26"/>
         </w:rPr>
+        <w:lastRenderedPageBreak/>
         <w:t>It is not possible to memorize all character entity so use Wikipedia</w:t>
       </w:r>
     </w:p>
@@ -2356,7 +2452,6 @@
           <w:sz w:val="26"/>
           <w:szCs w:val="26"/>
         </w:rPr>
-        <w:lastRenderedPageBreak/>
         <w:t>Src</w:t>
       </w:r>
       <w:r>
@@ -4869,25 +4964,7 @@
           <w:sz w:val="26"/>
           <w:szCs w:val="26"/>
         </w:rPr>
-        <w:t>&lt;li&gt;</w:t>
-      </w:r>
-      <w:r>
-        <w:rPr>
-          <w:rFonts w:ascii="Arial" w:hAnsi="Arial" w:cs="Arial"/>
-          <w:b/>
-          <w:sz w:val="26"/>
-          <w:szCs w:val="26"/>
-        </w:rPr>
-        <w:t>Item two</w:t>
-      </w:r>
-      <w:r>
-        <w:rPr>
-          <w:rFonts w:ascii="Arial" w:hAnsi="Arial" w:cs="Arial"/>
-          <w:b/>
-          <w:sz w:val="26"/>
-          <w:szCs w:val="26"/>
-        </w:rPr>
-        <w:t>&lt;/li&gt;</w:t>
+        <w:t>&lt;li&gt;Item two&lt;/li&gt;</w:t>
       </w:r>
     </w:p>
     <w:p>
@@ -5005,16 +5082,37 @@
           <w:sz w:val="26"/>
           <w:szCs w:val="26"/>
         </w:rPr>
-        <w:t>&lt;li&gt;</w:t>
-      </w:r>
-      <w:r>
-        <w:rPr>
-          <w:rFonts w:ascii="Arial" w:hAnsi="Arial" w:cs="Arial"/>
-          <w:b/>
-          <w:sz w:val="26"/>
-          <w:szCs w:val="26"/>
-        </w:rPr>
-        <w:t>item 3.2</w:t>
+        <w:t>&lt;li&gt;item 3.2&lt;/li&gt;</w:t>
+      </w:r>
+    </w:p>
+    <w:p>
+      <w:pPr>
+        <w:pStyle w:val="ListParagraph"/>
+        <w:ind w:firstLine="720"/>
+        <w:rPr>
+          <w:rFonts w:ascii="Arial" w:hAnsi="Arial" w:cs="Arial"/>
+          <w:b/>
+          <w:sz w:val="26"/>
+          <w:szCs w:val="26"/>
+        </w:rPr>
+      </w:pPr>
+      <w:r>
+        <w:rPr>
+          <w:rFonts w:ascii="Arial" w:hAnsi="Arial" w:cs="Arial"/>
+          <w:b/>
+          <w:sz w:val="26"/>
+          <w:szCs w:val="26"/>
+        </w:rPr>
+        <w:t>&lt;li&gt;item 3.3&lt;/li&gt;</w:t>
+      </w:r>
+      <w:r>
+        <w:rPr>
+          <w:rFonts w:ascii="Arial" w:hAnsi="Arial" w:cs="Arial"/>
+          <w:b/>
+          <w:sz w:val="26"/>
+          <w:szCs w:val="26"/>
+        </w:rPr>
+        <w:t>&lt;/ul&gt;</w:t>
       </w:r>
       <w:r>
         <w:rPr>
@@ -5029,96 +5127,21 @@
     <w:p>
       <w:pPr>
         <w:pStyle w:val="ListParagraph"/>
-        <w:ind w:firstLine="720"/>
-        <w:rPr>
-          <w:rFonts w:ascii="Arial" w:hAnsi="Arial" w:cs="Arial"/>
-          <w:b/>
-          <w:sz w:val="26"/>
-          <w:szCs w:val="26"/>
-        </w:rPr>
-      </w:pPr>
-      <w:r>
-        <w:rPr>
-          <w:rFonts w:ascii="Arial" w:hAnsi="Arial" w:cs="Arial"/>
-          <w:b/>
-          <w:sz w:val="26"/>
-          <w:szCs w:val="26"/>
-        </w:rPr>
-        <w:t>&lt;li&gt;</w:t>
-      </w:r>
-      <w:r>
-        <w:rPr>
-          <w:rFonts w:ascii="Arial" w:hAnsi="Arial" w:cs="Arial"/>
-          <w:b/>
-          <w:sz w:val="26"/>
-          <w:szCs w:val="26"/>
-        </w:rPr>
-        <w:t>item 3.3</w:t>
-      </w:r>
-      <w:r>
-        <w:rPr>
-          <w:rFonts w:ascii="Arial" w:hAnsi="Arial" w:cs="Arial"/>
-          <w:b/>
-          <w:sz w:val="26"/>
-          <w:szCs w:val="26"/>
-        </w:rPr>
-        <w:t>&lt;/li&gt;</w:t>
-      </w:r>
-      <w:r>
-        <w:rPr>
-          <w:rFonts w:ascii="Arial" w:hAnsi="Arial" w:cs="Arial"/>
-          <w:b/>
-          <w:sz w:val="26"/>
-          <w:szCs w:val="26"/>
-        </w:rPr>
-        <w:t>&lt;/ul&gt;</w:t>
-      </w:r>
-      <w:r>
-        <w:rPr>
-          <w:rFonts w:ascii="Arial" w:hAnsi="Arial" w:cs="Arial"/>
-          <w:b/>
-          <w:sz w:val="26"/>
-          <w:szCs w:val="26"/>
-        </w:rPr>
-        <w:t>&lt;/li&gt;</w:t>
-      </w:r>
-    </w:p>
-    <w:p>
-      <w:pPr>
-        <w:pStyle w:val="ListParagraph"/>
-        <w:rPr>
-          <w:rFonts w:ascii="Arial" w:hAnsi="Arial" w:cs="Arial"/>
-          <w:b/>
-          <w:sz w:val="26"/>
-          <w:szCs w:val="26"/>
-        </w:rPr>
-      </w:pPr>
-      <w:r>
-        <w:rPr>
-          <w:rFonts w:ascii="Arial" w:hAnsi="Arial" w:cs="Arial"/>
-          <w:b/>
-          <w:sz w:val="26"/>
-          <w:szCs w:val="26"/>
-        </w:rPr>
-        <w:t>&lt;li&gt;</w:t>
-      </w:r>
-      <w:r>
-        <w:rPr>
-          <w:rFonts w:ascii="Arial" w:hAnsi="Arial" w:cs="Arial"/>
-          <w:b/>
-          <w:sz w:val="26"/>
-          <w:szCs w:val="26"/>
-        </w:rPr>
-        <w:t>Item four</w:t>
-      </w:r>
-      <w:r>
-        <w:rPr>
-          <w:rFonts w:ascii="Arial" w:hAnsi="Arial" w:cs="Arial"/>
-          <w:b/>
-          <w:sz w:val="26"/>
-          <w:szCs w:val="26"/>
-        </w:rPr>
-        <w:t>&lt;/li&gt;</w:t>
+        <w:rPr>
+          <w:rFonts w:ascii="Arial" w:hAnsi="Arial" w:cs="Arial"/>
+          <w:b/>
+          <w:sz w:val="26"/>
+          <w:szCs w:val="26"/>
+        </w:rPr>
+      </w:pPr>
+      <w:r>
+        <w:rPr>
+          <w:rFonts w:ascii="Arial" w:hAnsi="Arial" w:cs="Arial"/>
+          <w:b/>
+          <w:sz w:val="26"/>
+          <w:szCs w:val="26"/>
+        </w:rPr>
+        <w:t>&lt;li&gt;Item four&lt;/li&gt;</w:t>
       </w:r>
     </w:p>
     <w:p>
@@ -5375,16 +5398,7 @@
           <w:sz w:val="26"/>
           <w:szCs w:val="26"/>
         </w:rPr>
-        <w:t>&lt;o</w:t>
-      </w:r>
-      <w:r>
-        <w:rPr>
-          <w:rFonts w:ascii="Arial" w:hAnsi="Arial" w:cs="Arial"/>
-          <w:b/>
-          <w:sz w:val="26"/>
-          <w:szCs w:val="26"/>
-        </w:rPr>
-        <w:t>l</w:t>
+        <w:t>&lt;ol</w:t>
       </w:r>
       <w:r>
         <w:rPr>
@@ -5492,16 +5506,7 @@
           <w:szCs w:val="26"/>
         </w:rPr>
         <w:tab/>
-        <w:t>&lt;o</w:t>
-      </w:r>
-      <w:r>
-        <w:rPr>
-          <w:rFonts w:ascii="Arial" w:hAnsi="Arial" w:cs="Arial"/>
-          <w:b/>
-          <w:sz w:val="26"/>
-          <w:szCs w:val="26"/>
-        </w:rPr>
-        <w:t>l</w:t>
+        <w:t>&lt;ol</w:t>
       </w:r>
       <w:r>
         <w:rPr>
@@ -5626,25 +5631,7 @@
           <w:sz w:val="26"/>
           <w:szCs w:val="26"/>
         </w:rPr>
-        <w:t>&lt;li&gt;item 3.3&lt;/li&gt;</w:t>
-      </w:r>
-      <w:r>
-        <w:rPr>
-          <w:rFonts w:ascii="Arial" w:hAnsi="Arial" w:cs="Arial"/>
-          <w:b/>
-          <w:sz w:val="26"/>
-          <w:szCs w:val="26"/>
-        </w:rPr>
-        <w:t>&lt;/o</w:t>
-      </w:r>
-      <w:r>
-        <w:rPr>
-          <w:rFonts w:ascii="Arial" w:hAnsi="Arial" w:cs="Arial"/>
-          <w:b/>
-          <w:sz w:val="26"/>
-          <w:szCs w:val="26"/>
-        </w:rPr>
-        <w:t>l&gt;</w:t>
+        <w:t>&lt;li&gt;item 3.3&lt;/li&gt;&lt;/ol&gt;</w:t>
       </w:r>
       <w:r>
         <w:rPr>
@@ -5693,16 +5680,7 @@
           <w:sz w:val="26"/>
           <w:szCs w:val="26"/>
         </w:rPr>
-        <w:t>&lt;/o</w:t>
-      </w:r>
-      <w:r>
-        <w:rPr>
-          <w:rFonts w:ascii="Arial" w:hAnsi="Arial" w:cs="Arial"/>
-          <w:b/>
-          <w:sz w:val="26"/>
-          <w:szCs w:val="26"/>
-        </w:rPr>
-        <w:t>l&gt;</w:t>
+        <w:t>&lt;/ol&gt;</w:t>
       </w:r>
     </w:p>
     <w:p>
@@ -5943,25 +5921,7 @@
           <w:sz w:val="26"/>
           <w:szCs w:val="26"/>
         </w:rPr>
-        <w:t>&lt;dl&gt;description list</w:t>
-      </w:r>
-      <w:r>
-        <w:rPr>
-          <w:rFonts w:ascii="Arial" w:hAnsi="Arial" w:cs="Arial"/>
-          <w:b/>
-          <w:sz w:val="26"/>
-          <w:szCs w:val="26"/>
-        </w:rPr>
-        <w:t>&lt;/</w:t>
-      </w:r>
-      <w:r>
-        <w:rPr>
-          <w:rFonts w:ascii="Arial" w:hAnsi="Arial" w:cs="Arial"/>
-          <w:b/>
-          <w:sz w:val="26"/>
-          <w:szCs w:val="26"/>
-        </w:rPr>
-        <w:t>dl&gt;</w:t>
+        <w:t>&lt;dl&gt;description list&lt;/dl&gt;</w:t>
       </w:r>
     </w:p>
     <w:p>
@@ -6910,6 +6870,377 @@
         </w:rPr>
         <w:t>Adding color</w:t>
       </w:r>
+      <w:r>
+        <w:rPr>
+          <w:rFonts w:ascii="Times New Roman" w:hAnsi="Times New Roman" w:cs="Times New Roman"/>
+          <w:b/>
+          <w:sz w:val="32"/>
+          <w:szCs w:val="32"/>
+        </w:rPr>
+        <w:tab/>
+      </w:r>
+      <w:r>
+        <w:rPr>
+          <w:rFonts w:ascii="Times New Roman" w:hAnsi="Times New Roman" w:cs="Times New Roman"/>
+          <w:b/>
+          <w:sz w:val="32"/>
+          <w:szCs w:val="32"/>
+        </w:rPr>
+        <w:tab/>
+        <w:t>0-255 Red, Green, Blue</w:t>
+      </w:r>
+    </w:p>
+    <w:p>
+      <w:pPr>
+        <w:pStyle w:val="ListParagraph"/>
+        <w:rPr>
+          <w:rFonts w:ascii="Times New Roman" w:hAnsi="Times New Roman" w:cs="Times New Roman"/>
+          <w:b/>
+          <w:sz w:val="32"/>
+          <w:szCs w:val="32"/>
+        </w:rPr>
+      </w:pPr>
+      <w:r>
+        <w:rPr>
+          <w:rFonts w:ascii="Times New Roman" w:hAnsi="Times New Roman" w:cs="Times New Roman"/>
+          <w:b/>
+          <w:sz w:val="32"/>
+          <w:szCs w:val="32"/>
+        </w:rPr>
+        <w:t>body{</w:t>
+      </w:r>
+    </w:p>
+    <w:p>
+      <w:pPr>
+        <w:pStyle w:val="ListParagraph"/>
+        <w:rPr>
+          <w:rFonts w:ascii="Times New Roman" w:hAnsi="Times New Roman" w:cs="Times New Roman"/>
+          <w:b/>
+          <w:sz w:val="32"/>
+          <w:szCs w:val="32"/>
+        </w:rPr>
+      </w:pPr>
+      <w:r>
+        <w:rPr>
+          <w:rFonts w:ascii="Times New Roman" w:hAnsi="Times New Roman" w:cs="Times New Roman"/>
+          <w:b/>
+          <w:sz w:val="32"/>
+          <w:szCs w:val="32"/>
+        </w:rPr>
+        <w:tab/>
+        <w:t>width:80%;</w:t>
+      </w:r>
+    </w:p>
+    <w:p>
+      <w:pPr>
+        <w:pStyle w:val="ListParagraph"/>
+        <w:rPr>
+          <w:rFonts w:ascii="Times New Roman" w:hAnsi="Times New Roman" w:cs="Times New Roman"/>
+          <w:b/>
+          <w:sz w:val="32"/>
+          <w:szCs w:val="32"/>
+        </w:rPr>
+      </w:pPr>
+      <w:r>
+        <w:rPr>
+          <w:rFonts w:ascii="Times New Roman" w:hAnsi="Times New Roman" w:cs="Times New Roman"/>
+          <w:b/>
+          <w:sz w:val="32"/>
+          <w:szCs w:val="32"/>
+        </w:rPr>
+        <w:tab/>
+        <w:t>margin:0 auto;</w:t>
+      </w:r>
+    </w:p>
+    <w:p>
+      <w:pPr>
+        <w:pStyle w:val="ListParagraph"/>
+        <w:rPr>
+          <w:rFonts w:ascii="Times New Roman" w:hAnsi="Times New Roman" w:cs="Times New Roman"/>
+          <w:b/>
+          <w:sz w:val="32"/>
+          <w:szCs w:val="32"/>
+        </w:rPr>
+      </w:pPr>
+      <w:r>
+        <w:rPr>
+          <w:rFonts w:ascii="Times New Roman" w:hAnsi="Times New Roman" w:cs="Times New Roman"/>
+          <w:b/>
+          <w:sz w:val="32"/>
+          <w:szCs w:val="32"/>
+        </w:rPr>
+        <w:tab/>
+        <w:t>font:100% Arial, sans-serif;</w:t>
+      </w:r>
+    </w:p>
+    <w:p>
+      <w:pPr>
+        <w:pStyle w:val="ListParagraph"/>
+        <w:rPr>
+          <w:rFonts w:ascii="Times New Roman" w:hAnsi="Times New Roman" w:cs="Times New Roman"/>
+          <w:b/>
+          <w:sz w:val="32"/>
+          <w:szCs w:val="32"/>
+        </w:rPr>
+      </w:pPr>
+      <w:r>
+        <w:rPr>
+          <w:rFonts w:ascii="Times New Roman" w:hAnsi="Times New Roman" w:cs="Times New Roman"/>
+          <w:b/>
+          <w:sz w:val="32"/>
+          <w:szCs w:val="32"/>
+        </w:rPr>
+        <w:t>}</w:t>
+      </w:r>
+    </w:p>
+    <w:p>
+      <w:pPr>
+        <w:pStyle w:val="ListParagraph"/>
+        <w:rPr>
+          <w:rFonts w:ascii="Times New Roman" w:hAnsi="Times New Roman" w:cs="Times New Roman"/>
+          <w:b/>
+          <w:sz w:val="32"/>
+          <w:szCs w:val="32"/>
+        </w:rPr>
+      </w:pPr>
+      <w:r>
+        <w:rPr>
+          <w:rFonts w:ascii="Times New Roman" w:hAnsi="Times New Roman" w:cs="Times New Roman"/>
+          <w:b/>
+          <w:sz w:val="32"/>
+          <w:szCs w:val="32"/>
+        </w:rPr>
+        <w:t>h1 {color: red;</w:t>
+      </w:r>
+    </w:p>
+    <w:p>
+      <w:pPr>
+        <w:pStyle w:val="ListParagraph"/>
+        <w:rPr>
+          <w:rFonts w:ascii="Times New Roman" w:hAnsi="Times New Roman" w:cs="Times New Roman"/>
+          <w:b/>
+          <w:sz w:val="32"/>
+          <w:szCs w:val="32"/>
+        </w:rPr>
+      </w:pPr>
+      <w:r>
+        <w:rPr>
+          <w:rFonts w:ascii="Times New Roman" w:hAnsi="Times New Roman" w:cs="Times New Roman"/>
+          <w:b/>
+          <w:sz w:val="32"/>
+          <w:szCs w:val="32"/>
+        </w:rPr>
+        <w:tab/>
+        <w:t>font-family: Cambria, "Hoefler Text", "Liberation Serif", Times, "Times New Roman", "serif";</w:t>
+      </w:r>
+    </w:p>
+    <w:p>
+      <w:pPr>
+        <w:pStyle w:val="ListParagraph"/>
+        <w:rPr>
+          <w:rFonts w:ascii="Times New Roman" w:hAnsi="Times New Roman" w:cs="Times New Roman"/>
+          <w:b/>
+          <w:sz w:val="32"/>
+          <w:szCs w:val="32"/>
+        </w:rPr>
+      </w:pPr>
+      <w:r>
+        <w:rPr>
+          <w:rFonts w:ascii="Times New Roman" w:hAnsi="Times New Roman" w:cs="Times New Roman"/>
+          <w:b/>
+          <w:sz w:val="32"/>
+          <w:szCs w:val="32"/>
+        </w:rPr>
+        <w:tab/>
+        <w:t>font-size: 2em;</w:t>
+      </w:r>
+    </w:p>
+    <w:p>
+      <w:pPr>
+        <w:pStyle w:val="ListParagraph"/>
+        <w:rPr>
+          <w:rFonts w:ascii="Times New Roman" w:hAnsi="Times New Roman" w:cs="Times New Roman"/>
+          <w:b/>
+          <w:sz w:val="32"/>
+          <w:szCs w:val="32"/>
+        </w:rPr>
+      </w:pPr>
+      <w:r>
+        <w:rPr>
+          <w:rFonts w:ascii="Times New Roman" w:hAnsi="Times New Roman" w:cs="Times New Roman"/>
+          <w:b/>
+          <w:sz w:val="32"/>
+          <w:szCs w:val="32"/>
+        </w:rPr>
+        <w:tab/>
+        <w:t>font-weight: normal;</w:t>
+      </w:r>
+    </w:p>
+    <w:p>
+      <w:pPr>
+        <w:pStyle w:val="ListParagraph"/>
+        <w:rPr>
+          <w:rFonts w:ascii="Times New Roman" w:hAnsi="Times New Roman" w:cs="Times New Roman"/>
+          <w:b/>
+          <w:sz w:val="32"/>
+          <w:szCs w:val="32"/>
+        </w:rPr>
+      </w:pPr>
+      <w:r>
+        <w:rPr>
+          <w:rFonts w:ascii="Times New Roman" w:hAnsi="Times New Roman" w:cs="Times New Roman"/>
+          <w:b/>
+          <w:sz w:val="32"/>
+          <w:szCs w:val="32"/>
+        </w:rPr>
+        <w:tab/>
+        <w:t>font-style: italic;</w:t>
+      </w:r>
+    </w:p>
+    <w:p>
+      <w:pPr>
+        <w:pStyle w:val="ListParagraph"/>
+        <w:rPr>
+          <w:rFonts w:ascii="Times New Roman" w:hAnsi="Times New Roman" w:cs="Times New Roman"/>
+          <w:b/>
+          <w:sz w:val="32"/>
+          <w:szCs w:val="32"/>
+        </w:rPr>
+      </w:pPr>
+      <w:r>
+        <w:rPr>
+          <w:rFonts w:ascii="Times New Roman" w:hAnsi="Times New Roman" w:cs="Times New Roman"/>
+          <w:b/>
+          <w:sz w:val="32"/>
+          <w:szCs w:val="32"/>
+        </w:rPr>
+        <w:t>}</w:t>
+      </w:r>
+    </w:p>
+    <w:p>
+      <w:pPr>
+        <w:pStyle w:val="ListParagraph"/>
+        <w:rPr>
+          <w:rFonts w:ascii="Times New Roman" w:hAnsi="Times New Roman" w:cs="Times New Roman"/>
+          <w:b/>
+          <w:sz w:val="32"/>
+          <w:szCs w:val="32"/>
+        </w:rPr>
+      </w:pPr>
+      <w:r>
+        <w:rPr>
+          <w:rFonts w:ascii="Times New Roman" w:hAnsi="Times New Roman" w:cs="Times New Roman"/>
+          <w:b/>
+          <w:sz w:val="32"/>
+          <w:szCs w:val="32"/>
+        </w:rPr>
+        <w:t>.paragraph{ color: #880808;</w:t>
+      </w:r>
+    </w:p>
+    <w:p>
+      <w:pPr>
+        <w:pStyle w:val="ListParagraph"/>
+        <w:rPr>
+          <w:rFonts w:ascii="Times New Roman" w:hAnsi="Times New Roman" w:cs="Times New Roman"/>
+          <w:b/>
+          <w:sz w:val="32"/>
+          <w:szCs w:val="32"/>
+        </w:rPr>
+      </w:pPr>
+      <w:r>
+        <w:rPr>
+          <w:rFonts w:ascii="Times New Roman" w:hAnsi="Times New Roman" w:cs="Times New Roman"/>
+          <w:b/>
+          <w:sz w:val="32"/>
+          <w:szCs w:val="32"/>
+        </w:rPr>
+        <w:tab/>
+        <w:t>line-height: 1.6;</w:t>
+      </w:r>
+    </w:p>
+    <w:p>
+      <w:pPr>
+        <w:pStyle w:val="ListParagraph"/>
+        <w:rPr>
+          <w:rFonts w:ascii="Times New Roman" w:hAnsi="Times New Roman" w:cs="Times New Roman"/>
+          <w:b/>
+          <w:sz w:val="32"/>
+          <w:szCs w:val="32"/>
+        </w:rPr>
+      </w:pPr>
+      <w:r>
+        <w:rPr>
+          <w:rFonts w:ascii="Times New Roman" w:hAnsi="Times New Roman" w:cs="Times New Roman"/>
+          <w:b/>
+          <w:sz w:val="32"/>
+          <w:szCs w:val="32"/>
+        </w:rPr>
+        <w:tab/>
+        <w:t>text-align: justify;</w:t>
+      </w:r>
+    </w:p>
+    <w:p>
+      <w:pPr>
+        <w:pStyle w:val="ListParagraph"/>
+        <w:rPr>
+          <w:rFonts w:ascii="Times New Roman" w:hAnsi="Times New Roman" w:cs="Times New Roman"/>
+          <w:b/>
+          <w:sz w:val="32"/>
+          <w:szCs w:val="32"/>
+        </w:rPr>
+      </w:pPr>
+      <w:r>
+        <w:rPr>
+          <w:rFonts w:ascii="Times New Roman" w:hAnsi="Times New Roman" w:cs="Times New Roman"/>
+          <w:b/>
+          <w:sz w:val="32"/>
+          <w:szCs w:val="32"/>
+        </w:rPr>
+        <w:tab/>
+        <w:t>width: 70%;</w:t>
+      </w:r>
+    </w:p>
+    <w:p>
+      <w:pPr>
+        <w:pStyle w:val="ListParagraph"/>
+        <w:rPr>
+          <w:rFonts w:ascii="Times New Roman" w:hAnsi="Times New Roman" w:cs="Times New Roman"/>
+          <w:b/>
+          <w:sz w:val="32"/>
+          <w:szCs w:val="32"/>
+        </w:rPr>
+      </w:pPr>
+      <w:r>
+        <w:rPr>
+          <w:rFonts w:ascii="Times New Roman" w:hAnsi="Times New Roman" w:cs="Times New Roman"/>
+          <w:b/>
+          <w:sz w:val="32"/>
+          <w:szCs w:val="32"/>
+        </w:rPr>
+        <w:tab/>
+        <w:t>margin: 0;</w:t>
+      </w:r>
+    </w:p>
+    <w:p>
+      <w:pPr>
+        <w:pStyle w:val="ListParagraph"/>
+        <w:rPr>
+          <w:rFonts w:ascii="Times New Roman" w:hAnsi="Times New Roman" w:cs="Times New Roman"/>
+          <w:b/>
+          <w:sz w:val="32"/>
+          <w:szCs w:val="32"/>
+        </w:rPr>
+      </w:pPr>
+      <w:r>
+        <w:rPr>
+          <w:rFonts w:ascii="Times New Roman" w:hAnsi="Times New Roman" w:cs="Times New Roman"/>
+          <w:b/>
+          <w:sz w:val="32"/>
+          <w:szCs w:val="32"/>
+        </w:rPr>
+        <w:tab/>
+        <w:t>margin-bottom: 1em;</w:t>
+      </w:r>
     </w:p>
     <w:p>
       <w:pPr>
@@ -6934,93 +7265,2037 @@
         </w:rPr>
         <w:t>External style sheet</w:t>
       </w:r>
+    </w:p>
+    <w:p>
+      <w:pPr>
+        <w:rPr>
+          <w:rFonts w:ascii="Times New Roman" w:hAnsi="Times New Roman" w:cs="Times New Roman"/>
+          <w:b/>
+          <w:sz w:val="32"/>
+          <w:szCs w:val="32"/>
+        </w:rPr>
+      </w:pPr>
+      <w:r>
+        <w:rPr>
+          <w:rFonts w:ascii="Times New Roman" w:hAnsi="Times New Roman" w:cs="Times New Roman"/>
+          <w:b/>
+          <w:sz w:val="32"/>
+          <w:szCs w:val="32"/>
+        </w:rPr>
+        <w:t>Basic Scripting</w:t>
+      </w:r>
+    </w:p>
+    <w:p>
+      <w:pPr>
+        <w:rPr>
+          <w:rFonts w:ascii="Times New Roman" w:hAnsi="Times New Roman" w:cs="Times New Roman"/>
+          <w:b/>
+          <w:sz w:val="32"/>
+          <w:szCs w:val="32"/>
+        </w:rPr>
+      </w:pPr>
+      <w:r>
+        <w:rPr>
+          <w:rFonts w:ascii="Times New Roman" w:hAnsi="Times New Roman" w:cs="Times New Roman"/>
+          <w:b/>
+          <w:sz w:val="32"/>
+          <w:szCs w:val="32"/>
+        </w:rPr>
+        <w:t>Javascript</w:t>
+      </w:r>
+    </w:p>
+    <w:p>
+      <w:pPr>
+        <w:pStyle w:val="ListParagraph"/>
+        <w:numPr>
+          <w:ilvl w:val="0"/>
+          <w:numId w:val="30"/>
+        </w:numPr>
+        <w:rPr>
+          <w:rFonts w:ascii="Times New Roman" w:hAnsi="Times New Roman" w:cs="Times New Roman"/>
+          <w:b/>
+          <w:sz w:val="32"/>
+          <w:szCs w:val="32"/>
+        </w:rPr>
+      </w:pPr>
+      <w:r>
+        <w:rPr>
+          <w:rFonts w:ascii="Times New Roman" w:hAnsi="Times New Roman" w:cs="Times New Roman"/>
+          <w:b/>
+          <w:sz w:val="32"/>
+          <w:szCs w:val="32"/>
+        </w:rPr>
+        <w:t>Validating forms</w:t>
+      </w:r>
+    </w:p>
+    <w:p>
+      <w:pPr>
+        <w:pStyle w:val="ListParagraph"/>
+        <w:numPr>
+          <w:ilvl w:val="0"/>
+          <w:numId w:val="30"/>
+        </w:numPr>
+        <w:rPr>
+          <w:rFonts w:ascii="Times New Roman" w:hAnsi="Times New Roman" w:cs="Times New Roman"/>
+          <w:b/>
+          <w:sz w:val="32"/>
+          <w:szCs w:val="32"/>
+        </w:rPr>
+      </w:pPr>
+      <w:r>
+        <w:rPr>
+          <w:rFonts w:ascii="Times New Roman" w:hAnsi="Times New Roman" w:cs="Times New Roman"/>
+          <w:b/>
+          <w:sz w:val="32"/>
+          <w:szCs w:val="32"/>
+        </w:rPr>
+        <w:t>Remote Scripting</w:t>
+      </w:r>
+    </w:p>
+    <w:p>
+      <w:pPr>
+        <w:pStyle w:val="ListParagraph"/>
+        <w:numPr>
+          <w:ilvl w:val="0"/>
+          <w:numId w:val="30"/>
+        </w:numPr>
+        <w:rPr>
+          <w:rFonts w:ascii="Times New Roman" w:hAnsi="Times New Roman" w:cs="Times New Roman"/>
+          <w:b/>
+          <w:sz w:val="32"/>
+          <w:szCs w:val="32"/>
+        </w:rPr>
+      </w:pPr>
+      <w:r>
+        <w:rPr>
+          <w:rFonts w:ascii="Times New Roman" w:hAnsi="Times New Roman" w:cs="Times New Roman"/>
+          <w:b/>
+          <w:sz w:val="32"/>
+          <w:szCs w:val="32"/>
+        </w:rPr>
+        <w:t>Special Effects</w:t>
+      </w:r>
+    </w:p>
+    <w:p>
+      <w:pPr>
+        <w:pStyle w:val="ListParagraph"/>
+        <w:numPr>
+          <w:ilvl w:val="0"/>
+          <w:numId w:val="30"/>
+        </w:numPr>
+        <w:rPr>
+          <w:rFonts w:ascii="Times New Roman" w:hAnsi="Times New Roman" w:cs="Times New Roman"/>
+          <w:b/>
+          <w:sz w:val="32"/>
+          <w:szCs w:val="32"/>
+        </w:rPr>
+      </w:pPr>
+      <w:r>
+        <w:rPr>
+          <w:rFonts w:ascii="Times New Roman" w:hAnsi="Times New Roman" w:cs="Times New Roman"/>
+          <w:b/>
+          <w:sz w:val="32"/>
+          <w:szCs w:val="32"/>
+        </w:rPr>
+        <w:t>Improving navigation</w:t>
+      </w:r>
+    </w:p>
+    <w:p>
+      <w:pPr>
+        <w:pStyle w:val="ListParagraph"/>
+        <w:rPr>
+          <w:rFonts w:ascii="Times New Roman" w:hAnsi="Times New Roman" w:cs="Times New Roman"/>
+          <w:b/>
+          <w:sz w:val="32"/>
+          <w:szCs w:val="32"/>
+        </w:rPr>
+      </w:pPr>
+    </w:p>
+    <w:p>
+      <w:pPr>
+        <w:pStyle w:val="ListParagraph"/>
+        <w:numPr>
+          <w:ilvl w:val="1"/>
+          <w:numId w:val="17"/>
+        </w:numPr>
+        <w:rPr>
+          <w:rFonts w:ascii="Arial" w:hAnsi="Arial" w:cs="Arial"/>
+          <w:b/>
+          <w:sz w:val="32"/>
+          <w:szCs w:val="26"/>
+        </w:rPr>
+      </w:pPr>
+      <w:r>
+        <w:rPr>
+          <w:rFonts w:ascii="Arial" w:hAnsi="Arial" w:cs="Arial"/>
+          <w:b/>
+          <w:sz w:val="32"/>
+          <w:szCs w:val="26"/>
+        </w:rPr>
+        <w:t>The script element</w:t>
+      </w:r>
+    </w:p>
+    <w:p>
+      <w:pPr>
+        <w:pStyle w:val="ListParagraph"/>
+        <w:rPr>
+          <w:rFonts w:ascii="Arial" w:hAnsi="Arial" w:cs="Arial"/>
+          <w:b/>
+          <w:sz w:val="32"/>
+          <w:szCs w:val="26"/>
+        </w:rPr>
+      </w:pPr>
+      <w:r>
+        <w:rPr>
+          <w:rFonts w:ascii="Arial" w:hAnsi="Arial" w:cs="Arial"/>
+          <w:b/>
+          <w:sz w:val="32"/>
+          <w:szCs w:val="26"/>
+        </w:rPr>
+        <w:lastRenderedPageBreak/>
+        <w:t>In html document, if we want to add styling to the document we use style element likewise if we want to add scripting to the document we use applinamed scripting element</w:t>
+      </w:r>
+    </w:p>
+    <w:p>
+      <w:pPr>
+        <w:pStyle w:val="ListParagraph"/>
+        <w:rPr>
+          <w:rFonts w:ascii="Arial" w:hAnsi="Arial" w:cs="Arial"/>
+          <w:b/>
+          <w:sz w:val="32"/>
+          <w:szCs w:val="26"/>
+        </w:rPr>
+      </w:pPr>
+      <w:r>
+        <w:rPr>
+          <w:rFonts w:ascii="Arial" w:hAnsi="Arial" w:cs="Arial"/>
+          <w:b/>
+          <w:sz w:val="32"/>
+          <w:szCs w:val="26"/>
+        </w:rPr>
+        <w:t xml:space="preserve"> &lt;script type=”text/javascript”&gt;</w:t>
+      </w:r>
+    </w:p>
+    <w:p>
+      <w:pPr>
+        <w:pStyle w:val="ListParagraph"/>
+        <w:rPr>
+          <w:rFonts w:ascii="Arial" w:hAnsi="Arial" w:cs="Arial"/>
+          <w:b/>
+          <w:sz w:val="32"/>
+          <w:szCs w:val="26"/>
+        </w:rPr>
+      </w:pPr>
+      <w:r>
+        <w:rPr>
+          <w:rFonts w:ascii="Arial" w:hAnsi="Arial" w:cs="Arial"/>
+          <w:b/>
+          <w:sz w:val="32"/>
+          <w:szCs w:val="26"/>
+        </w:rPr>
+        <w:t xml:space="preserve"> //tabbled panels</w:t>
+      </w:r>
+    </w:p>
+    <w:p>
+      <w:pPr>
+        <w:pStyle w:val="ListParagraph"/>
+        <w:rPr>
+          <w:rFonts w:ascii="Arial" w:hAnsi="Arial" w:cs="Arial"/>
+          <w:b/>
+          <w:sz w:val="32"/>
+          <w:szCs w:val="26"/>
+        </w:rPr>
+      </w:pPr>
+      <w:r>
+        <w:rPr>
+          <w:rFonts w:ascii="Arial" w:hAnsi="Arial" w:cs="Arial"/>
+          <w:b/>
+          <w:sz w:val="32"/>
+          <w:szCs w:val="26"/>
+        </w:rPr>
+        <w:t>&lt;/script&gt;</w:t>
+      </w:r>
+    </w:p>
+    <w:p>
+      <w:pPr>
+        <w:pStyle w:val="ListParagraph"/>
+        <w:rPr>
+          <w:rFonts w:ascii="Arial" w:hAnsi="Arial" w:cs="Arial"/>
+          <w:b/>
+          <w:sz w:val="32"/>
+          <w:szCs w:val="26"/>
+        </w:rPr>
+      </w:pPr>
+    </w:p>
+    <w:p>
+      <w:pPr>
+        <w:pStyle w:val="ListParagraph"/>
+        <w:rPr>
+          <w:rFonts w:ascii="Times New Roman" w:hAnsi="Times New Roman" w:cs="Times New Roman"/>
+          <w:b/>
+          <w:sz w:val="32"/>
+          <w:szCs w:val="32"/>
+          <w:u w:val="single"/>
+        </w:rPr>
+      </w:pPr>
+      <w:r>
+        <w:rPr>
+          <w:rFonts w:ascii="Times New Roman" w:hAnsi="Times New Roman" w:cs="Times New Roman"/>
+          <w:b/>
+          <w:sz w:val="32"/>
+          <w:szCs w:val="32"/>
+          <w:u w:val="single"/>
+        </w:rPr>
+        <w:t>Points to remember</w:t>
+      </w:r>
+    </w:p>
+    <w:p>
+      <w:pPr>
+        <w:pStyle w:val="ListParagraph"/>
+        <w:rPr>
+          <w:rFonts w:ascii="Times New Roman" w:hAnsi="Times New Roman" w:cs="Times New Roman"/>
+          <w:b/>
+          <w:sz w:val="32"/>
+          <w:szCs w:val="32"/>
+        </w:rPr>
+      </w:pPr>
+    </w:p>
+    <w:p>
+      <w:pPr>
+        <w:pStyle w:val="ListParagraph"/>
+        <w:rPr>
+          <w:rFonts w:ascii="Times New Roman" w:hAnsi="Times New Roman" w:cs="Times New Roman"/>
+          <w:b/>
+          <w:sz w:val="32"/>
+          <w:szCs w:val="32"/>
+        </w:rPr>
+      </w:pPr>
+      <w:r>
+        <w:rPr>
+          <w:noProof/>
+        </w:rPr>
+        <mc:AlternateContent>
+          <mc:Choice Requires="wps">
+            <w:drawing>
+              <wp:anchor distT="0" distB="0" distL="114300" distR="114300" simplePos="0" relativeHeight="251656189" behindDoc="0" locked="0" layoutInCell="1" allowOverlap="1" wp14:anchorId="1F4F32E0" wp14:editId="3C5F8E3F">
+                <wp:simplePos x="0" y="0"/>
+                <wp:positionH relativeFrom="margin">
+                  <wp:posOffset>1486535</wp:posOffset>
+                </wp:positionH>
+                <wp:positionV relativeFrom="margin">
+                  <wp:posOffset>2822575</wp:posOffset>
+                </wp:positionV>
+                <wp:extent cx="2436495" cy="615950"/>
+                <wp:effectExtent l="0" t="0" r="20955" b="12700"/>
+                <wp:wrapSquare wrapText="bothSides"/>
+                <wp:docPr id="6" name="Rectangle 6"/>
+                <wp:cNvGraphicFramePr/>
+                <a:graphic xmlns:a="http://schemas.openxmlformats.org/drawingml/2006/main">
+                  <a:graphicData uri="http://schemas.microsoft.com/office/word/2010/wordprocessingShape">
+                    <wps:wsp>
+                      <wps:cNvSpPr/>
+                      <wps:spPr>
+                        <a:xfrm>
+                          <a:off x="0" y="0"/>
+                          <a:ext cx="2436495" cy="615950"/>
+                        </a:xfrm>
+                        <a:prstGeom prst="rect">
+                          <a:avLst/>
+                        </a:prstGeom>
+                      </wps:spPr>
+                      <wps:style>
+                        <a:lnRef idx="2">
+                          <a:schemeClr val="accent1">
+                            <a:shade val="50000"/>
+                          </a:schemeClr>
+                        </a:lnRef>
+                        <a:fillRef idx="1">
+                          <a:schemeClr val="accent1"/>
+                        </a:fillRef>
+                        <a:effectRef idx="0">
+                          <a:schemeClr val="accent1"/>
+                        </a:effectRef>
+                        <a:fontRef idx="minor">
+                          <a:schemeClr val="lt1"/>
+                        </a:fontRef>
+                      </wps:style>
+                      <wps:txbx>
+                        <w:txbxContent>
+                          <w:p>
+                            <w:pPr>
+                              <w:spacing w:after="0"/>
+                              <w:jc w:val="center"/>
+                              <w:rPr>
+                                <w:sz w:val="28"/>
+                              </w:rPr>
+                            </w:pPr>
+                            <w:r>
+                              <w:rPr>
+                                <w:sz w:val="28"/>
+                              </w:rPr>
+                              <w:t>Padding</w:t>
+                            </w:r>
+                          </w:p>
+                          <w:p>
+                            <w:pPr>
+                              <w:spacing w:after="0"/>
+                              <w:jc w:val="center"/>
+                              <w:rPr>
+                                <w:sz w:val="32"/>
+                              </w:rPr>
+                            </w:pPr>
+                            <w:r>
+                              <w:rPr>
+                                <w:sz w:val="32"/>
+                              </w:rPr>
+                              <w:t>Content</w:t>
+                            </w:r>
+                          </w:p>
+                        </w:txbxContent>
+                      </wps:txbx>
+                      <wps:bodyPr rot="0" spcFirstLastPara="0" vertOverflow="overflow" horzOverflow="overflow" vert="horz" wrap="square" lIns="91440" tIns="45720" rIns="91440" bIns="45720" numCol="1" spcCol="0" rtlCol="0" fromWordArt="0" anchor="ctr" anchorCtr="0" forceAA="0" compatLnSpc="1">
+                        <a:prstTxWarp prst="textNoShape">
+                          <a:avLst/>
+                        </a:prstTxWarp>
+                        <a:noAutofit/>
+                      </wps:bodyPr>
+                    </wps:wsp>
+                  </a:graphicData>
+                </a:graphic>
+                <wp14:sizeRelH relativeFrom="margin">
+                  <wp14:pctWidth>0</wp14:pctWidth>
+                </wp14:sizeRelH>
+                <wp14:sizeRelV relativeFrom="margin">
+                  <wp14:pctHeight>0</wp14:pctHeight>
+                </wp14:sizeRelV>
+              </wp:anchor>
+            </w:drawing>
+          </mc:Choice>
+          <mc:Fallback>
+            <w:pict>
+              <v:rect id="Rectangle 6" o:spid="_x0000_s1026" style="position:absolute;left:0;text-align:left;margin-left:117.05pt;margin-top:222.25pt;width:191.85pt;height:48.5pt;z-index:251656189;visibility:visible;mso-wrap-style:square;mso-width-percent:0;mso-height-percent:0;mso-wrap-distance-left:9pt;mso-wrap-distance-top:0;mso-wrap-distance-right:9pt;mso-wrap-distance-bottom:0;mso-position-horizontal:absolute;mso-position-horizontal-relative:margin;mso-position-vertical:absolute;mso-position-vertical-relative:margin;mso-width-percent:0;mso-height-percent:0;mso-width-relative:margin;mso-height-relative:margin;v-text-anchor:middle" o:gfxdata="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" fillcolor="#4f81bd [3204]" strokecolor="#243f60 [1604]" strokeweight="2pt">
+                <v:textbox>
+                  <w:txbxContent>
+                    <w:p>
+                      <w:pPr>
+                        <w:spacing w:after="0"/>
+                        <w:jc w:val="center"/>
+                        <w:rPr>
+                          <w:sz w:val="28"/>
+                        </w:rPr>
+                      </w:pPr>
+                      <w:r>
+                        <w:rPr>
+                          <w:sz w:val="28"/>
+                        </w:rPr>
+                        <w:t>Padding</w:t>
+                      </w:r>
+                    </w:p>
+                    <w:p>
+                      <w:pPr>
+                        <w:spacing w:after="0"/>
+                        <w:jc w:val="center"/>
+                        <w:rPr>
+                          <w:sz w:val="32"/>
+                        </w:rPr>
+                      </w:pPr>
+                      <w:r>
+                        <w:rPr>
+                          <w:sz w:val="32"/>
+                        </w:rPr>
+                        <w:t>Content</w:t>
+                      </w:r>
+                    </w:p>
+                  </w:txbxContent>
+                </v:textbox>
+                <w10:wrap type="square" anchorx="margin" anchory="margin"/>
+              </v:rect>
+            </w:pict>
+          </mc:Fallback>
+        </mc:AlternateContent>
+      </w:r>
+      <w:r>
+        <w:rPr>
+          <w:sz w:val="32"/>
+        </w:rPr>
+        <w:t>       </w:t>
+      </w:r>
+      <w:r>
+        <w:rPr>
+          <w:sz w:val="32"/>
+        </w:rPr>
+        <w:t>Margin</w:t>
+      </w:r>
+    </w:p>
+    <w:p>
+      <w:pPr>
+        <w:rPr>
+          <w:rFonts w:ascii="Arial" w:hAnsi="Arial" w:cs="Arial"/>
+          <w:b/>
+          <w:sz w:val="26"/>
+          <w:szCs w:val="26"/>
+        </w:rPr>
+      </w:pPr>
+      <w:r>
+        <w:rPr>
+          <w:rFonts w:ascii="Arial" w:hAnsi="Arial" w:cs="Arial"/>
+          <w:b/>
+          <w:noProof/>
+          <w:sz w:val="26"/>
+          <w:szCs w:val="26"/>
+        </w:rPr>
+        <mc:AlternateContent>
+          <mc:Choice Requires="wps">
+            <w:drawing>
+              <wp:anchor distT="0" distB="0" distL="114300" distR="114300" simplePos="0" relativeHeight="251657214" behindDoc="0" locked="0" layoutInCell="1" allowOverlap="1" wp14:anchorId="243757D2" wp14:editId="7A30CFD4">
+                <wp:simplePos x="0" y="0"/>
+                <wp:positionH relativeFrom="column">
+                  <wp:posOffset>2310130</wp:posOffset>
+                </wp:positionH>
+                <wp:positionV relativeFrom="paragraph">
+                  <wp:posOffset>292100</wp:posOffset>
+                </wp:positionV>
+                <wp:extent cx="883285" cy="317500"/>
+                <wp:effectExtent l="0" t="0" r="12065" b="25400"/>
+                <wp:wrapNone/>
+                <wp:docPr id="10" name="Rectangle 10"/>
+                <wp:cNvGraphicFramePr/>
+                <a:graphic xmlns:a="http://schemas.openxmlformats.org/drawingml/2006/main">
+                  <a:graphicData uri="http://schemas.microsoft.com/office/word/2010/wordprocessingShape">
+                    <wps:wsp>
+                      <wps:cNvSpPr/>
+                      <wps:spPr>
+                        <a:xfrm>
+                          <a:off x="0" y="0"/>
+                          <a:ext cx="883285" cy="317500"/>
+                        </a:xfrm>
+                        <a:prstGeom prst="rect">
+                          <a:avLst/>
+                        </a:prstGeom>
+                        <a:solidFill>
+                          <a:schemeClr val="tx1"/>
+                        </a:solidFill>
+                        <a:ln>
+                          <a:solidFill>
+                            <a:schemeClr val="tx1"/>
+                          </a:solidFill>
+                        </a:ln>
+                      </wps:spPr>
+                      <wps:style>
+                        <a:lnRef idx="2">
+                          <a:schemeClr val="accent6"/>
+                        </a:lnRef>
+                        <a:fillRef idx="1">
+                          <a:schemeClr val="lt1"/>
+                        </a:fillRef>
+                        <a:effectRef idx="0">
+                          <a:schemeClr val="accent6"/>
+                        </a:effectRef>
+                        <a:fontRef idx="minor">
+                          <a:schemeClr val="dk1"/>
+                        </a:fontRef>
+                      </wps:style>
+                      <wps:txbx>
+                        <w:txbxContent>
+                          <w:p>
+                            <w:pPr>
+                              <w:rPr>
+                                <w:color w:val="FFFFFF" w:themeColor="background1"/>
+                                <w:sz w:val="28"/>
+                              </w:rPr>
+                            </w:pPr>
+                            <w:r>
+                              <w:rPr>
+                                <w:color w:val="FFFFFF" w:themeColor="background1"/>
+                                <w:sz w:val="28"/>
+                              </w:rPr>
+                              <w:t>Content</w:t>
+                            </w:r>
+                          </w:p>
+                        </w:txbxContent>
+                      </wps:txbx>
+                      <wps:bodyPr rot="0" spcFirstLastPara="0" vertOverflow="overflow" horzOverflow="overflow" vert="horz" wrap="square" lIns="91440" tIns="45720" rIns="91440" bIns="45720" numCol="1" spcCol="0" rtlCol="0" fromWordArt="0" anchor="ctr" anchorCtr="0" forceAA="0" compatLnSpc="1">
+                        <a:prstTxWarp prst="textNoShape">
+                          <a:avLst/>
+                        </a:prstTxWarp>
+                        <a:noAutofit/>
+                      </wps:bodyPr>
+                    </wps:wsp>
+                  </a:graphicData>
+                </a:graphic>
+              </wp:anchor>
+            </w:drawing>
+          </mc:Choice>
+          <mc:Fallback>
+            <w:pict>
+              <v:rect id="Rectangle 10" o:spid="_x0000_s1027" style="position:absolute;margin-left:181.9pt;margin-top:23pt;width:69.55pt;height:25pt;z-index:251657214;visibility:visible;mso-wrap-style:square;mso-wrap-distance-left:9pt;mso-wrap-distance-top:0;mso-wrap-distance-right:9pt;mso-wrap-distance-bottom:0;mso-position-horizontal:absolute;mso-position-horizontal-relative:text;mso-position-vertical:absolute;mso-position-vertical-relative:text;v-text-anchor:middle" o:gfxdata="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" fillcolor="black [3213]" strokecolor="black [3213]" strokeweight="2pt">
+                <v:textbox>
+                  <w:txbxContent>
+                    <w:p>
+                      <w:pPr>
+                        <w:rPr>
+                          <w:color w:val="FFFFFF" w:themeColor="background1"/>
+                          <w:sz w:val="28"/>
+                        </w:rPr>
+                      </w:pPr>
+                      <w:r>
+                        <w:rPr>
+                          <w:color w:val="FFFFFF" w:themeColor="background1"/>
+                          <w:sz w:val="28"/>
+                        </w:rPr>
+                        <w:t>Content</w:t>
+                      </w:r>
+                    </w:p>
+                  </w:txbxContent>
+                </v:textbox>
+              </v:rect>
+            </w:pict>
+          </mc:Fallback>
+        </mc:AlternateContent>
+      </w:r>
+    </w:p>
+    <w:p>
+      <w:pPr>
+        <w:pStyle w:val="ListParagraph"/>
+        <w:rPr>
+          <w:rFonts w:ascii="Arial" w:hAnsi="Arial" w:cs="Arial"/>
+          <w:b/>
+          <w:sz w:val="26"/>
+          <w:szCs w:val="26"/>
+        </w:rPr>
+      </w:pPr>
+    </w:p>
+    <w:p>
+      <w:pPr>
+        <w:pStyle w:val="ListParagraph"/>
+        <w:rPr>
+          <w:rFonts w:ascii="Arial" w:hAnsi="Arial" w:cs="Arial"/>
+          <w:b/>
+          <w:sz w:val="26"/>
+          <w:szCs w:val="26"/>
+        </w:rPr>
+      </w:pPr>
+    </w:p>
+    <w:p>
+      <w:pPr>
+        <w:pStyle w:val="ListParagraph"/>
+        <w:rPr>
+          <w:rFonts w:ascii="Arial" w:hAnsi="Arial" w:cs="Arial"/>
+          <w:b/>
+          <w:sz w:val="26"/>
+          <w:szCs w:val="26"/>
+        </w:rPr>
+      </w:pPr>
+      <w:r>
+        <w:rPr>
+          <w:rFonts w:ascii="Arial" w:hAnsi="Arial" w:cs="Arial"/>
+          <w:b/>
+          <w:sz w:val="26"/>
+          <w:szCs w:val="26"/>
+        </w:rPr>
+        <w:t>Cascading- It means that styles can fall from one style sheet to another, enabling multiplestyle sheets to be used on one HTML document.</w:t>
+      </w:r>
+    </w:p>
+    <w:p>
+      <w:pPr>
+        <w:pStyle w:val="ListParagraph"/>
+        <w:rPr>
+          <w:rFonts w:ascii="Arial" w:hAnsi="Arial" w:cs="Arial"/>
+          <w:b/>
+          <w:sz w:val="26"/>
+          <w:szCs w:val="26"/>
+        </w:rPr>
+      </w:pPr>
+    </w:p>
+    <w:p>
+      <w:pPr>
+        <w:pStyle w:val="ListParagraph"/>
+        <w:rPr>
+          <w:rFonts w:ascii="Arial" w:hAnsi="Arial" w:cs="Arial"/>
+          <w:b/>
+          <w:sz w:val="26"/>
+          <w:szCs w:val="26"/>
+        </w:rPr>
+      </w:pPr>
+      <w:r>
+        <w:rPr>
+          <w:rFonts w:ascii="Arial" w:hAnsi="Arial" w:cs="Arial"/>
+          <w:b/>
+          <w:sz w:val="26"/>
+          <w:szCs w:val="26"/>
+        </w:rPr>
+        <w:t>Void/</w:t>
+      </w:r>
+      <w:r>
+        <w:rPr>
+          <w:rFonts w:ascii="Arial" w:hAnsi="Arial" w:cs="Arial"/>
+          <w:b/>
+          <w:sz w:val="26"/>
+          <w:szCs w:val="26"/>
+        </w:rPr>
+        <w:t>Self closing document-</w:t>
+      </w:r>
+      <w:r>
+        <w:rPr>
+          <w:rFonts w:ascii="Arial" w:hAnsi="Arial" w:cs="Arial"/>
+          <w:b/>
+          <w:sz w:val="26"/>
+          <w:szCs w:val="26"/>
+        </w:rPr>
+        <w:t xml:space="preserve"> Void elements don’t have closing tags and don’t wrap any content because they are the content.</w:t>
+      </w:r>
+    </w:p>
+    <w:p>
+      <w:pPr>
+        <w:pStyle w:val="ListParagraph"/>
+        <w:rPr>
+          <w:rFonts w:ascii="Arial" w:hAnsi="Arial" w:cs="Arial"/>
+          <w:b/>
+          <w:sz w:val="26"/>
+          <w:szCs w:val="26"/>
+        </w:rPr>
+      </w:pPr>
+      <w:r>
+        <w:rPr>
+          <w:rFonts w:ascii="Arial" w:hAnsi="Arial" w:cs="Arial"/>
+          <w:b/>
+          <w:sz w:val="26"/>
+          <w:szCs w:val="26"/>
+        </w:rPr>
+        <w:t xml:space="preserve"> </w:t>
+      </w:r>
+      <w:r>
+        <w:rPr>
+          <w:rFonts w:ascii="Arial" w:hAnsi="Arial" w:cs="Arial"/>
+          <w:b/>
+          <w:sz w:val="26"/>
+          <w:szCs w:val="26"/>
+        </w:rPr>
+        <w:t>* Previous xhtml required self close</w:t>
+      </w:r>
+      <w:r>
+        <w:rPr>
+          <w:rFonts w:ascii="Arial" w:hAnsi="Arial" w:cs="Arial"/>
+          <w:b/>
+          <w:sz w:val="26"/>
+          <w:szCs w:val="26"/>
+        </w:rPr>
+        <w:t xml:space="preserve"> &lt;hr/&gt;</w:t>
+      </w:r>
+      <w:r>
+        <w:rPr>
+          <w:rFonts w:ascii="Arial" w:hAnsi="Arial" w:cs="Arial"/>
+          <w:b/>
+          <w:sz w:val="26"/>
+          <w:szCs w:val="26"/>
+        </w:rPr>
+        <w:t xml:space="preserve"> but html 5 does not.</w:t>
+      </w:r>
+    </w:p>
+    <w:p>
+      <w:pPr>
+        <w:pStyle w:val="ListParagraph"/>
+        <w:rPr>
+          <w:rFonts w:ascii="Arial" w:hAnsi="Arial" w:cs="Arial"/>
+          <w:b/>
+          <w:sz w:val="26"/>
+          <w:szCs w:val="26"/>
+        </w:rPr>
+      </w:pPr>
+      <w:r>
+        <w:rPr>
+          <w:rFonts w:ascii="Arial" w:hAnsi="Arial" w:cs="Arial"/>
+          <w:b/>
+          <w:sz w:val="26"/>
+          <w:szCs w:val="26"/>
+        </w:rPr>
+        <w:t>&lt;area&gt;, &lt;base&gt;, &lt;br&gt;, &lt; col&gt;, &lt;embed&gt;, &lt;hr&gt;, &lt;img&gt;, &lt;input&gt;, &lt;keygen&gt;, &lt;link&gt;, &lt;menuitem&gt;, &lt;meta&gt;, &lt;source&gt;, &lt;track&gt;, &lt;wbr&gt;</w:t>
+      </w:r>
+    </w:p>
+    <w:p>
+      <w:pPr>
+        <w:ind w:firstLine="720"/>
+        <w:rPr>
+          <w:rFonts w:ascii="Arial" w:hAnsi="Arial" w:cs="Arial"/>
+          <w:b/>
+          <w:sz w:val="26"/>
+          <w:szCs w:val="26"/>
+        </w:rPr>
+      </w:pPr>
+      <w:r>
+        <w:rPr>
+          <w:rFonts w:ascii="Arial" w:hAnsi="Arial" w:cs="Arial"/>
+          <w:b/>
+          <w:sz w:val="26"/>
+          <w:szCs w:val="26"/>
+        </w:rPr>
+        <w:t>DOM (Document Object Model)</w:t>
+      </w:r>
+    </w:p>
+    <w:p>
+      <w:pPr>
+        <w:pStyle w:val="ListParagraph"/>
+        <w:rPr>
+          <w:rFonts w:ascii="Arial" w:hAnsi="Arial" w:cs="Arial"/>
+          <w:b/>
+          <w:sz w:val="26"/>
+          <w:szCs w:val="26"/>
+        </w:rPr>
+      </w:pPr>
+    </w:p>
+    <w:p>
+      <w:pPr>
+        <w:pStyle w:val="ListParagraph"/>
+        <w:rPr>
+          <w:rFonts w:ascii="Arial" w:hAnsi="Arial" w:cs="Arial"/>
+          <w:b/>
+          <w:sz w:val="26"/>
+          <w:szCs w:val="26"/>
+        </w:rPr>
+      </w:pPr>
+      <w:r>
+        <w:rPr>
+          <w:rFonts w:ascii="Arial" w:hAnsi="Arial" w:cs="Arial"/>
+          <w:b/>
+          <w:sz w:val="26"/>
+          <w:szCs w:val="26"/>
+        </w:rPr>
+        <w:tab/>
+      </w:r>
+      <w:r>
+        <w:rPr>
+          <w:rFonts w:ascii="Arial" w:hAnsi="Arial" w:cs="Arial"/>
+          <w:b/>
+          <w:sz w:val="26"/>
+          <w:szCs w:val="26"/>
+        </w:rPr>
+        <w:tab/>
+      </w:r>
+      <w:r>
+        <w:rPr>
+          <w:rFonts w:ascii="Arial" w:hAnsi="Arial" w:cs="Arial"/>
+          <w:b/>
+          <w:sz w:val="26"/>
+          <w:szCs w:val="26"/>
+        </w:rPr>
+        <w:tab/>
+        <w:t>Body</w:t>
+      </w:r>
+    </w:p>
+    <w:p>
+      <w:pPr>
+        <w:pStyle w:val="ListParagraph"/>
+        <w:rPr>
+          <w:rFonts w:ascii="Arial" w:hAnsi="Arial" w:cs="Arial"/>
+          <w:b/>
+          <w:sz w:val="26"/>
+          <w:szCs w:val="26"/>
+        </w:rPr>
+      </w:pPr>
+      <w:r>
+        <w:rPr>
+          <w:rFonts w:ascii="Arial" w:hAnsi="Arial" w:cs="Arial"/>
+          <w:b/>
+          <w:noProof/>
+          <w:sz w:val="26"/>
+          <w:szCs w:val="26"/>
+        </w:rPr>
+        <mc:AlternateContent>
+          <mc:Choice Requires="wps">
+            <w:drawing>
+              <wp:anchor distT="0" distB="0" distL="114300" distR="114300" simplePos="0" relativeHeight="251663360" behindDoc="0" locked="0" layoutInCell="1" allowOverlap="1" wp14:anchorId="539BE5CB" wp14:editId="1ECB79E2">
+                <wp:simplePos x="0" y="0"/>
+                <wp:positionH relativeFrom="column">
+                  <wp:posOffset>3464960</wp:posOffset>
+                </wp:positionH>
+                <wp:positionV relativeFrom="paragraph">
+                  <wp:posOffset>195530</wp:posOffset>
+                </wp:positionV>
+                <wp:extent cx="215757" cy="400393"/>
+                <wp:effectExtent l="0" t="0" r="51435" b="57150"/>
+                <wp:wrapNone/>
+                <wp:docPr id="16" name="Straight Arrow Connector 16"/>
+                <wp:cNvGraphicFramePr/>
+                <a:graphic xmlns:a="http://schemas.openxmlformats.org/drawingml/2006/main">
+                  <a:graphicData uri="http://schemas.microsoft.com/office/word/2010/wordprocessingShape">
+                    <wps:wsp>
+                      <wps:cNvCnPr/>
+                      <wps:spPr>
+                        <a:xfrm>
+                          <a:off x="0" y="0"/>
+                          <a:ext cx="215757" cy="400393"/>
+                        </a:xfrm>
+                        <a:prstGeom prst="straightConnector1">
+                          <a:avLst/>
+                        </a:prstGeom>
+                        <a:ln>
+                          <a:tailEnd type="arrow"/>
+                        </a:ln>
+                      </wps:spPr>
+                      <wps:style>
+                        <a:lnRef idx="1">
+                          <a:schemeClr val="accent1"/>
+                        </a:lnRef>
+                        <a:fillRef idx="0">
+                          <a:schemeClr val="accent1"/>
+                        </a:fillRef>
+                        <a:effectRef idx="0">
+                          <a:schemeClr val="accent1"/>
+                        </a:effectRef>
+                        <a:fontRef idx="minor">
+                          <a:schemeClr val="tx1"/>
+                        </a:fontRef>
+                      </wps:style>
+                      <wps:bodyPr/>
+                    </wps:wsp>
+                  </a:graphicData>
+                </a:graphic>
+                <wp14:sizeRelH relativeFrom="margin">
+                  <wp14:pctWidth>0</wp14:pctWidth>
+                </wp14:sizeRelH>
+                <wp14:sizeRelV relativeFrom="margin">
+                  <wp14:pctHeight>0</wp14:pctHeight>
+                </wp14:sizeRelV>
+              </wp:anchor>
+            </w:drawing>
+          </mc:Choice>
+          <mc:Fallback>
+            <w:pict>
+              <v:shapetype id="_x0000_t32" coordsize="21600,21600" o:spt="32" o:oned="t" path="m,l21600,21600e" filled="f">
+                <v:path arrowok="t" fillok="f" o:connecttype="none"/>
+                <o:lock v:ext="edit" shapetype="t"/>
+              </v:shapetype>
+              <v:shape id="Straight Arrow Connector 16" o:spid="_x0000_s1026" type="#_x0000_t32" style="position:absolute;margin-left:272.85pt;margin-top:15.4pt;width:17pt;height:31.55pt;z-index:251663360;visibility:visible;mso-wrap-style:square;mso-width-percent:0;mso-height-percent:0;mso-wrap-distance-left:9pt;mso-wrap-distance-top:0;mso-wrap-distance-right:9pt;mso-wrap-distance-bottom:0;mso-position-horizontal:absolute;mso-position-horizontal-relative:text;mso-position-vertical:absolute;mso-position-vertical-relative:text;mso-width-percent:0;mso-height-percent:0;mso-width-relative:margin;mso-height-relative:margin" o:gfxdata="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" strokecolor="#4579b8 [3044]">
+                <v:stroke endarrow="open"/>
+              </v:shape>
+            </w:pict>
+          </mc:Fallback>
+        </mc:AlternateContent>
+      </w:r>
+      <w:r>
+        <w:rPr>
+          <w:rFonts w:ascii="Arial" w:hAnsi="Arial" w:cs="Arial"/>
+          <w:b/>
+          <w:sz w:val="26"/>
+          <w:szCs w:val="26"/>
+        </w:rPr>
+        <w:t>h1----------------------P-----------------------UL</w:t>
+      </w:r>
+    </w:p>
+    <w:p>
+      <w:pPr>
+        <w:pStyle w:val="ListParagraph"/>
+        <w:rPr>
+          <w:rFonts w:ascii="Arial" w:hAnsi="Arial" w:cs="Arial"/>
+          <w:b/>
+          <w:sz w:val="26"/>
+          <w:szCs w:val="26"/>
+        </w:rPr>
+      </w:pPr>
+      <w:r>
+        <w:rPr>
+          <w:rFonts w:ascii="Arial" w:hAnsi="Arial" w:cs="Arial"/>
+          <w:b/>
+          <w:noProof/>
+          <w:sz w:val="26"/>
+          <w:szCs w:val="26"/>
+        </w:rPr>
+        <mc:AlternateContent>
+          <mc:Choice Requires="wps">
+            <w:drawing>
+              <wp:anchor distT="0" distB="0" distL="114300" distR="114300" simplePos="0" relativeHeight="251662336" behindDoc="0" locked="0" layoutInCell="1" allowOverlap="1" wp14:anchorId="0F44AB26" wp14:editId="58669823">
+                <wp:simplePos x="0" y="0"/>
+                <wp:positionH relativeFrom="column">
+                  <wp:posOffset>3259455</wp:posOffset>
+                </wp:positionH>
+                <wp:positionV relativeFrom="paragraph">
+                  <wp:posOffset>130810</wp:posOffset>
+                </wp:positionV>
+                <wp:extent cx="71120" cy="245745"/>
+                <wp:effectExtent l="57150" t="0" r="43180" b="59055"/>
+                <wp:wrapNone/>
+                <wp:docPr id="15" name="Straight Arrow Connector 15"/>
+                <wp:cNvGraphicFramePr/>
+                <a:graphic xmlns:a="http://schemas.openxmlformats.org/drawingml/2006/main">
+                  <a:graphicData uri="http://schemas.microsoft.com/office/word/2010/wordprocessingShape">
+                    <wps:wsp>
+                      <wps:cNvCnPr/>
+                      <wps:spPr>
+                        <a:xfrm flipH="1">
+                          <a:off x="0" y="0"/>
+                          <a:ext cx="71120" cy="245745"/>
+                        </a:xfrm>
+                        <a:prstGeom prst="straightConnector1">
+                          <a:avLst/>
+                        </a:prstGeom>
+                        <a:ln>
+                          <a:tailEnd type="arrow"/>
+                        </a:ln>
+                      </wps:spPr>
+                      <wps:style>
+                        <a:lnRef idx="1">
+                          <a:schemeClr val="accent1"/>
+                        </a:lnRef>
+                        <a:fillRef idx="0">
+                          <a:schemeClr val="accent1"/>
+                        </a:fillRef>
+                        <a:effectRef idx="0">
+                          <a:schemeClr val="accent1"/>
+                        </a:effectRef>
+                        <a:fontRef idx="minor">
+                          <a:schemeClr val="tx1"/>
+                        </a:fontRef>
+                      </wps:style>
+                      <wps:bodyPr/>
+                    </wps:wsp>
+                  </a:graphicData>
+                </a:graphic>
+                <wp14:sizeRelH relativeFrom="margin">
+                  <wp14:pctWidth>0</wp14:pctWidth>
+                </wp14:sizeRelH>
+                <wp14:sizeRelV relativeFrom="margin">
+                  <wp14:pctHeight>0</wp14:pctHeight>
+                </wp14:sizeRelV>
+              </wp:anchor>
+            </w:drawing>
+          </mc:Choice>
+          <mc:Fallback>
+            <w:pict>
+              <v:shape id="Straight Arrow Connector 15" o:spid="_x0000_s1026" type="#_x0000_t32" style="position:absolute;margin-left:256.65pt;margin-top:10.3pt;width:5.6pt;height:19.35pt;flip:x;z-index:251662336;visibility:visible;mso-wrap-style:square;mso-width-percent:0;mso-height-percent:0;mso-wrap-distance-left:9pt;mso-wrap-distance-top:0;mso-wrap-distance-right:9pt;mso-wrap-distance-bottom:0;mso-position-horizontal:absolute;mso-position-horizontal-relative:text;mso-position-vertical:absolute;mso-position-vertical-relative:text;mso-width-percent:0;mso-height-percent:0;mso-width-relative:margin;mso-height-relative:margin" o:gfxdata="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" strokecolor="#4579b8 [3044]">
+                <v:stroke endarrow="open"/>
+              </v:shape>
+            </w:pict>
+          </mc:Fallback>
+        </mc:AlternateContent>
+      </w:r>
+      <w:r>
+        <w:rPr>
+          <w:rFonts w:ascii="Arial" w:hAnsi="Arial" w:cs="Arial"/>
+          <w:b/>
+          <w:noProof/>
+          <w:sz w:val="26"/>
+          <w:szCs w:val="26"/>
+        </w:rPr>
+        <mc:AlternateContent>
+          <mc:Choice Requires="wps">
+            <w:drawing>
+              <wp:anchor distT="0" distB="0" distL="114300" distR="114300" simplePos="0" relativeHeight="251661312" behindDoc="0" locked="0" layoutInCell="1" allowOverlap="1" wp14:anchorId="3B3C0098" wp14:editId="07EFA2C9">
+                <wp:simplePos x="0" y="0"/>
+                <wp:positionH relativeFrom="column">
+                  <wp:posOffset>2858784</wp:posOffset>
+                </wp:positionH>
+                <wp:positionV relativeFrom="paragraph">
+                  <wp:posOffset>7913</wp:posOffset>
+                </wp:positionV>
+                <wp:extent cx="472612" cy="369869"/>
+                <wp:effectExtent l="38100" t="0" r="22860" b="49530"/>
+                <wp:wrapNone/>
+                <wp:docPr id="12" name="Straight Arrow Connector 12"/>
+                <wp:cNvGraphicFramePr/>
+                <a:graphic xmlns:a="http://schemas.openxmlformats.org/drawingml/2006/main">
+                  <a:graphicData uri="http://schemas.microsoft.com/office/word/2010/wordprocessingShape">
+                    <wps:wsp>
+                      <wps:cNvCnPr/>
+                      <wps:spPr>
+                        <a:xfrm flipH="1">
+                          <a:off x="0" y="0"/>
+                          <a:ext cx="472612" cy="369869"/>
+                        </a:xfrm>
+                        <a:prstGeom prst="straightConnector1">
+                          <a:avLst/>
+                        </a:prstGeom>
+                        <a:ln>
+                          <a:tailEnd type="arrow"/>
+                        </a:ln>
+                      </wps:spPr>
+                      <wps:style>
+                        <a:lnRef idx="1">
+                          <a:schemeClr val="accent1"/>
+                        </a:lnRef>
+                        <a:fillRef idx="0">
+                          <a:schemeClr val="accent1"/>
+                        </a:fillRef>
+                        <a:effectRef idx="0">
+                          <a:schemeClr val="accent1"/>
+                        </a:effectRef>
+                        <a:fontRef idx="minor">
+                          <a:schemeClr val="tx1"/>
+                        </a:fontRef>
+                      </wps:style>
+                      <wps:bodyPr/>
+                    </wps:wsp>
+                  </a:graphicData>
+                </a:graphic>
+              </wp:anchor>
+            </w:drawing>
+          </mc:Choice>
+          <mc:Fallback>
+            <w:pict>
+              <v:shape id="Straight Arrow Connector 12" o:spid="_x0000_s1026" type="#_x0000_t32" style="position:absolute;margin-left:225.1pt;margin-top:.6pt;width:37.2pt;height:29.1pt;flip:x;z-index:251661312;visibility:visible;mso-wrap-style:square;mso-wrap-distance-left:9pt;mso-wrap-distance-top:0;mso-wrap-distance-right:9pt;mso-wrap-distance-bottom:0;mso-position-horizontal:absolute;mso-position-horizontal-relative:text;mso-position-vertical:absolute;mso-position-vertical-relative:text" o:gfxdata="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" strokecolor="#4579b8 [3044]">
+                <v:stroke endarrow="open"/>
+              </v:shape>
+            </w:pict>
+          </mc:Fallback>
+        </mc:AlternateContent>
+      </w:r>
+      <w:r>
+        <w:rPr>
+          <w:rFonts w:ascii="Arial" w:hAnsi="Arial" w:cs="Arial"/>
+          <w:b/>
+          <w:sz w:val="26"/>
+          <w:szCs w:val="26"/>
+        </w:rPr>
+        <w:t xml:space="preserve">       siblings</w:t>
+      </w:r>
+      <w:r>
+        <w:rPr>
+          <w:rFonts w:ascii="Arial" w:hAnsi="Arial" w:cs="Arial"/>
+          <w:b/>
+          <w:sz w:val="26"/>
+          <w:szCs w:val="26"/>
+        </w:rPr>
+        <w:tab/>
+      </w:r>
+      <w:r>
+        <w:rPr>
+          <w:rFonts w:ascii="Arial" w:hAnsi="Arial" w:cs="Arial"/>
+          <w:b/>
+          <w:sz w:val="26"/>
+          <w:szCs w:val="26"/>
+        </w:rPr>
+        <w:tab/>
+        <w:t>siblings</w:t>
+      </w:r>
+    </w:p>
+    <w:p>
+      <w:pPr>
+        <w:pStyle w:val="ListParagraph"/>
+        <w:rPr>
+          <w:rFonts w:ascii="Arial" w:hAnsi="Arial" w:cs="Arial"/>
+          <w:b/>
+          <w:sz w:val="26"/>
+          <w:szCs w:val="26"/>
+        </w:rPr>
+      </w:pPr>
+    </w:p>
+    <w:p>
+      <w:pPr>
+        <w:pStyle w:val="ListParagraph"/>
+        <w:rPr>
+          <w:rFonts w:ascii="Arial" w:hAnsi="Arial" w:cs="Arial"/>
+          <w:b/>
+          <w:sz w:val="26"/>
+          <w:szCs w:val="26"/>
+        </w:rPr>
+      </w:pPr>
+      <w:r>
+        <w:rPr>
+          <w:rFonts w:ascii="Arial" w:hAnsi="Arial" w:cs="Arial"/>
+          <w:b/>
+          <w:sz w:val="26"/>
+          <w:szCs w:val="26"/>
+        </w:rPr>
+        <w:tab/>
+      </w:r>
+      <w:r>
+        <w:rPr>
+          <w:rFonts w:ascii="Arial" w:hAnsi="Arial" w:cs="Arial"/>
+          <w:b/>
+          <w:sz w:val="26"/>
+          <w:szCs w:val="26"/>
+        </w:rPr>
+        <w:tab/>
+      </w:r>
+      <w:r>
+        <w:rPr>
+          <w:rFonts w:ascii="Arial" w:hAnsi="Arial" w:cs="Arial"/>
+          <w:b/>
+          <w:sz w:val="26"/>
+          <w:szCs w:val="26"/>
+        </w:rPr>
+        <w:tab/>
+      </w:r>
+      <w:r>
+        <w:rPr>
+          <w:rFonts w:ascii="Arial" w:hAnsi="Arial" w:cs="Arial"/>
+          <w:b/>
+          <w:sz w:val="26"/>
+          <w:szCs w:val="26"/>
+        </w:rPr>
+        <w:tab/>
+      </w:r>
+      <w:r>
+        <w:rPr>
+          <w:rFonts w:ascii="Arial" w:hAnsi="Arial" w:cs="Arial"/>
+          <w:b/>
+          <w:sz w:val="26"/>
+          <w:szCs w:val="26"/>
+        </w:rPr>
+        <w:tab/>
+        <w:t>li       li        li   (Children of UL)</w:t>
+      </w:r>
+    </w:p>
+    <w:p>
+      <w:pPr>
+        <w:pStyle w:val="ListParagraph"/>
+        <w:rPr>
+          <w:rFonts w:ascii="Arial" w:hAnsi="Arial" w:cs="Arial"/>
+          <w:b/>
+          <w:sz w:val="26"/>
+          <w:szCs w:val="26"/>
+          <w:u w:val="single"/>
+        </w:rPr>
+      </w:pPr>
+      <w:r>
+        <w:rPr>
+          <w:rFonts w:ascii="Arial" w:hAnsi="Arial" w:cs="Arial"/>
+          <w:b/>
+          <w:sz w:val="26"/>
+          <w:szCs w:val="26"/>
+          <w:u w:val="single"/>
+        </w:rPr>
+        <w:t>Text Editor</w:t>
+      </w:r>
+    </w:p>
+    <w:p>
+      <w:pPr>
+        <w:pStyle w:val="ListParagraph"/>
+        <w:rPr>
+          <w:rFonts w:ascii="Arial" w:hAnsi="Arial" w:cs="Arial"/>
+          <w:b/>
+          <w:sz w:val="26"/>
+          <w:szCs w:val="26"/>
+          <w:u w:val="single"/>
+        </w:rPr>
+      </w:pPr>
+    </w:p>
+    <w:p>
+      <w:pPr>
+        <w:pStyle w:val="ListParagraph"/>
+        <w:rPr>
+          <w:rFonts w:ascii="Arial" w:hAnsi="Arial" w:cs="Arial"/>
+          <w:b/>
+          <w:sz w:val="26"/>
+          <w:szCs w:val="26"/>
+        </w:rPr>
+      </w:pPr>
+      <w:r>
+        <w:rPr>
+          <w:rFonts w:ascii="Arial" w:hAnsi="Arial" w:cs="Arial"/>
+          <w:b/>
+          <w:sz w:val="26"/>
+          <w:szCs w:val="26"/>
+        </w:rPr>
+        <w:t>HTML</w:t>
+      </w:r>
+      <w:r>
+        <w:rPr>
+          <w:rFonts w:ascii="Arial" w:hAnsi="Arial" w:cs="Arial"/>
+          <w:b/>
+          <w:sz w:val="26"/>
+          <w:szCs w:val="26"/>
+        </w:rPr>
+        <w:t>, Notepad, Visual Studio,</w:t>
+      </w:r>
+      <w:r>
+        <w:rPr>
+          <w:rFonts w:ascii="Arial" w:hAnsi="Arial" w:cs="Arial"/>
+          <w:b/>
+          <w:sz w:val="26"/>
+          <w:szCs w:val="26"/>
+        </w:rPr>
+        <w:t xml:space="preserve"> Sublim</w:t>
+      </w:r>
       <w:bookmarkStart w:id="0" w:name="_GoBack"/>
       <w:bookmarkEnd w:id="0"/>
-    </w:p>
-    <w:p>
-      <w:pPr>
-        <w:pStyle w:val="ListParagraph"/>
-        <w:rPr>
-          <w:rFonts w:ascii="Times New Roman" w:hAnsi="Times New Roman" w:cs="Times New Roman"/>
-          <w:b/>
-          <w:sz w:val="32"/>
-          <w:szCs w:val="32"/>
-        </w:rPr>
-      </w:pPr>
-    </w:p>
-    <w:p>
-      <w:pPr>
-        <w:rPr>
-          <w:rFonts w:ascii="Arial" w:hAnsi="Arial" w:cs="Arial"/>
-          <w:b/>
-          <w:sz w:val="26"/>
-          <w:szCs w:val="26"/>
-        </w:rPr>
-      </w:pPr>
-    </w:p>
-    <w:p>
-      <w:pPr>
-        <w:pStyle w:val="ListParagraph"/>
-        <w:rPr>
-          <w:rFonts w:ascii="Arial" w:hAnsi="Arial" w:cs="Arial"/>
-          <w:b/>
-          <w:sz w:val="26"/>
-          <w:szCs w:val="26"/>
-        </w:rPr>
-      </w:pPr>
-    </w:p>
-    <w:p>
-      <w:pPr>
-        <w:pStyle w:val="ListParagraph"/>
-        <w:rPr>
-          <w:rFonts w:ascii="Arial" w:hAnsi="Arial" w:cs="Arial"/>
-          <w:b/>
-          <w:sz w:val="26"/>
-          <w:szCs w:val="26"/>
-        </w:rPr>
-      </w:pPr>
-    </w:p>
-    <w:p>
-      <w:pPr>
-        <w:ind w:left="360"/>
-        <w:rPr>
-          <w:rFonts w:ascii="Arial" w:hAnsi="Arial" w:cs="Arial"/>
-          <w:b/>
-          <w:sz w:val="26"/>
-          <w:szCs w:val="26"/>
-        </w:rPr>
-      </w:pPr>
-    </w:p>
-    <w:p>
-      <w:pPr>
-        <w:pStyle w:val="ListParagraph"/>
-        <w:rPr>
-          <w:rFonts w:ascii="Arial" w:hAnsi="Arial" w:cs="Arial"/>
-          <w:b/>
-          <w:sz w:val="26"/>
-          <w:szCs w:val="26"/>
-        </w:rPr>
-      </w:pPr>
-    </w:p>
-    <w:p>
-      <w:pPr>
-        <w:rPr>
-          <w:rFonts w:ascii="Arial" w:hAnsi="Arial" w:cs="Arial"/>
-          <w:b/>
-          <w:sz w:val="26"/>
-          <w:szCs w:val="26"/>
-        </w:rPr>
-      </w:pPr>
-    </w:p>
-    <w:p>
-      <w:pPr>
-        <w:rPr>
-          <w:rFonts w:ascii="Arial" w:hAnsi="Arial" w:cs="Arial"/>
-          <w:b/>
-          <w:sz w:val="26"/>
-          <w:szCs w:val="26"/>
-        </w:rPr>
-      </w:pPr>
+      <w:r>
+        <w:rPr>
+          <w:rFonts w:ascii="Arial" w:hAnsi="Arial" w:cs="Arial"/>
+          <w:b/>
+          <w:sz w:val="26"/>
+          <w:szCs w:val="26"/>
+        </w:rPr>
+        <w:t>e Text, Brackets, Atom</w:t>
+      </w:r>
+    </w:p>
+    <w:p>
+      <w:pPr>
+        <w:pStyle w:val="ListParagraph"/>
+        <w:rPr>
+          <w:rFonts w:ascii="Arial" w:hAnsi="Arial" w:cs="Arial"/>
+          <w:b/>
+          <w:sz w:val="26"/>
+          <w:szCs w:val="26"/>
+        </w:rPr>
+      </w:pPr>
+    </w:p>
+    <w:p>
+      <w:pPr>
+        <w:pStyle w:val="ListParagraph"/>
+        <w:rPr>
+          <w:rFonts w:ascii="Arial" w:hAnsi="Arial" w:cs="Arial"/>
+          <w:b/>
+          <w:sz w:val="26"/>
+          <w:szCs w:val="26"/>
+          <w:u w:val="single"/>
+        </w:rPr>
+      </w:pPr>
+      <w:r>
+        <w:rPr>
+          <w:rFonts w:ascii="Arial" w:hAnsi="Arial" w:cs="Arial"/>
+          <w:b/>
+          <w:sz w:val="26"/>
+          <w:szCs w:val="26"/>
+          <w:u w:val="single"/>
+        </w:rPr>
+        <w:t>HTML Comment</w:t>
+      </w:r>
+    </w:p>
+    <w:p>
+      <w:pPr>
+        <w:pStyle w:val="ListParagraph"/>
+        <w:rPr>
+          <w:rFonts w:ascii="Arial" w:hAnsi="Arial" w:cs="Arial"/>
+          <w:b/>
+          <w:sz w:val="26"/>
+          <w:szCs w:val="26"/>
+          <w:u w:val="single"/>
+        </w:rPr>
+      </w:pPr>
+    </w:p>
+    <w:p>
+      <w:pPr>
+        <w:pStyle w:val="ListParagraph"/>
+        <w:rPr>
+          <w:rFonts w:ascii="Arial" w:hAnsi="Arial" w:cs="Arial"/>
+          <w:b/>
+          <w:sz w:val="26"/>
+          <w:szCs w:val="26"/>
+        </w:rPr>
+      </w:pPr>
+      <w:r>
+        <w:rPr>
+          <w:rFonts w:ascii="Arial" w:hAnsi="Arial" w:cs="Arial"/>
+          <w:b/>
+          <w:sz w:val="26"/>
+          <w:szCs w:val="26"/>
+        </w:rPr>
+        <w:t>&lt;!__// In</w:t>
+      </w:r>
+      <w:r>
+        <w:rPr>
+          <w:rFonts w:ascii="Arial" w:hAnsi="Arial" w:cs="Arial"/>
+          <w:b/>
+          <w:sz w:val="26"/>
+          <w:szCs w:val="26"/>
+        </w:rPr>
+        <w:t>t</w:t>
+      </w:r>
+      <w:r>
+        <w:rPr>
+          <w:rFonts w:ascii="Arial" w:hAnsi="Arial" w:cs="Arial"/>
+          <w:b/>
+          <w:sz w:val="26"/>
+          <w:szCs w:val="26"/>
+        </w:rPr>
+        <w:t>ro__&gt;</w:t>
+      </w:r>
+    </w:p>
+    <w:p>
+      <w:pPr>
+        <w:pStyle w:val="ListParagraph"/>
+        <w:rPr>
+          <w:rFonts w:ascii="Arial" w:hAnsi="Arial" w:cs="Arial"/>
+          <w:b/>
+          <w:sz w:val="26"/>
+          <w:szCs w:val="26"/>
+        </w:rPr>
+      </w:pPr>
+    </w:p>
+    <w:p>
+      <w:pPr>
+        <w:pStyle w:val="ListParagraph"/>
+        <w:rPr>
+          <w:rFonts w:ascii="Arial" w:hAnsi="Arial" w:cs="Arial"/>
+          <w:b/>
+          <w:sz w:val="26"/>
+          <w:szCs w:val="26"/>
+          <w:u w:val="single"/>
+        </w:rPr>
+      </w:pPr>
+      <w:r>
+        <w:rPr>
+          <w:rFonts w:ascii="Arial" w:hAnsi="Arial" w:cs="Arial"/>
+          <w:b/>
+          <w:sz w:val="26"/>
+          <w:szCs w:val="26"/>
+          <w:u w:val="single"/>
+        </w:rPr>
+        <w:t>External CSS</w:t>
+      </w:r>
+    </w:p>
+    <w:p>
+      <w:pPr>
+        <w:pStyle w:val="ListParagraph"/>
+        <w:rPr>
+          <w:rFonts w:ascii="Arial" w:hAnsi="Arial" w:cs="Arial"/>
+          <w:b/>
+          <w:sz w:val="26"/>
+          <w:szCs w:val="26"/>
+        </w:rPr>
+      </w:pPr>
+      <w:r>
+        <w:rPr>
+          <w:rFonts w:ascii="Arial" w:hAnsi="Arial" w:cs="Arial"/>
+          <w:b/>
+          <w:sz w:val="26"/>
+          <w:szCs w:val="26"/>
+        </w:rPr>
+        <w:t xml:space="preserve"> </w:t>
+      </w:r>
+    </w:p>
+    <w:p>
+      <w:pPr>
+        <w:pStyle w:val="ListParagraph"/>
+        <w:numPr>
+          <w:ilvl w:val="0"/>
+          <w:numId w:val="31"/>
+        </w:numPr>
+        <w:rPr>
+          <w:rFonts w:ascii="Arial" w:hAnsi="Arial" w:cs="Arial"/>
+          <w:b/>
+          <w:sz w:val="26"/>
+          <w:szCs w:val="26"/>
+        </w:rPr>
+      </w:pPr>
+      <w:r>
+        <w:rPr>
+          <w:rFonts w:ascii="Arial" w:hAnsi="Arial" w:cs="Arial"/>
+          <w:b/>
+          <w:sz w:val="26"/>
+          <w:szCs w:val="26"/>
+        </w:rPr>
+        <w:lastRenderedPageBreak/>
+        <w:t>A separate css file with a.css file extension.</w:t>
+      </w:r>
+    </w:p>
+    <w:p>
+      <w:pPr>
+        <w:pStyle w:val="ListParagraph"/>
+        <w:numPr>
+          <w:ilvl w:val="0"/>
+          <w:numId w:val="31"/>
+        </w:numPr>
+        <w:rPr>
+          <w:rFonts w:ascii="Arial" w:hAnsi="Arial" w:cs="Arial"/>
+          <w:b/>
+          <w:sz w:val="26"/>
+          <w:szCs w:val="26"/>
+        </w:rPr>
+      </w:pPr>
+      <w:r>
+        <w:rPr>
+          <w:rFonts w:ascii="Arial" w:hAnsi="Arial" w:cs="Arial"/>
+          <w:b/>
+          <w:sz w:val="26"/>
+          <w:szCs w:val="26"/>
+        </w:rPr>
+        <w:t>Always reference within the &lt;head&gt;</w:t>
+      </w:r>
+    </w:p>
+    <w:p>
+      <w:pPr>
+        <w:pStyle w:val="ListParagraph"/>
+        <w:numPr>
+          <w:ilvl w:val="0"/>
+          <w:numId w:val="31"/>
+        </w:numPr>
+        <w:rPr>
+          <w:rFonts w:ascii="Arial" w:hAnsi="Arial" w:cs="Arial"/>
+          <w:b/>
+          <w:sz w:val="26"/>
+          <w:szCs w:val="26"/>
+        </w:rPr>
+      </w:pPr>
+      <w:r>
+        <w:rPr>
+          <w:rFonts w:ascii="Arial" w:hAnsi="Arial" w:cs="Arial"/>
+          <w:b/>
+          <w:sz w:val="26"/>
+          <w:szCs w:val="26"/>
+        </w:rPr>
+        <w:t xml:space="preserve">Uses the &lt;link&gt; and two attributes, </w:t>
+      </w:r>
+      <w:r>
+        <w:rPr>
+          <w:rFonts w:ascii="Arial" w:hAnsi="Arial" w:cs="Arial"/>
+          <w:b/>
+          <w:sz w:val="36"/>
+          <w:szCs w:val="26"/>
+        </w:rPr>
+        <w:t xml:space="preserve">rel </w:t>
+      </w:r>
+      <w:r>
+        <w:rPr>
+          <w:rFonts w:ascii="Arial" w:hAnsi="Arial" w:cs="Arial"/>
+          <w:b/>
+          <w:sz w:val="26"/>
+          <w:szCs w:val="26"/>
+        </w:rPr>
+        <w:t xml:space="preserve">and </w:t>
+      </w:r>
+      <w:r>
+        <w:rPr>
+          <w:rFonts w:ascii="Arial" w:hAnsi="Arial" w:cs="Arial"/>
+          <w:b/>
+          <w:sz w:val="36"/>
+          <w:szCs w:val="26"/>
+        </w:rPr>
+        <w:t>href</w:t>
+      </w:r>
+    </w:p>
+    <w:p>
+      <w:pPr>
+        <w:ind w:left="1080"/>
+        <w:rPr>
+          <w:rFonts w:ascii="Arial" w:hAnsi="Arial" w:cs="Arial"/>
+          <w:b/>
+          <w:sz w:val="26"/>
+          <w:szCs w:val="26"/>
+        </w:rPr>
+      </w:pPr>
+      <w:r>
+        <w:rPr>
+          <w:rFonts w:ascii="Arial" w:hAnsi="Arial" w:cs="Arial"/>
+          <w:b/>
+          <w:sz w:val="26"/>
+          <w:szCs w:val="26"/>
+        </w:rPr>
+        <w:t>&lt;link href="styles.css" type="text/css" media="all" rel="stylesheet" /&gt;</w:t>
+      </w:r>
+    </w:p>
+    <w:p>
+      <w:pPr>
+        <w:pStyle w:val="ListParagraph"/>
+        <w:numPr>
+          <w:ilvl w:val="0"/>
+          <w:numId w:val="32"/>
+        </w:numPr>
+        <w:rPr>
+          <w:rFonts w:ascii="Arial" w:hAnsi="Arial" w:cs="Arial"/>
+          <w:b/>
+          <w:sz w:val="32"/>
+          <w:szCs w:val="26"/>
+        </w:rPr>
+      </w:pPr>
+      <w:r>
+        <w:rPr>
+          <w:rFonts w:ascii="Arial" w:hAnsi="Arial" w:cs="Arial"/>
+          <w:b/>
+          <w:sz w:val="32"/>
+          <w:szCs w:val="26"/>
+        </w:rPr>
+        <w:t>Use lower case – index.html</w:t>
+      </w:r>
+    </w:p>
+    <w:p>
+      <w:pPr>
+        <w:pStyle w:val="ListParagraph"/>
+        <w:numPr>
+          <w:ilvl w:val="0"/>
+          <w:numId w:val="32"/>
+        </w:numPr>
+        <w:rPr>
+          <w:rFonts w:ascii="Arial" w:hAnsi="Arial" w:cs="Arial"/>
+          <w:b/>
+          <w:sz w:val="32"/>
+          <w:szCs w:val="26"/>
+        </w:rPr>
+      </w:pPr>
+      <w:r>
+        <w:rPr>
+          <w:rFonts w:ascii="Arial" w:hAnsi="Arial" w:cs="Arial"/>
+          <w:b/>
+          <w:sz w:val="32"/>
+          <w:szCs w:val="26"/>
+        </w:rPr>
+        <w:t>Don’t use spaces or symbol = @,&amp;</w:t>
+      </w:r>
+    </w:p>
+    <w:p>
+      <w:pPr>
+        <w:pStyle w:val="ListParagraph"/>
+        <w:numPr>
+          <w:ilvl w:val="0"/>
+          <w:numId w:val="32"/>
+        </w:numPr>
+        <w:rPr>
+          <w:rFonts w:ascii="Arial" w:hAnsi="Arial" w:cs="Arial"/>
+          <w:b/>
+          <w:sz w:val="32"/>
+          <w:szCs w:val="26"/>
+        </w:rPr>
+      </w:pPr>
+      <w:r>
+        <w:rPr>
+          <w:rFonts w:ascii="Arial" w:hAnsi="Arial" w:cs="Arial"/>
+          <w:b/>
+          <w:sz w:val="32"/>
+          <w:szCs w:val="26"/>
+        </w:rPr>
+        <w:t>Use dashes=_,-</w:t>
+      </w:r>
+    </w:p>
+    <w:p>
+      <w:pPr>
+        <w:rPr>
+          <w:rFonts w:ascii="Arial" w:hAnsi="Arial" w:cs="Arial"/>
+          <w:b/>
+          <w:sz w:val="32"/>
+          <w:szCs w:val="26"/>
+        </w:rPr>
+      </w:pPr>
+      <w:r>
+        <w:rPr>
+          <w:rFonts w:ascii="Arial" w:hAnsi="Arial" w:cs="Arial"/>
+          <w:b/>
+          <w:sz w:val="32"/>
+          <w:szCs w:val="26"/>
+        </w:rPr>
+        <w:t>If style is saved in a folder then</w:t>
+      </w:r>
+    </w:p>
+    <w:p>
+      <w:pPr>
+        <w:rPr>
+          <w:rFonts w:ascii="Arial" w:hAnsi="Arial" w:cs="Arial"/>
+          <w:b/>
+          <w:sz w:val="32"/>
+          <w:szCs w:val="26"/>
+        </w:rPr>
+      </w:pPr>
+      <w:r>
+        <w:rPr>
+          <w:rFonts w:ascii="Arial" w:hAnsi="Arial" w:cs="Arial"/>
+          <w:b/>
+          <w:sz w:val="32"/>
+          <w:szCs w:val="26"/>
+        </w:rPr>
+        <w:t>&lt;link href=”css/styles.css” rel=”styles.css&gt;</w:t>
+      </w:r>
+    </w:p>
+    <w:p>
+      <w:pPr>
+        <w:rPr>
+          <w:rFonts w:ascii="Arial" w:hAnsi="Arial" w:cs="Arial"/>
+          <w:b/>
+          <w:sz w:val="32"/>
+          <w:szCs w:val="26"/>
+        </w:rPr>
+      </w:pPr>
+      <w:r>
+        <w:rPr>
+          <w:rFonts w:ascii="Arial" w:hAnsi="Arial" w:cs="Arial"/>
+          <w:b/>
+          <w:sz w:val="32"/>
+          <w:szCs w:val="26"/>
+        </w:rPr>
+        <w:t xml:space="preserve">For ex:- </w:t>
+      </w:r>
+      <w:r>
+        <w:rPr>
+          <w:rFonts w:ascii="Arial" w:hAnsi="Arial" w:cs="Arial"/>
+          <w:b/>
+          <w:sz w:val="32"/>
+          <w:szCs w:val="26"/>
+        </w:rPr>
+        <w:t>.</w:t>
+      </w:r>
+      <w:r>
+        <w:rPr>
+          <w:rFonts w:ascii="Arial" w:hAnsi="Arial" w:cs="Arial"/>
+          <w:b/>
+          <w:sz w:val="32"/>
+          <w:szCs w:val="26"/>
+        </w:rPr>
+        <w:t>P {</w:t>
+      </w:r>
+    </w:p>
+    <w:p>
+      <w:pPr>
+        <w:rPr>
+          <w:rFonts w:ascii="Arial" w:hAnsi="Arial" w:cs="Arial"/>
+          <w:b/>
+          <w:sz w:val="32"/>
+          <w:szCs w:val="26"/>
+        </w:rPr>
+      </w:pPr>
+      <w:r>
+        <w:rPr>
+          <w:rFonts w:ascii="Arial" w:hAnsi="Arial" w:cs="Arial"/>
+          <w:b/>
+          <w:sz w:val="32"/>
+          <w:szCs w:val="26"/>
+        </w:rPr>
+        <w:t>Color:blue</w:t>
+      </w:r>
+    </w:p>
+    <w:p>
+      <w:pPr>
+        <w:rPr>
+          <w:rFonts w:ascii="Arial" w:hAnsi="Arial" w:cs="Arial"/>
+          <w:b/>
+          <w:sz w:val="32"/>
+          <w:szCs w:val="26"/>
+        </w:rPr>
+      </w:pPr>
+      <w:r>
+        <w:rPr>
+          <w:rFonts w:ascii="Arial" w:hAnsi="Arial" w:cs="Arial"/>
+          <w:b/>
+          <w:sz w:val="32"/>
+          <w:szCs w:val="26"/>
+        </w:rPr>
+        <w:t>}</w:t>
+      </w:r>
+    </w:p>
+    <w:p>
+      <w:pPr>
+        <w:rPr>
+          <w:rFonts w:ascii="Arial" w:hAnsi="Arial" w:cs="Arial"/>
+          <w:b/>
+          <w:sz w:val="28"/>
+          <w:szCs w:val="26"/>
+        </w:rPr>
+      </w:pPr>
+      <w:r>
+        <w:rPr>
+          <w:rFonts w:ascii="Arial" w:hAnsi="Arial" w:cs="Arial"/>
+          <w:b/>
+          <w:sz w:val="28"/>
+          <w:szCs w:val="26"/>
+        </w:rPr>
+        <w:t xml:space="preserve">Here, </w:t>
+      </w:r>
+      <w:r>
+        <w:rPr>
+          <w:rFonts w:ascii="Arial" w:hAnsi="Arial" w:cs="Arial"/>
+          <w:b/>
+          <w:sz w:val="28"/>
+          <w:szCs w:val="26"/>
+        </w:rPr>
+        <w:t xml:space="preserve">P </w:t>
+      </w:r>
+      <w:r>
+        <w:rPr>
+          <w:rFonts w:ascii="Arial" w:hAnsi="Arial" w:cs="Arial"/>
+          <w:b/>
+          <w:sz w:val="28"/>
+          <w:szCs w:val="26"/>
+        </w:rPr>
+        <w:t xml:space="preserve"> is </w:t>
+      </w:r>
+      <w:r>
+        <w:rPr>
+          <w:rFonts w:ascii="Arial" w:hAnsi="Arial" w:cs="Arial"/>
+          <w:b/>
+          <w:sz w:val="28"/>
+          <w:szCs w:val="26"/>
+        </w:rPr>
+        <w:t>selector</w:t>
+      </w:r>
+    </w:p>
+    <w:p>
+      <w:pPr>
+        <w:rPr>
+          <w:rFonts w:ascii="Arial" w:hAnsi="Arial" w:cs="Arial"/>
+          <w:b/>
+          <w:sz w:val="28"/>
+          <w:szCs w:val="26"/>
+        </w:rPr>
+      </w:pPr>
+      <w:r>
+        <w:rPr>
+          <w:rFonts w:ascii="Arial" w:hAnsi="Arial" w:cs="Arial"/>
+          <w:b/>
+          <w:sz w:val="28"/>
+          <w:szCs w:val="26"/>
+        </w:rPr>
+        <w:t>{  - declaration blocks</w:t>
+      </w:r>
+    </w:p>
+    <w:p>
+      <w:pPr>
+        <w:rPr>
+          <w:rFonts w:ascii="Arial" w:hAnsi="Arial" w:cs="Arial"/>
+          <w:b/>
+          <w:sz w:val="28"/>
+          <w:szCs w:val="26"/>
+        </w:rPr>
+      </w:pPr>
+      <w:r>
+        <w:rPr>
+          <w:rFonts w:ascii="Arial" w:hAnsi="Arial" w:cs="Arial"/>
+          <w:b/>
+          <w:sz w:val="28"/>
+          <w:szCs w:val="26"/>
+        </w:rPr>
+        <w:t>}</w:t>
+      </w:r>
+    </w:p>
+    <w:p>
+      <w:pPr>
+        <w:rPr>
+          <w:rFonts w:ascii="Arial" w:hAnsi="Arial" w:cs="Arial"/>
+          <w:b/>
+          <w:sz w:val="28"/>
+          <w:szCs w:val="26"/>
+        </w:rPr>
+      </w:pPr>
+      <w:r>
+        <w:rPr>
+          <w:rFonts w:ascii="Arial" w:hAnsi="Arial" w:cs="Arial"/>
+          <w:b/>
+          <w:sz w:val="28"/>
+          <w:szCs w:val="26"/>
+        </w:rPr>
+        <w:t>Color</w:t>
+      </w:r>
+      <w:r>
+        <w:rPr>
+          <w:rFonts w:ascii="Arial" w:hAnsi="Arial" w:cs="Arial"/>
+          <w:b/>
+          <w:sz w:val="28"/>
+          <w:szCs w:val="26"/>
+        </w:rPr>
+        <w:t xml:space="preserve"> is</w:t>
+      </w:r>
+      <w:r>
+        <w:rPr>
+          <w:rFonts w:ascii="Arial" w:hAnsi="Arial" w:cs="Arial"/>
+          <w:b/>
+          <w:sz w:val="28"/>
+          <w:szCs w:val="26"/>
+        </w:rPr>
+        <w:t xml:space="preserve"> property</w:t>
+      </w:r>
+    </w:p>
+    <w:p>
+      <w:pPr>
+        <w:rPr>
+          <w:rFonts w:ascii="Arial" w:hAnsi="Arial" w:cs="Arial"/>
+          <w:b/>
+          <w:sz w:val="28"/>
+          <w:szCs w:val="26"/>
+        </w:rPr>
+      </w:pPr>
+      <w:r>
+        <w:rPr>
+          <w:rFonts w:ascii="Arial" w:hAnsi="Arial" w:cs="Arial"/>
+          <w:b/>
+          <w:sz w:val="28"/>
+          <w:szCs w:val="26"/>
+        </w:rPr>
+        <w:t>Blue</w:t>
+      </w:r>
+      <w:r>
+        <w:rPr>
+          <w:rFonts w:ascii="Arial" w:hAnsi="Arial" w:cs="Arial"/>
+          <w:b/>
+          <w:sz w:val="28"/>
+          <w:szCs w:val="26"/>
+        </w:rPr>
+        <w:t xml:space="preserve"> is </w:t>
+      </w:r>
+      <w:r>
+        <w:rPr>
+          <w:rFonts w:ascii="Arial" w:hAnsi="Arial" w:cs="Arial"/>
+          <w:b/>
+          <w:sz w:val="28"/>
+          <w:szCs w:val="26"/>
+        </w:rPr>
+        <w:t>value</w:t>
+      </w:r>
+    </w:p>
+    <w:p>
+      <w:pPr>
+        <w:pStyle w:val="ListParagraph"/>
+        <w:numPr>
+          <w:ilvl w:val="0"/>
+          <w:numId w:val="33"/>
+        </w:numPr>
+        <w:rPr>
+          <w:rFonts w:ascii="Arial" w:hAnsi="Arial" w:cs="Arial"/>
+          <w:b/>
+          <w:sz w:val="32"/>
+          <w:szCs w:val="26"/>
+        </w:rPr>
+      </w:pPr>
+      <w:r>
+        <w:rPr>
+          <w:rFonts w:ascii="Arial" w:hAnsi="Arial" w:cs="Arial"/>
+          <w:b/>
+          <w:sz w:val="32"/>
+          <w:szCs w:val="26"/>
+        </w:rPr>
+        <w:t>The same class can be used multiple times per page.</w:t>
+      </w:r>
+    </w:p>
+    <w:p>
+      <w:pPr>
+        <w:rPr>
+          <w:rFonts w:ascii="Arial" w:hAnsi="Arial" w:cs="Arial"/>
+          <w:b/>
+          <w:sz w:val="32"/>
+          <w:szCs w:val="26"/>
+          <w:u w:val="single"/>
+        </w:rPr>
+      </w:pPr>
+      <w:r>
+        <w:rPr>
+          <w:rFonts w:ascii="Arial" w:hAnsi="Arial" w:cs="Arial"/>
+          <w:b/>
+          <w:sz w:val="32"/>
+          <w:szCs w:val="26"/>
+          <w:u w:val="single"/>
+        </w:rPr>
+        <w:t>ID Selector</w:t>
+      </w:r>
+    </w:p>
+    <w:p>
+      <w:pPr>
+        <w:pStyle w:val="ListParagraph"/>
+        <w:numPr>
+          <w:ilvl w:val="0"/>
+          <w:numId w:val="33"/>
+        </w:numPr>
+        <w:rPr>
+          <w:rFonts w:ascii="Arial" w:hAnsi="Arial" w:cs="Arial"/>
+          <w:b/>
+          <w:sz w:val="32"/>
+          <w:szCs w:val="26"/>
+        </w:rPr>
+      </w:pPr>
+      <w:r>
+        <w:rPr>
+          <w:rFonts w:ascii="Arial" w:hAnsi="Arial" w:cs="Arial"/>
+          <w:b/>
+          <w:sz w:val="32"/>
+          <w:szCs w:val="26"/>
+        </w:rPr>
+        <w:t>Ids can only be used once per page.</w:t>
+      </w:r>
+    </w:p>
+    <w:p>
+      <w:pPr>
+        <w:pStyle w:val="ListParagraph"/>
+        <w:numPr>
+          <w:ilvl w:val="0"/>
+          <w:numId w:val="33"/>
+        </w:numPr>
+        <w:rPr>
+          <w:rFonts w:ascii="Arial" w:hAnsi="Arial" w:cs="Arial"/>
+          <w:b/>
+          <w:sz w:val="32"/>
+          <w:szCs w:val="26"/>
+        </w:rPr>
+      </w:pPr>
+      <w:r>
+        <w:rPr>
+          <w:rFonts w:ascii="Arial" w:hAnsi="Arial" w:cs="Arial"/>
+          <w:b/>
+          <w:sz w:val="32"/>
+          <w:szCs w:val="26"/>
+        </w:rPr>
+        <w:t>The value is the selector started with a # symbol.</w:t>
+      </w:r>
+    </w:p>
+    <w:p>
+      <w:pPr>
+        <w:pStyle w:val="ListParagraph"/>
+        <w:numPr>
+          <w:ilvl w:val="0"/>
+          <w:numId w:val="33"/>
+        </w:numPr>
+        <w:rPr>
+          <w:rFonts w:ascii="Arial" w:hAnsi="Arial" w:cs="Arial"/>
+          <w:b/>
+          <w:sz w:val="32"/>
+          <w:szCs w:val="26"/>
+        </w:rPr>
+      </w:pPr>
+      <w:r>
+        <w:rPr>
+          <w:rFonts w:ascii="Arial" w:hAnsi="Arial" w:cs="Arial"/>
+          <w:b/>
+          <w:sz w:val="32"/>
+          <w:szCs w:val="26"/>
+        </w:rPr>
+        <w:t>Multiples Ids can’t be used in the same Html element.</w:t>
+      </w:r>
+    </w:p>
+    <w:p>
+      <w:pPr>
+        <w:rPr>
+          <w:rFonts w:ascii="Arial" w:hAnsi="Arial" w:cs="Arial"/>
+          <w:b/>
+          <w:sz w:val="32"/>
+          <w:szCs w:val="26"/>
+          <w:u w:val="single"/>
+        </w:rPr>
+      </w:pPr>
+      <w:r>
+        <w:rPr>
+          <w:rFonts w:ascii="Arial" w:hAnsi="Arial" w:cs="Arial"/>
+          <w:b/>
+          <w:sz w:val="32"/>
+          <w:szCs w:val="26"/>
+          <w:u w:val="single"/>
+        </w:rPr>
+        <w:t>Default font size is 16 px.</w:t>
+      </w:r>
+    </w:p>
+    <w:p>
+      <w:pPr>
+        <w:ind w:left="1080"/>
+        <w:rPr>
+          <w:rFonts w:ascii="Arial" w:hAnsi="Arial" w:cs="Arial"/>
+          <w:b/>
+          <w:sz w:val="26"/>
+          <w:szCs w:val="26"/>
+        </w:rPr>
+      </w:pPr>
+    </w:p>
+    <w:p>
+      <w:pPr>
+        <w:pStyle w:val="ListParagraph"/>
+        <w:rPr>
+          <w:rFonts w:ascii="Arial" w:hAnsi="Arial" w:cs="Arial"/>
+          <w:b/>
+          <w:sz w:val="26"/>
+          <w:szCs w:val="26"/>
+        </w:rPr>
+      </w:pPr>
+    </w:p>
+    <w:p>
+      <w:pPr>
+        <w:pStyle w:val="ListParagraph"/>
+        <w:rPr>
+          <w:rFonts w:ascii="Arial" w:hAnsi="Arial" w:cs="Arial"/>
+          <w:b/>
+          <w:sz w:val="26"/>
+          <w:szCs w:val="26"/>
+        </w:rPr>
+      </w:pPr>
+      <w:r>
+        <w:rPr>
+          <w:rFonts w:ascii="Arial" w:hAnsi="Arial" w:cs="Arial"/>
+          <w:b/>
+          <w:sz w:val="26"/>
+          <w:szCs w:val="26"/>
+        </w:rPr>
+        <w:t>CSS</w:t>
+      </w:r>
     </w:p>
     <w:p>
       <w:pPr>
@@ -7443,6 +9718,119 @@
     </w:lvl>
   </w:abstractNum>
   <w:abstractNum w:abstractNumId="2">
+    <w:nsid w:val="0D7A253F"/>
+    <w:multiLevelType w:val="hybridMultilevel"/>
+    <w:tmpl w:val="2B4A2894"/>
+    <w:lvl w:ilvl="0" w:tplc="04090001">
+      <w:start w:val="1"/>
+      <w:numFmt w:val="bullet"/>
+      <w:lvlText w:val=""/>
+      <w:lvlJc w:val="left"/>
+      <w:pPr>
+        <w:ind w:left="720" w:hanging="360"/>
+      </w:pPr>
+      <w:rPr>
+        <w:rFonts w:ascii="Symbol" w:hAnsi="Symbol" w:hint="default"/>
+      </w:rPr>
+    </w:lvl>
+    <w:lvl w:ilvl="1" w:tplc="04090003" w:tentative="1">
+      <w:start w:val="1"/>
+      <w:numFmt w:val="bullet"/>
+      <w:lvlText w:val="o"/>
+      <w:lvlJc w:val="left"/>
+      <w:pPr>
+        <w:ind w:left="1440" w:hanging="360"/>
+      </w:pPr>
+      <w:rPr>
+        <w:rFonts w:ascii="Courier New" w:hAnsi="Courier New" w:cs="Courier New" w:hint="default"/>
+      </w:rPr>
+    </w:lvl>
+    <w:lvl w:ilvl="2" w:tplc="04090005" w:tentative="1">
+      <w:start w:val="1"/>
+      <w:numFmt w:val="bullet"/>
+      <w:lvlText w:val=""/>
+      <w:lvlJc w:val="left"/>
+      <w:pPr>
+        <w:ind w:left="2160" w:hanging="360"/>
+      </w:pPr>
+      <w:rPr>
+        <w:rFonts w:ascii="Wingdings" w:hAnsi="Wingdings" w:hint="default"/>
+      </w:rPr>
+    </w:lvl>
+    <w:lvl w:ilvl="3" w:tplc="04090001" w:tentative="1">
+      <w:start w:val="1"/>
+      <w:numFmt w:val="bullet"/>
+      <w:lvlText w:val=""/>
+      <w:lvlJc w:val="left"/>
+      <w:pPr>
+        <w:ind w:left="2880" w:hanging="360"/>
+      </w:pPr>
+      <w:rPr>
+        <w:rFonts w:ascii="Symbol" w:hAnsi="Symbol" w:hint="default"/>
+      </w:rPr>
+    </w:lvl>
+    <w:lvl w:ilvl="4" w:tplc="04090003" w:tentative="1">
+      <w:start w:val="1"/>
+      <w:numFmt w:val="bullet"/>
+      <w:lvlText w:val="o"/>
+      <w:lvlJc w:val="left"/>
+      <w:pPr>
+        <w:ind w:left="3600" w:hanging="360"/>
+      </w:pPr>
+      <w:rPr>
+        <w:rFonts w:ascii="Courier New" w:hAnsi="Courier New" w:cs="Courier New" w:hint="default"/>
+      </w:rPr>
+    </w:lvl>
+    <w:lvl w:ilvl="5" w:tplc="04090005" w:tentative="1">
+      <w:start w:val="1"/>
+      <w:numFmt w:val="bullet"/>
+      <w:lvlText w:val=""/>
+      <w:lvlJc w:val="left"/>
+      <w:pPr>
+        <w:ind w:left="4320" w:hanging="360"/>
+      </w:pPr>
+      <w:rPr>
+        <w:rFonts w:ascii="Wingdings" w:hAnsi="Wingdings" w:hint="default"/>
+      </w:rPr>
+    </w:lvl>
+    <w:lvl w:ilvl="6" w:tplc="04090001" w:tentative="1">
+      <w:start w:val="1"/>
+      <w:numFmt w:val="bullet"/>
+      <w:lvlText w:val=""/>
+      <w:lvlJc w:val="left"/>
+      <w:pPr>
+        <w:ind w:left="5040" w:hanging="360"/>
+      </w:pPr>
+      <w:rPr>
+        <w:rFonts w:ascii="Symbol" w:hAnsi="Symbol" w:hint="default"/>
+      </w:rPr>
+    </w:lvl>
+    <w:lvl w:ilvl="7" w:tplc="04090003" w:tentative="1">
+      <w:start w:val="1"/>
+      <w:numFmt w:val="bullet"/>
+      <w:lvlText w:val="o"/>
+      <w:lvlJc w:val="left"/>
+      <w:pPr>
+        <w:ind w:left="5760" w:hanging="360"/>
+      </w:pPr>
+      <w:rPr>
+        <w:rFonts w:ascii="Courier New" w:hAnsi="Courier New" w:cs="Courier New" w:hint="default"/>
+      </w:rPr>
+    </w:lvl>
+    <w:lvl w:ilvl="8" w:tplc="04090005" w:tentative="1">
+      <w:start w:val="1"/>
+      <w:numFmt w:val="bullet"/>
+      <w:lvlText w:val=""/>
+      <w:lvlJc w:val="left"/>
+      <w:pPr>
+        <w:ind w:left="6480" w:hanging="360"/>
+      </w:pPr>
+      <w:rPr>
+        <w:rFonts w:ascii="Wingdings" w:hAnsi="Wingdings" w:hint="default"/>
+      </w:rPr>
+    </w:lvl>
+  </w:abstractNum>
+  <w:abstractNum w:abstractNumId="3">
     <w:nsid w:val="0E881D6F"/>
     <w:multiLevelType w:val="hybridMultilevel"/>
     <w:tmpl w:val="B2D2B52E"/>
@@ -7555,7 +9943,7 @@
       </w:rPr>
     </w:lvl>
   </w:abstractNum>
-  <w:abstractNum w:abstractNumId="3">
+  <w:abstractNum w:abstractNumId="4">
     <w:nsid w:val="10A53BD0"/>
     <w:multiLevelType w:val="hybridMultilevel"/>
     <w:tmpl w:val="CD58236C"/>
@@ -7668,7 +10056,120 @@
       </w:rPr>
     </w:lvl>
   </w:abstractNum>
-  <w:abstractNum w:abstractNumId="4">
+  <w:abstractNum w:abstractNumId="5">
+    <w:nsid w:val="17AA7B3E"/>
+    <w:multiLevelType w:val="hybridMultilevel"/>
+    <w:tmpl w:val="F5EE3ACC"/>
+    <w:lvl w:ilvl="0" w:tplc="04090001">
+      <w:start w:val="1"/>
+      <w:numFmt w:val="bullet"/>
+      <w:lvlText w:val=""/>
+      <w:lvlJc w:val="left"/>
+      <w:pPr>
+        <w:ind w:left="720" w:hanging="360"/>
+      </w:pPr>
+      <w:rPr>
+        <w:rFonts w:ascii="Symbol" w:hAnsi="Symbol" w:hint="default"/>
+      </w:rPr>
+    </w:lvl>
+    <w:lvl w:ilvl="1" w:tplc="04090003" w:tentative="1">
+      <w:start w:val="1"/>
+      <w:numFmt w:val="bullet"/>
+      <w:lvlText w:val="o"/>
+      <w:lvlJc w:val="left"/>
+      <w:pPr>
+        <w:ind w:left="1440" w:hanging="360"/>
+      </w:pPr>
+      <w:rPr>
+        <w:rFonts w:ascii="Courier New" w:hAnsi="Courier New" w:cs="Courier New" w:hint="default"/>
+      </w:rPr>
+    </w:lvl>
+    <w:lvl w:ilvl="2" w:tplc="04090005" w:tentative="1">
+      <w:start w:val="1"/>
+      <w:numFmt w:val="bullet"/>
+      <w:lvlText w:val=""/>
+      <w:lvlJc w:val="left"/>
+      <w:pPr>
+        <w:ind w:left="2160" w:hanging="360"/>
+      </w:pPr>
+      <w:rPr>
+        <w:rFonts w:ascii="Wingdings" w:hAnsi="Wingdings" w:hint="default"/>
+      </w:rPr>
+    </w:lvl>
+    <w:lvl w:ilvl="3" w:tplc="04090001" w:tentative="1">
+      <w:start w:val="1"/>
+      <w:numFmt w:val="bullet"/>
+      <w:lvlText w:val=""/>
+      <w:lvlJc w:val="left"/>
+      <w:pPr>
+        <w:ind w:left="2880" w:hanging="360"/>
+      </w:pPr>
+      <w:rPr>
+        <w:rFonts w:ascii="Symbol" w:hAnsi="Symbol" w:hint="default"/>
+      </w:rPr>
+    </w:lvl>
+    <w:lvl w:ilvl="4" w:tplc="04090003" w:tentative="1">
+      <w:start w:val="1"/>
+      <w:numFmt w:val="bullet"/>
+      <w:lvlText w:val="o"/>
+      <w:lvlJc w:val="left"/>
+      <w:pPr>
+        <w:ind w:left="3600" w:hanging="360"/>
+      </w:pPr>
+      <w:rPr>
+        <w:rFonts w:ascii="Courier New" w:hAnsi="Courier New" w:cs="Courier New" w:hint="default"/>
+      </w:rPr>
+    </w:lvl>
+    <w:lvl w:ilvl="5" w:tplc="04090005" w:tentative="1">
+      <w:start w:val="1"/>
+      <w:numFmt w:val="bullet"/>
+      <w:lvlText w:val=""/>
+      <w:lvlJc w:val="left"/>
+      <w:pPr>
+        <w:ind w:left="4320" w:hanging="360"/>
+      </w:pPr>
+      <w:rPr>
+        <w:rFonts w:ascii="Wingdings" w:hAnsi="Wingdings" w:hint="default"/>
+      </w:rPr>
+    </w:lvl>
+    <w:lvl w:ilvl="6" w:tplc="04090001" w:tentative="1">
+      <w:start w:val="1"/>
+      <w:numFmt w:val="bullet"/>
+      <w:lvlText w:val=""/>
+      <w:lvlJc w:val="left"/>
+      <w:pPr>
+        <w:ind w:left="5040" w:hanging="360"/>
+      </w:pPr>
+      <w:rPr>
+        <w:rFonts w:ascii="Symbol" w:hAnsi="Symbol" w:hint="default"/>
+      </w:rPr>
+    </w:lvl>
+    <w:lvl w:ilvl="7" w:tplc="04090003" w:tentative="1">
+      <w:start w:val="1"/>
+      <w:numFmt w:val="bullet"/>
+      <w:lvlText w:val="o"/>
+      <w:lvlJc w:val="left"/>
+      <w:pPr>
+        <w:ind w:left="5760" w:hanging="360"/>
+      </w:pPr>
+      <w:rPr>
+        <w:rFonts w:ascii="Courier New" w:hAnsi="Courier New" w:cs="Courier New" w:hint="default"/>
+      </w:rPr>
+    </w:lvl>
+    <w:lvl w:ilvl="8" w:tplc="04090005" w:tentative="1">
+      <w:start w:val="1"/>
+      <w:numFmt w:val="bullet"/>
+      <w:lvlText w:val=""/>
+      <w:lvlJc w:val="left"/>
+      <w:pPr>
+        <w:ind w:left="6480" w:hanging="360"/>
+      </w:pPr>
+      <w:rPr>
+        <w:rFonts w:ascii="Wingdings" w:hAnsi="Wingdings" w:hint="default"/>
+      </w:rPr>
+    </w:lvl>
+  </w:abstractNum>
+  <w:abstractNum w:abstractNumId="6">
     <w:nsid w:val="23867EAB"/>
     <w:multiLevelType w:val="hybridMultilevel"/>
     <w:tmpl w:val="95789808"/>
@@ -7781,7 +10282,7 @@
       </w:rPr>
     </w:lvl>
   </w:abstractNum>
-  <w:abstractNum w:abstractNumId="5">
+  <w:abstractNum w:abstractNumId="7">
     <w:nsid w:val="25BB2F97"/>
     <w:multiLevelType w:val="multilevel"/>
     <w:tmpl w:val="EC7CDF54"/>
@@ -7893,7 +10394,120 @@
       </w:rPr>
     </w:lvl>
   </w:abstractNum>
-  <w:abstractNum w:abstractNumId="6">
+  <w:abstractNum w:abstractNumId="8">
+    <w:nsid w:val="2A4C6152"/>
+    <w:multiLevelType w:val="hybridMultilevel"/>
+    <w:tmpl w:val="B90EF18A"/>
+    <w:lvl w:ilvl="0" w:tplc="04090001">
+      <w:start w:val="1"/>
+      <w:numFmt w:val="bullet"/>
+      <w:lvlText w:val=""/>
+      <w:lvlJc w:val="left"/>
+      <w:pPr>
+        <w:ind w:left="720" w:hanging="360"/>
+      </w:pPr>
+      <w:rPr>
+        <w:rFonts w:ascii="Symbol" w:hAnsi="Symbol" w:hint="default"/>
+      </w:rPr>
+    </w:lvl>
+    <w:lvl w:ilvl="1" w:tplc="04090003" w:tentative="1">
+      <w:start w:val="1"/>
+      <w:numFmt w:val="bullet"/>
+      <w:lvlText w:val="o"/>
+      <w:lvlJc w:val="left"/>
+      <w:pPr>
+        <w:ind w:left="1440" w:hanging="360"/>
+      </w:pPr>
+      <w:rPr>
+        <w:rFonts w:ascii="Courier New" w:hAnsi="Courier New" w:cs="Courier New" w:hint="default"/>
+      </w:rPr>
+    </w:lvl>
+    <w:lvl w:ilvl="2" w:tplc="04090005" w:tentative="1">
+      <w:start w:val="1"/>
+      <w:numFmt w:val="bullet"/>
+      <w:lvlText w:val=""/>
+      <w:lvlJc w:val="left"/>
+      <w:pPr>
+        <w:ind w:left="2160" w:hanging="360"/>
+      </w:pPr>
+      <w:rPr>
+        <w:rFonts w:ascii="Wingdings" w:hAnsi="Wingdings" w:hint="default"/>
+      </w:rPr>
+    </w:lvl>
+    <w:lvl w:ilvl="3" w:tplc="04090001" w:tentative="1">
+      <w:start w:val="1"/>
+      <w:numFmt w:val="bullet"/>
+      <w:lvlText w:val=""/>
+      <w:lvlJc w:val="left"/>
+      <w:pPr>
+        <w:ind w:left="2880" w:hanging="360"/>
+      </w:pPr>
+      <w:rPr>
+        <w:rFonts w:ascii="Symbol" w:hAnsi="Symbol" w:hint="default"/>
+      </w:rPr>
+    </w:lvl>
+    <w:lvl w:ilvl="4" w:tplc="04090003" w:tentative="1">
+      <w:start w:val="1"/>
+      <w:numFmt w:val="bullet"/>
+      <w:lvlText w:val="o"/>
+      <w:lvlJc w:val="left"/>
+      <w:pPr>
+        <w:ind w:left="3600" w:hanging="360"/>
+      </w:pPr>
+      <w:rPr>
+        <w:rFonts w:ascii="Courier New" w:hAnsi="Courier New" w:cs="Courier New" w:hint="default"/>
+      </w:rPr>
+    </w:lvl>
+    <w:lvl w:ilvl="5" w:tplc="04090005" w:tentative="1">
+      <w:start w:val="1"/>
+      <w:numFmt w:val="bullet"/>
+      <w:lvlText w:val=""/>
+      <w:lvlJc w:val="left"/>
+      <w:pPr>
+        <w:ind w:left="4320" w:hanging="360"/>
+      </w:pPr>
+      <w:rPr>
+        <w:rFonts w:ascii="Wingdings" w:hAnsi="Wingdings" w:hint="default"/>
+      </w:rPr>
+    </w:lvl>
+    <w:lvl w:ilvl="6" w:tplc="04090001" w:tentative="1">
+      <w:start w:val="1"/>
+      <w:numFmt w:val="bullet"/>
+      <w:lvlText w:val=""/>
+      <w:lvlJc w:val="left"/>
+      <w:pPr>
+        <w:ind w:left="5040" w:hanging="360"/>
+      </w:pPr>
+      <w:rPr>
+        <w:rFonts w:ascii="Symbol" w:hAnsi="Symbol" w:hint="default"/>
+      </w:rPr>
+    </w:lvl>
+    <w:lvl w:ilvl="7" w:tplc="04090003" w:tentative="1">
+      <w:start w:val="1"/>
+      <w:numFmt w:val="bullet"/>
+      <w:lvlText w:val="o"/>
+      <w:lvlJc w:val="left"/>
+      <w:pPr>
+        <w:ind w:left="5760" w:hanging="360"/>
+      </w:pPr>
+      <w:rPr>
+        <w:rFonts w:ascii="Courier New" w:hAnsi="Courier New" w:cs="Courier New" w:hint="default"/>
+      </w:rPr>
+    </w:lvl>
+    <w:lvl w:ilvl="8" w:tplc="04090005" w:tentative="1">
+      <w:start w:val="1"/>
+      <w:numFmt w:val="bullet"/>
+      <w:lvlText w:val=""/>
+      <w:lvlJc w:val="left"/>
+      <w:pPr>
+        <w:ind w:left="6480" w:hanging="360"/>
+      </w:pPr>
+      <w:rPr>
+        <w:rFonts w:ascii="Wingdings" w:hAnsi="Wingdings" w:hint="default"/>
+      </w:rPr>
+    </w:lvl>
+  </w:abstractNum>
+  <w:abstractNum w:abstractNumId="9">
     <w:nsid w:val="2AC514B6"/>
     <w:multiLevelType w:val="hybridMultilevel"/>
     <w:tmpl w:val="BAC000D2"/>
@@ -8006,7 +10620,7 @@
       </w:rPr>
     </w:lvl>
   </w:abstractNum>
-  <w:abstractNum w:abstractNumId="7">
+  <w:abstractNum w:abstractNumId="10">
     <w:nsid w:val="2AED7E11"/>
     <w:multiLevelType w:val="hybridMultilevel"/>
     <w:tmpl w:val="4872C786"/>
@@ -8119,7 +10733,120 @@
       </w:rPr>
     </w:lvl>
   </w:abstractNum>
-  <w:abstractNum w:abstractNumId="8">
+  <w:abstractNum w:abstractNumId="11">
+    <w:nsid w:val="2D984F64"/>
+    <w:multiLevelType w:val="hybridMultilevel"/>
+    <w:tmpl w:val="CB8C6536"/>
+    <w:lvl w:ilvl="0" w:tplc="04090001">
+      <w:start w:val="1"/>
+      <w:numFmt w:val="bullet"/>
+      <w:lvlText w:val=""/>
+      <w:lvlJc w:val="left"/>
+      <w:pPr>
+        <w:ind w:left="720" w:hanging="360"/>
+      </w:pPr>
+      <w:rPr>
+        <w:rFonts w:ascii="Symbol" w:hAnsi="Symbol" w:hint="default"/>
+      </w:rPr>
+    </w:lvl>
+    <w:lvl w:ilvl="1" w:tplc="04090003">
+      <w:start w:val="1"/>
+      <w:numFmt w:val="bullet"/>
+      <w:lvlText w:val="o"/>
+      <w:lvlJc w:val="left"/>
+      <w:pPr>
+        <w:ind w:left="1440" w:hanging="360"/>
+      </w:pPr>
+      <w:rPr>
+        <w:rFonts w:ascii="Courier New" w:hAnsi="Courier New" w:cs="Courier New" w:hint="default"/>
+      </w:rPr>
+    </w:lvl>
+    <w:lvl w:ilvl="2" w:tplc="04090005" w:tentative="1">
+      <w:start w:val="1"/>
+      <w:numFmt w:val="bullet"/>
+      <w:lvlText w:val=""/>
+      <w:lvlJc w:val="left"/>
+      <w:pPr>
+        <w:ind w:left="2160" w:hanging="360"/>
+      </w:pPr>
+      <w:rPr>
+        <w:rFonts w:ascii="Wingdings" w:hAnsi="Wingdings" w:hint="default"/>
+      </w:rPr>
+    </w:lvl>
+    <w:lvl w:ilvl="3" w:tplc="04090001" w:tentative="1">
+      <w:start w:val="1"/>
+      <w:numFmt w:val="bullet"/>
+      <w:lvlText w:val=""/>
+      <w:lvlJc w:val="left"/>
+      <w:pPr>
+        <w:ind w:left="2880" w:hanging="360"/>
+      </w:pPr>
+      <w:rPr>
+        <w:rFonts w:ascii="Symbol" w:hAnsi="Symbol" w:hint="default"/>
+      </w:rPr>
+    </w:lvl>
+    <w:lvl w:ilvl="4" w:tplc="04090003" w:tentative="1">
+      <w:start w:val="1"/>
+      <w:numFmt w:val="bullet"/>
+      <w:lvlText w:val="o"/>
+      <w:lvlJc w:val="left"/>
+      <w:pPr>
+        <w:ind w:left="3600" w:hanging="360"/>
+      </w:pPr>
+      <w:rPr>
+        <w:rFonts w:ascii="Courier New" w:hAnsi="Courier New" w:cs="Courier New" w:hint="default"/>
+      </w:rPr>
+    </w:lvl>
+    <w:lvl w:ilvl="5" w:tplc="04090005" w:tentative="1">
+      <w:start w:val="1"/>
+      <w:numFmt w:val="bullet"/>
+      <w:lvlText w:val=""/>
+      <w:lvlJc w:val="left"/>
+      <w:pPr>
+        <w:ind w:left="4320" w:hanging="360"/>
+      </w:pPr>
+      <w:rPr>
+        <w:rFonts w:ascii="Wingdings" w:hAnsi="Wingdings" w:hint="default"/>
+      </w:rPr>
+    </w:lvl>
+    <w:lvl w:ilvl="6" w:tplc="04090001" w:tentative="1">
+      <w:start w:val="1"/>
+      <w:numFmt w:val="bullet"/>
+      <w:lvlText w:val=""/>
+      <w:lvlJc w:val="left"/>
+      <w:pPr>
+        <w:ind w:left="5040" w:hanging="360"/>
+      </w:pPr>
+      <w:rPr>
+        <w:rFonts w:ascii="Symbol" w:hAnsi="Symbol" w:hint="default"/>
+      </w:rPr>
+    </w:lvl>
+    <w:lvl w:ilvl="7" w:tplc="04090003" w:tentative="1">
+      <w:start w:val="1"/>
+      <w:numFmt w:val="bullet"/>
+      <w:lvlText w:val="o"/>
+      <w:lvlJc w:val="left"/>
+      <w:pPr>
+        <w:ind w:left="5760" w:hanging="360"/>
+      </w:pPr>
+      <w:rPr>
+        <w:rFonts w:ascii="Courier New" w:hAnsi="Courier New" w:cs="Courier New" w:hint="default"/>
+      </w:rPr>
+    </w:lvl>
+    <w:lvl w:ilvl="8" w:tplc="04090005" w:tentative="1">
+      <w:start w:val="1"/>
+      <w:numFmt w:val="bullet"/>
+      <w:lvlText w:val=""/>
+      <w:lvlJc w:val="left"/>
+      <w:pPr>
+        <w:ind w:left="6480" w:hanging="360"/>
+      </w:pPr>
+      <w:rPr>
+        <w:rFonts w:ascii="Wingdings" w:hAnsi="Wingdings" w:hint="default"/>
+      </w:rPr>
+    </w:lvl>
+  </w:abstractNum>
+  <w:abstractNum w:abstractNumId="12">
     <w:nsid w:val="315D0821"/>
     <w:multiLevelType w:val="hybridMultilevel"/>
     <w:tmpl w:val="FAD08A72"/>
@@ -8232,7 +10959,7 @@
       </w:rPr>
     </w:lvl>
   </w:abstractNum>
-  <w:abstractNum w:abstractNumId="9">
+  <w:abstractNum w:abstractNumId="13">
     <w:nsid w:val="31F77C3C"/>
     <w:multiLevelType w:val="hybridMultilevel"/>
     <w:tmpl w:val="BE64BC68"/>
@@ -8345,7 +11072,7 @@
       </w:rPr>
     </w:lvl>
   </w:abstractNum>
-  <w:abstractNum w:abstractNumId="10">
+  <w:abstractNum w:abstractNumId="14">
     <w:nsid w:val="342D6695"/>
     <w:multiLevelType w:val="hybridMultilevel"/>
     <w:tmpl w:val="5AAC1098"/>
@@ -8431,7 +11158,7 @@
       </w:pPr>
     </w:lvl>
   </w:abstractNum>
-  <w:abstractNum w:abstractNumId="11">
+  <w:abstractNum w:abstractNumId="15">
     <w:nsid w:val="40C9122D"/>
     <w:multiLevelType w:val="hybridMultilevel"/>
     <w:tmpl w:val="12C42BB8"/>
@@ -8544,7 +11271,7 @@
       </w:rPr>
     </w:lvl>
   </w:abstractNum>
-  <w:abstractNum w:abstractNumId="12">
+  <w:abstractNum w:abstractNumId="16">
     <w:nsid w:val="44930C94"/>
     <w:multiLevelType w:val="hybridMultilevel"/>
     <w:tmpl w:val="7C6EFDA8"/>
@@ -8657,7 +11384,7 @@
       </w:rPr>
     </w:lvl>
   </w:abstractNum>
-  <w:abstractNum w:abstractNumId="13">
+  <w:abstractNum w:abstractNumId="17">
     <w:nsid w:val="45DE1EB9"/>
     <w:multiLevelType w:val="hybridMultilevel"/>
     <w:tmpl w:val="A82AF4B0"/>
@@ -8770,7 +11497,7 @@
       </w:rPr>
     </w:lvl>
   </w:abstractNum>
-  <w:abstractNum w:abstractNumId="14">
+  <w:abstractNum w:abstractNumId="18">
     <w:nsid w:val="4A2071E9"/>
     <w:multiLevelType w:val="hybridMultilevel"/>
     <w:tmpl w:val="AB64B0B2"/>
@@ -8856,7 +11583,120 @@
       </w:pPr>
     </w:lvl>
   </w:abstractNum>
-  <w:abstractNum w:abstractNumId="15">
+  <w:abstractNum w:abstractNumId="19">
+    <w:nsid w:val="518A5C6E"/>
+    <w:multiLevelType w:val="hybridMultilevel"/>
+    <w:tmpl w:val="577C9AB6"/>
+    <w:lvl w:ilvl="0" w:tplc="04090001">
+      <w:start w:val="1"/>
+      <w:numFmt w:val="bullet"/>
+      <w:lvlText w:val=""/>
+      <w:lvlJc w:val="left"/>
+      <w:pPr>
+        <w:ind w:left="1080" w:hanging="360"/>
+      </w:pPr>
+      <w:rPr>
+        <w:rFonts w:ascii="Symbol" w:hAnsi="Symbol" w:hint="default"/>
+      </w:rPr>
+    </w:lvl>
+    <w:lvl w:ilvl="1" w:tplc="04090003" w:tentative="1">
+      <w:start w:val="1"/>
+      <w:numFmt w:val="bullet"/>
+      <w:lvlText w:val="o"/>
+      <w:lvlJc w:val="left"/>
+      <w:pPr>
+        <w:ind w:left="1800" w:hanging="360"/>
+      </w:pPr>
+      <w:rPr>
+        <w:rFonts w:ascii="Courier New" w:hAnsi="Courier New" w:cs="Courier New" w:hint="default"/>
+      </w:rPr>
+    </w:lvl>
+    <w:lvl w:ilvl="2" w:tplc="04090005" w:tentative="1">
+      <w:start w:val="1"/>
+      <w:numFmt w:val="bullet"/>
+      <w:lvlText w:val=""/>
+      <w:lvlJc w:val="left"/>
+      <w:pPr>
+        <w:ind w:left="2520" w:hanging="360"/>
+      </w:pPr>
+      <w:rPr>
+        <w:rFonts w:ascii="Wingdings" w:hAnsi="Wingdings" w:hint="default"/>
+      </w:rPr>
+    </w:lvl>
+    <w:lvl w:ilvl="3" w:tplc="04090001" w:tentative="1">
+      <w:start w:val="1"/>
+      <w:numFmt w:val="bullet"/>
+      <w:lvlText w:val=""/>
+      <w:lvlJc w:val="left"/>
+      <w:pPr>
+        <w:ind w:left="3240" w:hanging="360"/>
+      </w:pPr>
+      <w:rPr>
+        <w:rFonts w:ascii="Symbol" w:hAnsi="Symbol" w:hint="default"/>
+      </w:rPr>
+    </w:lvl>
+    <w:lvl w:ilvl="4" w:tplc="04090003" w:tentative="1">
+      <w:start w:val="1"/>
+      <w:numFmt w:val="bullet"/>
+      <w:lvlText w:val="o"/>
+      <w:lvlJc w:val="left"/>
+      <w:pPr>
+        <w:ind w:left="3960" w:hanging="360"/>
+      </w:pPr>
+      <w:rPr>
+        <w:rFonts w:ascii="Courier New" w:hAnsi="Courier New" w:cs="Courier New" w:hint="default"/>
+      </w:rPr>
+    </w:lvl>
+    <w:lvl w:ilvl="5" w:tplc="04090005" w:tentative="1">
+      <w:start w:val="1"/>
+      <w:numFmt w:val="bullet"/>
+      <w:lvlText w:val=""/>
+      <w:lvlJc w:val="left"/>
+      <w:pPr>
+        <w:ind w:left="4680" w:hanging="360"/>
+      </w:pPr>
+      <w:rPr>
+        <w:rFonts w:ascii="Wingdings" w:hAnsi="Wingdings" w:hint="default"/>
+      </w:rPr>
+    </w:lvl>
+    <w:lvl w:ilvl="6" w:tplc="04090001" w:tentative="1">
+      <w:start w:val="1"/>
+      <w:numFmt w:val="bullet"/>
+      <w:lvlText w:val=""/>
+      <w:lvlJc w:val="left"/>
+      <w:pPr>
+        <w:ind w:left="5400" w:hanging="360"/>
+      </w:pPr>
+      <w:rPr>
+        <w:rFonts w:ascii="Symbol" w:hAnsi="Symbol" w:hint="default"/>
+      </w:rPr>
+    </w:lvl>
+    <w:lvl w:ilvl="7" w:tplc="04090003" w:tentative="1">
+      <w:start w:val="1"/>
+      <w:numFmt w:val="bullet"/>
+      <w:lvlText w:val="o"/>
+      <w:lvlJc w:val="left"/>
+      <w:pPr>
+        <w:ind w:left="6120" w:hanging="360"/>
+      </w:pPr>
+      <w:rPr>
+        <w:rFonts w:ascii="Courier New" w:hAnsi="Courier New" w:cs="Courier New" w:hint="default"/>
+      </w:rPr>
+    </w:lvl>
+    <w:lvl w:ilvl="8" w:tplc="04090005" w:tentative="1">
+      <w:start w:val="1"/>
+      <w:numFmt w:val="bullet"/>
+      <w:lvlText w:val=""/>
+      <w:lvlJc w:val="left"/>
+      <w:pPr>
+        <w:ind w:left="6840" w:hanging="360"/>
+      </w:pPr>
+      <w:rPr>
+        <w:rFonts w:ascii="Wingdings" w:hAnsi="Wingdings" w:hint="default"/>
+      </w:rPr>
+    </w:lvl>
+  </w:abstractNum>
+  <w:abstractNum w:abstractNumId="20">
     <w:nsid w:val="5276406A"/>
     <w:multiLevelType w:val="hybridMultilevel"/>
     <w:tmpl w:val="C3448E84"/>
@@ -8969,7 +11809,7 @@
       </w:rPr>
     </w:lvl>
   </w:abstractNum>
-  <w:abstractNum w:abstractNumId="16">
+  <w:abstractNum w:abstractNumId="21">
     <w:nsid w:val="54285D23"/>
     <w:multiLevelType w:val="hybridMultilevel"/>
     <w:tmpl w:val="0F8248FE"/>
@@ -9082,7 +11922,7 @@
       </w:rPr>
     </w:lvl>
   </w:abstractNum>
-  <w:abstractNum w:abstractNumId="17">
+  <w:abstractNum w:abstractNumId="22">
     <w:nsid w:val="61C16674"/>
     <w:multiLevelType w:val="multilevel"/>
     <w:tmpl w:val="9EE2EDAC"/>
@@ -9194,7 +12034,7 @@
       </w:rPr>
     </w:lvl>
   </w:abstractNum>
-  <w:abstractNum w:abstractNumId="18">
+  <w:abstractNum w:abstractNumId="23">
     <w:nsid w:val="66714DE4"/>
     <w:multiLevelType w:val="hybridMultilevel"/>
     <w:tmpl w:val="136439BA"/>
@@ -9307,7 +12147,7 @@
       </w:rPr>
     </w:lvl>
   </w:abstractNum>
-  <w:abstractNum w:abstractNumId="19">
+  <w:abstractNum w:abstractNumId="24">
     <w:nsid w:val="6A836F11"/>
     <w:multiLevelType w:val="hybridMultilevel"/>
     <w:tmpl w:val="773EE27E"/>
@@ -9393,7 +12233,120 @@
       </w:pPr>
     </w:lvl>
   </w:abstractNum>
-  <w:abstractNum w:abstractNumId="20">
+  <w:abstractNum w:abstractNumId="25">
+    <w:nsid w:val="6A977274"/>
+    <w:multiLevelType w:val="hybridMultilevel"/>
+    <w:tmpl w:val="34702DD2"/>
+    <w:lvl w:ilvl="0" w:tplc="04090001">
+      <w:start w:val="1"/>
+      <w:numFmt w:val="bullet"/>
+      <w:lvlText w:val=""/>
+      <w:lvlJc w:val="left"/>
+      <w:pPr>
+        <w:ind w:left="1080" w:hanging="360"/>
+      </w:pPr>
+      <w:rPr>
+        <w:rFonts w:ascii="Symbol" w:hAnsi="Symbol" w:hint="default"/>
+      </w:rPr>
+    </w:lvl>
+    <w:lvl w:ilvl="1" w:tplc="04090003" w:tentative="1">
+      <w:start w:val="1"/>
+      <w:numFmt w:val="bullet"/>
+      <w:lvlText w:val="o"/>
+      <w:lvlJc w:val="left"/>
+      <w:pPr>
+        <w:ind w:left="1800" w:hanging="360"/>
+      </w:pPr>
+      <w:rPr>
+        <w:rFonts w:ascii="Courier New" w:hAnsi="Courier New" w:cs="Courier New" w:hint="default"/>
+      </w:rPr>
+    </w:lvl>
+    <w:lvl w:ilvl="2" w:tplc="04090005" w:tentative="1">
+      <w:start w:val="1"/>
+      <w:numFmt w:val="bullet"/>
+      <w:lvlText w:val=""/>
+      <w:lvlJc w:val="left"/>
+      <w:pPr>
+        <w:ind w:left="2520" w:hanging="360"/>
+      </w:pPr>
+      <w:rPr>
+        <w:rFonts w:ascii="Wingdings" w:hAnsi="Wingdings" w:hint="default"/>
+      </w:rPr>
+    </w:lvl>
+    <w:lvl w:ilvl="3" w:tplc="04090001" w:tentative="1">
+      <w:start w:val="1"/>
+      <w:numFmt w:val="bullet"/>
+      <w:lvlText w:val=""/>
+      <w:lvlJc w:val="left"/>
+      <w:pPr>
+        <w:ind w:left="3240" w:hanging="360"/>
+      </w:pPr>
+      <w:rPr>
+        <w:rFonts w:ascii="Symbol" w:hAnsi="Symbol" w:hint="default"/>
+      </w:rPr>
+    </w:lvl>
+    <w:lvl w:ilvl="4" w:tplc="04090003" w:tentative="1">
+      <w:start w:val="1"/>
+      <w:numFmt w:val="bullet"/>
+      <w:lvlText w:val="o"/>
+      <w:lvlJc w:val="left"/>
+      <w:pPr>
+        <w:ind w:left="3960" w:hanging="360"/>
+      </w:pPr>
+      <w:rPr>
+        <w:rFonts w:ascii="Courier New" w:hAnsi="Courier New" w:cs="Courier New" w:hint="default"/>
+      </w:rPr>
+    </w:lvl>
+    <w:lvl w:ilvl="5" w:tplc="04090005" w:tentative="1">
+      <w:start w:val="1"/>
+      <w:numFmt w:val="bullet"/>
+      <w:lvlText w:val=""/>
+      <w:lvlJc w:val="left"/>
+      <w:pPr>
+        <w:ind w:left="4680" w:hanging="360"/>
+      </w:pPr>
+      <w:rPr>
+        <w:rFonts w:ascii="Wingdings" w:hAnsi="Wingdings" w:hint="default"/>
+      </w:rPr>
+    </w:lvl>
+    <w:lvl w:ilvl="6" w:tplc="04090001" w:tentative="1">
+      <w:start w:val="1"/>
+      <w:numFmt w:val="bullet"/>
+      <w:lvlText w:val=""/>
+      <w:lvlJc w:val="left"/>
+      <w:pPr>
+        <w:ind w:left="5400" w:hanging="360"/>
+      </w:pPr>
+      <w:rPr>
+        <w:rFonts w:ascii="Symbol" w:hAnsi="Symbol" w:hint="default"/>
+      </w:rPr>
+    </w:lvl>
+    <w:lvl w:ilvl="7" w:tplc="04090003" w:tentative="1">
+      <w:start w:val="1"/>
+      <w:numFmt w:val="bullet"/>
+      <w:lvlText w:val="o"/>
+      <w:lvlJc w:val="left"/>
+      <w:pPr>
+        <w:ind w:left="6120" w:hanging="360"/>
+      </w:pPr>
+      <w:rPr>
+        <w:rFonts w:ascii="Courier New" w:hAnsi="Courier New" w:cs="Courier New" w:hint="default"/>
+      </w:rPr>
+    </w:lvl>
+    <w:lvl w:ilvl="8" w:tplc="04090005" w:tentative="1">
+      <w:start w:val="1"/>
+      <w:numFmt w:val="bullet"/>
+      <w:lvlText w:val=""/>
+      <w:lvlJc w:val="left"/>
+      <w:pPr>
+        <w:ind w:left="6840" w:hanging="360"/>
+      </w:pPr>
+      <w:rPr>
+        <w:rFonts w:ascii="Wingdings" w:hAnsi="Wingdings" w:hint="default"/>
+      </w:rPr>
+    </w:lvl>
+  </w:abstractNum>
+  <w:abstractNum w:abstractNumId="26">
     <w:nsid w:val="6D4F40AA"/>
     <w:multiLevelType w:val="hybridMultilevel"/>
     <w:tmpl w:val="E8BABE06"/>
@@ -9506,7 +12459,7 @@
       </w:rPr>
     </w:lvl>
   </w:abstractNum>
-  <w:abstractNum w:abstractNumId="21">
+  <w:abstractNum w:abstractNumId="27">
     <w:nsid w:val="6E2F4DC8"/>
     <w:multiLevelType w:val="hybridMultilevel"/>
     <w:tmpl w:val="9314F482"/>
@@ -9592,7 +12545,120 @@
       </w:pPr>
     </w:lvl>
   </w:abstractNum>
-  <w:abstractNum w:abstractNumId="22">
+  <w:abstractNum w:abstractNumId="28">
+    <w:nsid w:val="6F4D197C"/>
+    <w:multiLevelType w:val="hybridMultilevel"/>
+    <w:tmpl w:val="C4769002"/>
+    <w:lvl w:ilvl="0" w:tplc="04090001">
+      <w:start w:val="1"/>
+      <w:numFmt w:val="bullet"/>
+      <w:lvlText w:val=""/>
+      <w:lvlJc w:val="left"/>
+      <w:pPr>
+        <w:ind w:left="1800" w:hanging="360"/>
+      </w:pPr>
+      <w:rPr>
+        <w:rFonts w:ascii="Symbol" w:hAnsi="Symbol" w:hint="default"/>
+      </w:rPr>
+    </w:lvl>
+    <w:lvl w:ilvl="1" w:tplc="04090003" w:tentative="1">
+      <w:start w:val="1"/>
+      <w:numFmt w:val="bullet"/>
+      <w:lvlText w:val="o"/>
+      <w:lvlJc w:val="left"/>
+      <w:pPr>
+        <w:ind w:left="2520" w:hanging="360"/>
+      </w:pPr>
+      <w:rPr>
+        <w:rFonts w:ascii="Courier New" w:hAnsi="Courier New" w:cs="Courier New" w:hint="default"/>
+      </w:rPr>
+    </w:lvl>
+    <w:lvl w:ilvl="2" w:tplc="04090005" w:tentative="1">
+      <w:start w:val="1"/>
+      <w:numFmt w:val="bullet"/>
+      <w:lvlText w:val=""/>
+      <w:lvlJc w:val="left"/>
+      <w:pPr>
+        <w:ind w:left="3240" w:hanging="360"/>
+      </w:pPr>
+      <w:rPr>
+        <w:rFonts w:ascii="Wingdings" w:hAnsi="Wingdings" w:hint="default"/>
+      </w:rPr>
+    </w:lvl>
+    <w:lvl w:ilvl="3" w:tplc="04090001" w:tentative="1">
+      <w:start w:val="1"/>
+      <w:numFmt w:val="bullet"/>
+      <w:lvlText w:val=""/>
+      <w:lvlJc w:val="left"/>
+      <w:pPr>
+        <w:ind w:left="3960" w:hanging="360"/>
+      </w:pPr>
+      <w:rPr>
+        <w:rFonts w:ascii="Symbol" w:hAnsi="Symbol" w:hint="default"/>
+      </w:rPr>
+    </w:lvl>
+    <w:lvl w:ilvl="4" w:tplc="04090003" w:tentative="1">
+      <w:start w:val="1"/>
+      <w:numFmt w:val="bullet"/>
+      <w:lvlText w:val="o"/>
+      <w:lvlJc w:val="left"/>
+      <w:pPr>
+        <w:ind w:left="4680" w:hanging="360"/>
+      </w:pPr>
+      <w:rPr>
+        <w:rFonts w:ascii="Courier New" w:hAnsi="Courier New" w:cs="Courier New" w:hint="default"/>
+      </w:rPr>
+    </w:lvl>
+    <w:lvl w:ilvl="5" w:tplc="04090005" w:tentative="1">
+      <w:start w:val="1"/>
+      <w:numFmt w:val="bullet"/>
+      <w:lvlText w:val=""/>
+      <w:lvlJc w:val="left"/>
+      <w:pPr>
+        <w:ind w:left="5400" w:hanging="360"/>
+      </w:pPr>
+      <w:rPr>
+        <w:rFonts w:ascii="Wingdings" w:hAnsi="Wingdings" w:hint="default"/>
+      </w:rPr>
+    </w:lvl>
+    <w:lvl w:ilvl="6" w:tplc="04090001" w:tentative="1">
+      <w:start w:val="1"/>
+      <w:numFmt w:val="bullet"/>
+      <w:lvlText w:val=""/>
+      <w:lvlJc w:val="left"/>
+      <w:pPr>
+        <w:ind w:left="6120" w:hanging="360"/>
+      </w:pPr>
+      <w:rPr>
+        <w:rFonts w:ascii="Symbol" w:hAnsi="Symbol" w:hint="default"/>
+      </w:rPr>
+    </w:lvl>
+    <w:lvl w:ilvl="7" w:tplc="04090003" w:tentative="1">
+      <w:start w:val="1"/>
+      <w:numFmt w:val="bullet"/>
+      <w:lvlText w:val="o"/>
+      <w:lvlJc w:val="left"/>
+      <w:pPr>
+        <w:ind w:left="6840" w:hanging="360"/>
+      </w:pPr>
+      <w:rPr>
+        <w:rFonts w:ascii="Courier New" w:hAnsi="Courier New" w:cs="Courier New" w:hint="default"/>
+      </w:rPr>
+    </w:lvl>
+    <w:lvl w:ilvl="8" w:tplc="04090005" w:tentative="1">
+      <w:start w:val="1"/>
+      <w:numFmt w:val="bullet"/>
+      <w:lvlText w:val=""/>
+      <w:lvlJc w:val="left"/>
+      <w:pPr>
+        <w:ind w:left="7560" w:hanging="360"/>
+      </w:pPr>
+      <w:rPr>
+        <w:rFonts w:ascii="Wingdings" w:hAnsi="Wingdings" w:hint="default"/>
+      </w:rPr>
+    </w:lvl>
+  </w:abstractNum>
+  <w:abstractNum w:abstractNumId="29">
     <w:nsid w:val="70E00B89"/>
     <w:multiLevelType w:val="hybridMultilevel"/>
     <w:tmpl w:val="6CFC99BE"/>
@@ -9705,7 +12771,7 @@
       </w:rPr>
     </w:lvl>
   </w:abstractNum>
-  <w:abstractNum w:abstractNumId="23">
+  <w:abstractNum w:abstractNumId="30">
     <w:nsid w:val="781A46A5"/>
     <w:multiLevelType w:val="hybridMultilevel"/>
     <w:tmpl w:val="CBA4DFF0"/>
@@ -9818,7 +12884,120 @@
       </w:rPr>
     </w:lvl>
   </w:abstractNum>
-  <w:abstractNum w:abstractNumId="24">
+  <w:abstractNum w:abstractNumId="31">
+    <w:nsid w:val="790214C9"/>
+    <w:multiLevelType w:val="hybridMultilevel"/>
+    <w:tmpl w:val="14463106"/>
+    <w:lvl w:ilvl="0" w:tplc="04090001">
+      <w:start w:val="1"/>
+      <w:numFmt w:val="bullet"/>
+      <w:lvlText w:val=""/>
+      <w:lvlJc w:val="left"/>
+      <w:pPr>
+        <w:ind w:left="1440" w:hanging="360"/>
+      </w:pPr>
+      <w:rPr>
+        <w:rFonts w:ascii="Symbol" w:hAnsi="Symbol" w:hint="default"/>
+      </w:rPr>
+    </w:lvl>
+    <w:lvl w:ilvl="1" w:tplc="04090003" w:tentative="1">
+      <w:start w:val="1"/>
+      <w:numFmt w:val="bullet"/>
+      <w:lvlText w:val="o"/>
+      <w:lvlJc w:val="left"/>
+      <w:pPr>
+        <w:ind w:left="2160" w:hanging="360"/>
+      </w:pPr>
+      <w:rPr>
+        <w:rFonts w:ascii="Courier New" w:hAnsi="Courier New" w:cs="Courier New" w:hint="default"/>
+      </w:rPr>
+    </w:lvl>
+    <w:lvl w:ilvl="2" w:tplc="04090005" w:tentative="1">
+      <w:start w:val="1"/>
+      <w:numFmt w:val="bullet"/>
+      <w:lvlText w:val=""/>
+      <w:lvlJc w:val="left"/>
+      <w:pPr>
+        <w:ind w:left="2880" w:hanging="360"/>
+      </w:pPr>
+      <w:rPr>
+        <w:rFonts w:ascii="Wingdings" w:hAnsi="Wingdings" w:hint="default"/>
+      </w:rPr>
+    </w:lvl>
+    <w:lvl w:ilvl="3" w:tplc="04090001" w:tentative="1">
+      <w:start w:val="1"/>
+      <w:numFmt w:val="bullet"/>
+      <w:lvlText w:val=""/>
+      <w:lvlJc w:val="left"/>
+      <w:pPr>
+        <w:ind w:left="3600" w:hanging="360"/>
+      </w:pPr>
+      <w:rPr>
+        <w:rFonts w:ascii="Symbol" w:hAnsi="Symbol" w:hint="default"/>
+      </w:rPr>
+    </w:lvl>
+    <w:lvl w:ilvl="4" w:tplc="04090003" w:tentative="1">
+      <w:start w:val="1"/>
+      <w:numFmt w:val="bullet"/>
+      <w:lvlText w:val="o"/>
+      <w:lvlJc w:val="left"/>
+      <w:pPr>
+        <w:ind w:left="4320" w:hanging="360"/>
+      </w:pPr>
+      <w:rPr>
+        <w:rFonts w:ascii="Courier New" w:hAnsi="Courier New" w:cs="Courier New" w:hint="default"/>
+      </w:rPr>
+    </w:lvl>
+    <w:lvl w:ilvl="5" w:tplc="04090005" w:tentative="1">
+      <w:start w:val="1"/>
+      <w:numFmt w:val="bullet"/>
+      <w:lvlText w:val=""/>
+      <w:lvlJc w:val="left"/>
+      <w:pPr>
+        <w:ind w:left="5040" w:hanging="360"/>
+      </w:pPr>
+      <w:rPr>
+        <w:rFonts w:ascii="Wingdings" w:hAnsi="Wingdings" w:hint="default"/>
+      </w:rPr>
+    </w:lvl>
+    <w:lvl w:ilvl="6" w:tplc="04090001" w:tentative="1">
+      <w:start w:val="1"/>
+      <w:numFmt w:val="bullet"/>
+      <w:lvlText w:val=""/>
+      <w:lvlJc w:val="left"/>
+      <w:pPr>
+        <w:ind w:left="5760" w:hanging="360"/>
+      </w:pPr>
+      <w:rPr>
+        <w:rFonts w:ascii="Symbol" w:hAnsi="Symbol" w:hint="default"/>
+      </w:rPr>
+    </w:lvl>
+    <w:lvl w:ilvl="7" w:tplc="04090003" w:tentative="1">
+      <w:start w:val="1"/>
+      <w:numFmt w:val="bullet"/>
+      <w:lvlText w:val="o"/>
+      <w:lvlJc w:val="left"/>
+      <w:pPr>
+        <w:ind w:left="6480" w:hanging="360"/>
+      </w:pPr>
+      <w:rPr>
+        <w:rFonts w:ascii="Courier New" w:hAnsi="Courier New" w:cs="Courier New" w:hint="default"/>
+      </w:rPr>
+    </w:lvl>
+    <w:lvl w:ilvl="8" w:tplc="04090005" w:tentative="1">
+      <w:start w:val="1"/>
+      <w:numFmt w:val="bullet"/>
+      <w:lvlText w:val=""/>
+      <w:lvlJc w:val="left"/>
+      <w:pPr>
+        <w:ind w:left="7200" w:hanging="360"/>
+      </w:pPr>
+      <w:rPr>
+        <w:rFonts w:ascii="Wingdings" w:hAnsi="Wingdings" w:hint="default"/>
+      </w:rPr>
+    </w:lvl>
+  </w:abstractNum>
+  <w:abstractNum w:abstractNumId="32">
     <w:nsid w:val="7EF669B5"/>
     <w:multiLevelType w:val="hybridMultilevel"/>
     <w:tmpl w:val="3DA65FDC"/>
@@ -9905,79 +13084,103 @@
     </w:lvl>
   </w:abstractNum>
   <w:num w:numId="1">
-    <w:abstractNumId w:val="7"/>
+    <w:abstractNumId w:val="10"/>
   </w:num>
   <w:num w:numId="2">
-    <w:abstractNumId w:val="15"/>
+    <w:abstractNumId w:val="20"/>
   </w:num>
   <w:num w:numId="3">
-    <w:abstractNumId w:val="13"/>
+    <w:abstractNumId w:val="17"/>
   </w:num>
   <w:num w:numId="4">
     <w:abstractNumId w:val="1"/>
   </w:num>
   <w:num w:numId="5">
-    <w:abstractNumId w:val="18"/>
+    <w:abstractNumId w:val="23"/>
   </w:num>
   <w:num w:numId="6">
-    <w:abstractNumId w:val="3"/>
+    <w:abstractNumId w:val="4"/>
   </w:num>
   <w:num w:numId="7">
-    <w:abstractNumId w:val="4"/>
+    <w:abstractNumId w:val="6"/>
   </w:num>
   <w:num w:numId="8">
-    <w:abstractNumId w:val="16"/>
+    <w:abstractNumId w:val="21"/>
   </w:num>
   <w:num w:numId="9">
-    <w:abstractNumId w:val="8"/>
+    <w:abstractNumId w:val="12"/>
   </w:num>
   <w:num w:numId="10">
+    <w:abstractNumId w:val="13"/>
+  </w:num>
+  <w:num w:numId="11">
+    <w:abstractNumId w:val="15"/>
+  </w:num>
+  <w:num w:numId="12">
+    <w:abstractNumId w:val="30"/>
+  </w:num>
+  <w:num w:numId="13">
+    <w:abstractNumId w:val="26"/>
+  </w:num>
+  <w:num w:numId="14">
+    <w:abstractNumId w:val="29"/>
+  </w:num>
+  <w:num w:numId="15">
     <w:abstractNumId w:val="9"/>
   </w:num>
-  <w:num w:numId="11">
-    <w:abstractNumId w:val="11"/>
+  <w:num w:numId="16">
+    <w:abstractNumId w:val="14"/>
   </w:num>
-  <w:num w:numId="12">
-    <w:abstractNumId w:val="23"/>
-  </w:num>
-  <w:num w:numId="13">
-    <w:abstractNumId w:val="20"/>
-  </w:num>
-  <w:num w:numId="14">
+  <w:num w:numId="17">
     <w:abstractNumId w:val="22"/>
   </w:num>
-  <w:num w:numId="15">
-    <w:abstractNumId w:val="6"/>
-  </w:num>
-  <w:num w:numId="16">
-    <w:abstractNumId w:val="10"/>
-  </w:num>
-  <w:num w:numId="17">
-    <w:abstractNumId w:val="17"/>
-  </w:num>
   <w:num w:numId="18">
-    <w:abstractNumId w:val="5"/>
+    <w:abstractNumId w:val="7"/>
   </w:num>
   <w:num w:numId="19">
-    <w:abstractNumId w:val="19"/>
+    <w:abstractNumId w:val="24"/>
   </w:num>
   <w:num w:numId="20">
     <w:abstractNumId w:val="0"/>
   </w:num>
   <w:num w:numId="21">
-    <w:abstractNumId w:val="12"/>
+    <w:abstractNumId w:val="16"/>
   </w:num>
   <w:num w:numId="22">
-    <w:abstractNumId w:val="24"/>
+    <w:abstractNumId w:val="32"/>
   </w:num>
   <w:num w:numId="23">
+    <w:abstractNumId w:val="3"/>
+  </w:num>
+  <w:num w:numId="24">
+    <w:abstractNumId w:val="18"/>
+  </w:num>
+  <w:num w:numId="25">
+    <w:abstractNumId w:val="27"/>
+  </w:num>
+  <w:num w:numId="26">
+    <w:abstractNumId w:val="8"/>
+  </w:num>
+  <w:num w:numId="27">
     <w:abstractNumId w:val="2"/>
   </w:num>
-  <w:num w:numId="24">
-    <w:abstractNumId w:val="14"/>
+  <w:num w:numId="28">
+    <w:abstractNumId w:val="25"/>
   </w:num>
-  <w:num w:numId="25">
-    <w:abstractNumId w:val="21"/>
+  <w:num w:numId="29">
+    <w:abstractNumId w:val="19"/>
+  </w:num>
+  <w:num w:numId="30">
+    <w:abstractNumId w:val="11"/>
+  </w:num>
+  <w:num w:numId="31">
+    <w:abstractNumId w:val="31"/>
+  </w:num>
+  <w:num w:numId="32">
+    <w:abstractNumId w:val="28"/>
+  </w:num>
+  <w:num w:numId="33">
+    <w:abstractNumId w:val="5"/>
   </w:num>
 </w:numbering>
 </file>

</xml_diff>